<commit_message>
03-31-2020-Atkins Updated thesis report.
</commit_message>
<xml_diff>
--- a/ThesisReport/Atkins CryptoNet Thesis Report.docx
+++ b/ThesisReport/Atkins CryptoNet Thesis Report.docx
@@ -2,10 +2,7 @@
 <file path=word/document.xml><?xml version="1.0" encoding="utf-8"?>
 <w:document xmlns:wpc="http://schemas.microsoft.com/office/word/2010/wordprocessingCanvas" xmlns:cx="http://schemas.microsoft.com/office/drawing/2014/chartex" xmlns:cx1="http://schemas.microsoft.com/office/drawing/2015/9/8/chartex" xmlns:cx2="http://schemas.microsoft.com/office/drawing/2015/10/21/chartex" xmlns:cx3="http://schemas.microsoft.com/office/drawing/2016/5/9/chartex" xmlns:cx4="http://schemas.microsoft.com/office/drawing/2016/5/10/chartex" xmlns:cx5="http://schemas.microsoft.com/office/drawing/2016/5/11/chartex" xmlns:cx6="http://schemas.microsoft.com/office/drawing/2016/5/12/chartex" xmlns:cx7="http://schemas.microsoft.com/office/drawing/2016/5/13/chartex" xmlns:cx8="http://schemas.microsoft.com/office/drawing/2016/5/14/chartex" xmlns:mc="http://schemas.openxmlformats.org/markup-compatibility/2006" xmlns:aink="http://schemas.microsoft.com/office/drawing/2016/ink" xmlns:am3d="http://schemas.microsoft.com/office/drawing/2017/model3d" xmlns:o="urn:schemas-microsoft-com:office:office" xmlns:r="http://schemas.openxmlformats.org/officeDocument/2006/relationships" xmlns:m="http://schemas.openxmlformats.org/officeDocument/2006/math" xmlns:v="urn:schemas-microsoft-com:vml" xmlns:wp14="http://schemas.microsoft.com/office/word/2010/wordprocessingDrawing" xmlns:wp="http://schemas.openxmlformats.org/drawingml/2006/wordprocessingDrawing" xmlns:w10="urn:schemas-microsoft-com:office:word" xmlns:w="http://schemas.openxmlformats.org/wordprocessingml/2006/main" xmlns:w14="http://schemas.microsoft.com/office/word/2010/wordml" xmlns:w15="http://schemas.microsoft.com/office/word/2012/wordml" xmlns:w16cid="http://schemas.microsoft.com/office/word/2016/wordml/cid" xmlns:w16se="http://schemas.microsoft.com/office/word/2015/wordml/symex" xmlns:wpg="http://schemas.microsoft.com/office/word/2010/wordprocessingGroup" xmlns:wpi="http://schemas.microsoft.com/office/word/2010/wordprocessingInk" xmlns:wne="http://schemas.microsoft.com/office/word/2006/wordml" xmlns:wps="http://schemas.microsoft.com/office/word/2010/wordprocessingShape" mc:Ignorable="w14 w15 w16se w16cid wp14">
   <w:body>
-    <w:p>
-      <w:bookmarkStart w:id="0" w:name="_GoBack"/>
-      <w:bookmarkEnd w:id="0"/>
-    </w:p>
+    <w:p/>
     <w:p/>
     <w:p/>
     <w:p/>
@@ -184,7 +181,7 @@
         </w:sectPr>
       </w:pPr>
     </w:p>
-    <w:bookmarkStart w:id="1" w:name="_Toc30608724" w:displacedByCustomXml="next"/>
+    <w:bookmarkStart w:id="0" w:name="_Toc30608724" w:displacedByCustomXml="next"/>
     <w:sdt>
       <w:sdtPr>
         <w:rPr>
@@ -4564,8 +4561,8 @@
       <w:r>
         <w:fldChar w:fldCharType="end"/>
       </w:r>
-      <w:bookmarkStart w:id="2" w:name="_Toc30609378"/>
-      <w:bookmarkStart w:id="3" w:name="_Toc30609411"/>
+      <w:bookmarkStart w:id="1" w:name="_Toc30609378"/>
+      <w:bookmarkStart w:id="2" w:name="_Toc30609411"/>
     </w:p>
     <w:p>
       <w:pPr>
@@ -4578,15 +4575,15 @@
           <w:noProof/>
         </w:rPr>
       </w:pPr>
-      <w:bookmarkStart w:id="4" w:name="_Toc31061036"/>
+      <w:bookmarkStart w:id="3" w:name="_Toc31061036"/>
       <w:r>
         <w:lastRenderedPageBreak/>
         <w:t>Introduction</w:t>
       </w:r>
+      <w:bookmarkEnd w:id="0"/>
       <w:bookmarkEnd w:id="1"/>
       <w:bookmarkEnd w:id="2"/>
       <w:bookmarkEnd w:id="3"/>
-      <w:bookmarkEnd w:id="4"/>
     </w:p>
     <w:p>
       <w:pPr>
@@ -4723,7 +4720,13 @@
         </w:sdtContent>
       </w:sdt>
       <w:r>
-        <w:t xml:space="preserve">. Despite Microsoft’s strong per hour throughput on the MNIST dataset, applications that have larger and more complex datasets take significantly longer to train. There is significant room for improvement in terms of latency and throughput. These improvements will be valuable because they will increase the applicability of </w:t>
+        <w:t xml:space="preserve">. Despite Microsoft’s strong per hour throughput on the MNIST dataset, applications that have larger and more complex datasets </w:t>
+      </w:r>
+      <w:r>
+        <w:t>may yield fewer inferences per unit time</w:t>
+      </w:r>
+      <w:r>
+        <w:t xml:space="preserve">. There is significant room for improvement in terms of latency and throughput. These improvements will be valuable because they will increase the applicability of </w:t>
       </w:r>
       <w:proofErr w:type="spellStart"/>
       <w:r>
@@ -4746,39 +4749,39 @@
       <w:pPr>
         <w:pStyle w:val="Heading1"/>
       </w:pPr>
-      <w:bookmarkStart w:id="5" w:name="_Toc30608725"/>
-      <w:bookmarkStart w:id="6" w:name="_Toc30609379"/>
-      <w:bookmarkStart w:id="7" w:name="_Toc30609412"/>
-      <w:bookmarkStart w:id="8" w:name="_Toc31061037"/>
+      <w:bookmarkStart w:id="4" w:name="_Toc30608725"/>
+      <w:bookmarkStart w:id="5" w:name="_Toc30609379"/>
+      <w:bookmarkStart w:id="6" w:name="_Toc30609412"/>
+      <w:bookmarkStart w:id="7" w:name="_Toc31061037"/>
       <w:r>
         <w:lastRenderedPageBreak/>
         <w:t>Literature Review</w:t>
       </w:r>
+      <w:bookmarkEnd w:id="4"/>
       <w:bookmarkEnd w:id="5"/>
       <w:bookmarkEnd w:id="6"/>
       <w:bookmarkEnd w:id="7"/>
-      <w:bookmarkEnd w:id="8"/>
     </w:p>
     <w:p>
       <w:pPr>
         <w:pStyle w:val="Heading2"/>
         <w:spacing w:before="120"/>
       </w:pPr>
-      <w:bookmarkStart w:id="9" w:name="_Toc31061038"/>
+      <w:bookmarkStart w:id="8" w:name="_Toc31061038"/>
       <w:r>
         <w:t>Encryption</w:t>
       </w:r>
-      <w:bookmarkEnd w:id="9"/>
+      <w:bookmarkEnd w:id="8"/>
     </w:p>
     <w:p>
       <w:pPr>
         <w:pStyle w:val="Heading3"/>
       </w:pPr>
-      <w:bookmarkStart w:id="10" w:name="_Toc31061039"/>
+      <w:bookmarkStart w:id="9" w:name="_Toc31061039"/>
       <w:r>
         <w:t>Public-Key Cryptography</w:t>
       </w:r>
-      <w:bookmarkEnd w:id="10"/>
+      <w:bookmarkEnd w:id="9"/>
     </w:p>
     <w:p>
       <w:r>
@@ -4795,11 +4798,11 @@
       <w:pPr>
         <w:pStyle w:val="Heading3"/>
       </w:pPr>
-      <w:bookmarkStart w:id="11" w:name="_Toc31061040"/>
+      <w:bookmarkStart w:id="10" w:name="_Toc31061040"/>
       <w:r>
         <w:t>Homomorphic Encryption</w:t>
       </w:r>
-      <w:bookmarkEnd w:id="11"/>
+      <w:bookmarkEnd w:id="10"/>
     </w:p>
     <w:p>
       <w:r>
@@ -4837,11 +4840,11 @@
       <w:pPr>
         <w:pStyle w:val="Heading3"/>
       </w:pPr>
-      <w:bookmarkStart w:id="12" w:name="_Toc31061041"/>
+      <w:bookmarkStart w:id="11" w:name="_Toc31061041"/>
       <w:r>
         <w:t>Fully Homomorphic Encryption</w:t>
       </w:r>
-      <w:bookmarkEnd w:id="12"/>
+      <w:bookmarkEnd w:id="11"/>
     </w:p>
     <w:p>
       <w:pPr>
@@ -4887,10 +4890,24 @@
         <w:t>. Th</w:t>
       </w:r>
       <w:r>
-        <w:t xml:space="preserve">e SHE scheme that he introduced </w:t>
-      </w:r>
-      <w:r>
-        <w:t xml:space="preserve">was limited because after each mathematical operation between two ciphertexts, the noise budget corresponding to the result would grow. </w:t>
+        <w:t xml:space="preserve">e SHE </w:t>
+      </w:r>
+      <w:proofErr w:type="gramStart"/>
+      <w:r>
+        <w:t>scheme</w:t>
+      </w:r>
+      <w:proofErr w:type="gramEnd"/>
+      <w:r>
+        <w:t xml:space="preserve"> that he introduced </w:t>
+      </w:r>
+      <w:r>
+        <w:t xml:space="preserve">was limited because after each </w:t>
+      </w:r>
+      <w:r>
+        <w:t>multiplication</w:t>
+      </w:r>
+      <w:r>
+        <w:t xml:space="preserve"> operation between two ciphertexts, the noise budget corresponding to the result would grow. </w:t>
       </w:r>
       <w:r>
         <w:t xml:space="preserve">Ultimately, the noise budget would grow too large and render the decrypted result inaccurate. </w:t>
@@ -5323,21 +5340,21 @@
       <w:pPr>
         <w:pStyle w:val="Heading2"/>
       </w:pPr>
-      <w:bookmarkStart w:id="13" w:name="_Toc31061042"/>
+      <w:bookmarkStart w:id="12" w:name="_Toc31061042"/>
       <w:r>
         <w:t>Artificial Intelligence</w:t>
       </w:r>
-      <w:bookmarkEnd w:id="13"/>
+      <w:bookmarkEnd w:id="12"/>
     </w:p>
     <w:p>
       <w:pPr>
         <w:pStyle w:val="Heading3"/>
       </w:pPr>
-      <w:bookmarkStart w:id="14" w:name="_Toc31061043"/>
+      <w:bookmarkStart w:id="13" w:name="_Toc31061043"/>
       <w:r>
         <w:t>Machine Learning Categories</w:t>
       </w:r>
-      <w:bookmarkEnd w:id="14"/>
+      <w:bookmarkEnd w:id="13"/>
     </w:p>
     <w:p>
       <w:pPr>
@@ -5354,7 +5371,7 @@
       <w:pPr>
         <w:pStyle w:val="Heading3"/>
       </w:pPr>
-      <w:bookmarkStart w:id="15" w:name="_Toc31061044"/>
+      <w:bookmarkStart w:id="14" w:name="_Toc31061044"/>
       <w:r>
         <w:lastRenderedPageBreak/>
         <w:t>Neural Network Training</w:t>
@@ -5362,7 +5379,7 @@
       <w:r>
         <w:t xml:space="preserve"> and Forward Propagation</w:t>
       </w:r>
-      <w:bookmarkEnd w:id="15"/>
+      <w:bookmarkEnd w:id="14"/>
     </w:p>
     <w:p>
       <w:pPr>
@@ -5381,10 +5398,22 @@
         <w:t xml:space="preserve">Neural networks are used to classify data and perform data driven tasks. Unlike traditional classification engines, neural networks learn from their input data to produce stronger results over time. </w:t>
       </w:r>
       <w:r>
-        <w:t xml:space="preserve">The connections between the neurons in a neural network are known as the parameters, or weights, of the neural network. </w:t>
-      </w:r>
-      <w:r>
-        <w:t xml:space="preserve">These parameters are malleable and define the state of the network. </w:t>
+        <w:t xml:space="preserve">The connections between the neurons in a neural network are known as the </w:t>
+      </w:r>
+      <w:r>
+        <w:t>weights</w:t>
+      </w:r>
+      <w:r>
+        <w:t xml:space="preserve"> of the neural network. </w:t>
+      </w:r>
+      <w:r>
+        <w:t xml:space="preserve">These </w:t>
+      </w:r>
+      <w:r>
+        <w:t>weights</w:t>
+      </w:r>
+      <w:r>
+        <w:t xml:space="preserve"> are malleable and define the state of the network. </w:t>
       </w:r>
       <w:r>
         <w:t>A</w:t>
@@ -5393,11 +5422,19 @@
         <w:t>s the neural network learns from its input data</w:t>
       </w:r>
       <w:r>
-        <w:t>, the parameters of the network change</w:t>
+        <w:t xml:space="preserve">, the </w:t>
+      </w:r>
+      <w:r>
+        <w:t xml:space="preserve">weights </w:t>
+      </w:r>
+      <w:r>
+        <w:t>of the network change</w:t>
       </w:r>
       <w:r>
         <w:t xml:space="preserve">. The learning process in which the network learns from its input data is known as the training phase. </w:t>
       </w:r>
+      <w:bookmarkStart w:id="15" w:name="_GoBack"/>
+      <w:bookmarkEnd w:id="15"/>
     </w:p>
     <w:p>
       <w:pPr>
@@ -5528,14 +5565,27 @@
       <w:r>
         <w:t xml:space="preserve">Figure </w:t>
       </w:r>
-      <w:fldSimple w:instr=" SEQ Figure \* ARABIC ">
-        <w:r>
-          <w:rPr>
-            <w:noProof/>
-          </w:rPr>
-          <w:t>1</w:t>
-        </w:r>
-      </w:fldSimple>
+      <w:r>
+        <w:fldChar w:fldCharType="begin"/>
+      </w:r>
+      <w:r>
+        <w:instrText xml:space="preserve"> SEQ Figure \* ARABIC </w:instrText>
+      </w:r>
+      <w:r>
+        <w:fldChar w:fldCharType="separate"/>
+      </w:r>
+      <w:r>
+        <w:rPr>
+          <w:noProof/>
+        </w:rPr>
+        <w:t>1</w:t>
+      </w:r>
+      <w:r>
+        <w:rPr>
+          <w:noProof/>
+        </w:rPr>
+        <w:fldChar w:fldCharType="end"/>
+      </w:r>
       <w:r>
         <w:t xml:space="preserve">: Structure of a multi-layer neural network </w:t>
       </w:r>
@@ -6097,14 +6147,27 @@
       <w:r>
         <w:t xml:space="preserve">Figure </w:t>
       </w:r>
-      <w:fldSimple w:instr=" SEQ Figure \* ARABIC ">
-        <w:r>
-          <w:rPr>
-            <w:noProof/>
-          </w:rPr>
-          <w:t>2</w:t>
-        </w:r>
-      </w:fldSimple>
+      <w:r>
+        <w:fldChar w:fldCharType="begin"/>
+      </w:r>
+      <w:r>
+        <w:instrText xml:space="preserve"> SEQ Figure \* ARABIC </w:instrText>
+      </w:r>
+      <w:r>
+        <w:fldChar w:fldCharType="separate"/>
+      </w:r>
+      <w:r>
+        <w:rPr>
+          <w:noProof/>
+        </w:rPr>
+        <w:t>2</w:t>
+      </w:r>
+      <w:r>
+        <w:rPr>
+          <w:noProof/>
+        </w:rPr>
+        <w:fldChar w:fldCharType="end"/>
+      </w:r>
       <w:r>
         <w:t>: Illustration of the structure of a CNN</w:t>
       </w:r>
@@ -6373,14 +6436,27 @@
       <w:r>
         <w:t xml:space="preserve">Figure </w:t>
       </w:r>
-      <w:fldSimple w:instr=" SEQ Figure \* ARABIC ">
-        <w:r>
-          <w:rPr>
-            <w:noProof/>
-          </w:rPr>
-          <w:t>3</w:t>
-        </w:r>
-      </w:fldSimple>
+      <w:r>
+        <w:fldChar w:fldCharType="begin"/>
+      </w:r>
+      <w:r>
+        <w:instrText xml:space="preserve"> SEQ Figure \* ARABIC </w:instrText>
+      </w:r>
+      <w:r>
+        <w:fldChar w:fldCharType="separate"/>
+      </w:r>
+      <w:r>
+        <w:rPr>
+          <w:noProof/>
+        </w:rPr>
+        <w:t>3</w:t>
+      </w:r>
+      <w:r>
+        <w:rPr>
+          <w:noProof/>
+        </w:rPr>
+        <w:fldChar w:fldCharType="end"/>
+      </w:r>
       <w:r>
         <w:t xml:space="preserve">: LeNet5 architecture </w:t>
       </w:r>
@@ -6661,14 +6737,27 @@
       <w:r>
         <w:t xml:space="preserve">Figure </w:t>
       </w:r>
-      <w:fldSimple w:instr=" SEQ Figure \* ARABIC ">
-        <w:r>
-          <w:rPr>
-            <w:noProof/>
-          </w:rPr>
-          <w:t>4</w:t>
-        </w:r>
-      </w:fldSimple>
+      <w:r>
+        <w:fldChar w:fldCharType="begin"/>
+      </w:r>
+      <w:r>
+        <w:instrText xml:space="preserve"> SEQ Figure \* ARABIC </w:instrText>
+      </w:r>
+      <w:r>
+        <w:fldChar w:fldCharType="separate"/>
+      </w:r>
+      <w:r>
+        <w:rPr>
+          <w:noProof/>
+        </w:rPr>
+        <w:t>4</w:t>
+      </w:r>
+      <w:r>
+        <w:rPr>
+          <w:noProof/>
+        </w:rPr>
+        <w:fldChar w:fldCharType="end"/>
+      </w:r>
       <w:r>
         <w:t xml:space="preserve">: </w:t>
       </w:r>
@@ -6925,14 +7014,27 @@
       <w:r>
         <w:t xml:space="preserve">Figure </w:t>
       </w:r>
-      <w:fldSimple w:instr=" SEQ Figure \* ARABIC ">
-        <w:r>
-          <w:rPr>
-            <w:noProof/>
-          </w:rPr>
-          <w:t>5</w:t>
-        </w:r>
-      </w:fldSimple>
+      <w:r>
+        <w:fldChar w:fldCharType="begin"/>
+      </w:r>
+      <w:r>
+        <w:instrText xml:space="preserve"> SEQ Figure \* ARABIC </w:instrText>
+      </w:r>
+      <w:r>
+        <w:fldChar w:fldCharType="separate"/>
+      </w:r>
+      <w:r>
+        <w:rPr>
+          <w:noProof/>
+        </w:rPr>
+        <w:t>5</w:t>
+      </w:r>
+      <w:r>
+        <w:rPr>
+          <w:noProof/>
+        </w:rPr>
+        <w:fldChar w:fldCharType="end"/>
+      </w:r>
       <w:r>
         <w:t xml:space="preserve">: An illustration of the </w:t>
       </w:r>
@@ -7696,14 +7798,27 @@
       <w:r>
         <w:t xml:space="preserve">Figure </w:t>
       </w:r>
-      <w:fldSimple w:instr=" SEQ Figure \* ARABIC ">
-        <w:r>
-          <w:rPr>
-            <w:noProof/>
-          </w:rPr>
-          <w:t>6</w:t>
-        </w:r>
-      </w:fldSimple>
+      <w:r>
+        <w:fldChar w:fldCharType="begin"/>
+      </w:r>
+      <w:r>
+        <w:instrText xml:space="preserve"> SEQ Figure \* ARABIC </w:instrText>
+      </w:r>
+      <w:r>
+        <w:fldChar w:fldCharType="separate"/>
+      </w:r>
+      <w:r>
+        <w:rPr>
+          <w:noProof/>
+        </w:rPr>
+        <w:t>6</w:t>
+      </w:r>
+      <w:r>
+        <w:rPr>
+          <w:noProof/>
+        </w:rPr>
+        <w:fldChar w:fldCharType="end"/>
+      </w:r>
       <w:r>
         <w:t>: An illustration of the general structure of a candidate model</w:t>
       </w:r>
@@ -7859,14 +7974,27 @@
       <w:r>
         <w:t xml:space="preserve">Figure </w:t>
       </w:r>
-      <w:fldSimple w:instr=" SEQ Figure \* ARABIC ">
-        <w:r>
-          <w:rPr>
-            <w:noProof/>
-          </w:rPr>
-          <w:t>7</w:t>
-        </w:r>
-      </w:fldSimple>
+      <w:r>
+        <w:fldChar w:fldCharType="begin"/>
+      </w:r>
+      <w:r>
+        <w:instrText xml:space="preserve"> SEQ Figure \* ARABIC </w:instrText>
+      </w:r>
+      <w:r>
+        <w:fldChar w:fldCharType="separate"/>
+      </w:r>
+      <w:r>
+        <w:rPr>
+          <w:noProof/>
+        </w:rPr>
+        <w:t>7</w:t>
+      </w:r>
+      <w:r>
+        <w:rPr>
+          <w:noProof/>
+        </w:rPr>
+        <w:fldChar w:fldCharType="end"/>
+      </w:r>
       <w:r>
         <w:t xml:space="preserve">: A graph </w:t>
       </w:r>
@@ -7946,14 +8074,27 @@
       <w:r>
         <w:t xml:space="preserve">Table </w:t>
       </w:r>
-      <w:fldSimple w:instr=" SEQ Table \* ARABIC ">
-        <w:r>
-          <w:rPr>
-            <w:noProof/>
-          </w:rPr>
-          <w:t>1</w:t>
-        </w:r>
-      </w:fldSimple>
+      <w:r>
+        <w:fldChar w:fldCharType="begin"/>
+      </w:r>
+      <w:r>
+        <w:instrText xml:space="preserve"> SEQ Table \* ARABIC </w:instrText>
+      </w:r>
+      <w:r>
+        <w:fldChar w:fldCharType="separate"/>
+      </w:r>
+      <w:r>
+        <w:rPr>
+          <w:noProof/>
+        </w:rPr>
+        <w:t>1</w:t>
+      </w:r>
+      <w:r>
+        <w:rPr>
+          <w:noProof/>
+        </w:rPr>
+        <w:fldChar w:fldCharType="end"/>
+      </w:r>
       <w:r>
         <w:t>: Computational time associated with each layer</w:t>
       </w:r>
@@ -8343,14 +8484,27 @@
       <w:r>
         <w:t xml:space="preserve">Figure </w:t>
       </w:r>
-      <w:fldSimple w:instr=" SEQ Figure \* ARABIC ">
-        <w:r>
-          <w:rPr>
-            <w:noProof/>
-          </w:rPr>
-          <w:t>8</w:t>
-        </w:r>
-      </w:fldSimple>
+      <w:r>
+        <w:fldChar w:fldCharType="begin"/>
+      </w:r>
+      <w:r>
+        <w:instrText xml:space="preserve"> SEQ Figure \* ARABIC </w:instrText>
+      </w:r>
+      <w:r>
+        <w:fldChar w:fldCharType="separate"/>
+      </w:r>
+      <w:r>
+        <w:rPr>
+          <w:noProof/>
+        </w:rPr>
+        <w:t>8</w:t>
+      </w:r>
+      <w:r>
+        <w:rPr>
+          <w:noProof/>
+        </w:rPr>
+        <w:fldChar w:fldCharType="end"/>
+      </w:r>
       <w:r>
         <w:t>: Gantt chart detailing a procedural timeline leading up to the final evaluations</w:t>
       </w:r>
@@ -10338,14 +10492,27 @@
       <w:r>
         <w:t xml:space="preserve">Figure </w:t>
       </w:r>
-      <w:fldSimple w:instr=" SEQ Figure \* ARABIC ">
-        <w:r>
-          <w:rPr>
-            <w:noProof/>
-          </w:rPr>
-          <w:t>9</w:t>
-        </w:r>
-      </w:fldSimple>
+      <w:r>
+        <w:fldChar w:fldCharType="begin"/>
+      </w:r>
+      <w:r>
+        <w:instrText xml:space="preserve"> SEQ Figure \* ARABIC </w:instrText>
+      </w:r>
+      <w:r>
+        <w:fldChar w:fldCharType="separate"/>
+      </w:r>
+      <w:r>
+        <w:rPr>
+          <w:noProof/>
+        </w:rPr>
+        <w:t>9</w:t>
+      </w:r>
+      <w:r>
+        <w:rPr>
+          <w:noProof/>
+        </w:rPr>
+        <w:fldChar w:fldCharType="end"/>
+      </w:r>
       <w:r>
         <w:t>: Alice sends Bob a public key (red), keeping her private key (green) to herself</w:t>
       </w:r>
@@ -10412,14 +10579,27 @@
       <w:r>
         <w:t xml:space="preserve">Figure </w:t>
       </w:r>
-      <w:fldSimple w:instr=" SEQ Figure \* ARABIC ">
-        <w:r>
-          <w:rPr>
-            <w:noProof/>
-          </w:rPr>
-          <w:t>10</w:t>
-        </w:r>
-      </w:fldSimple>
+      <w:r>
+        <w:fldChar w:fldCharType="begin"/>
+      </w:r>
+      <w:r>
+        <w:instrText xml:space="preserve"> SEQ Figure \* ARABIC </w:instrText>
+      </w:r>
+      <w:r>
+        <w:fldChar w:fldCharType="separate"/>
+      </w:r>
+      <w:r>
+        <w:rPr>
+          <w:noProof/>
+        </w:rPr>
+        <w:t>10</w:t>
+      </w:r>
+      <w:r>
+        <w:rPr>
+          <w:noProof/>
+        </w:rPr>
+        <w:fldChar w:fldCharType="end"/>
+      </w:r>
       <w:r>
         <w:t xml:space="preserve">: </w:t>
       </w:r>
@@ -10490,14 +10670,27 @@
       <w:r>
         <w:t xml:space="preserve">Figure </w:t>
       </w:r>
-      <w:fldSimple w:instr=" SEQ Figure \* ARABIC ">
-        <w:r>
-          <w:rPr>
-            <w:noProof/>
-          </w:rPr>
-          <w:t>11</w:t>
-        </w:r>
-      </w:fldSimple>
+      <w:r>
+        <w:fldChar w:fldCharType="begin"/>
+      </w:r>
+      <w:r>
+        <w:instrText xml:space="preserve"> SEQ Figure \* ARABIC </w:instrText>
+      </w:r>
+      <w:r>
+        <w:fldChar w:fldCharType="separate"/>
+      </w:r>
+      <w:r>
+        <w:rPr>
+          <w:noProof/>
+        </w:rPr>
+        <w:t>11</w:t>
+      </w:r>
+      <w:r>
+        <w:rPr>
+          <w:noProof/>
+        </w:rPr>
+        <w:fldChar w:fldCharType="end"/>
+      </w:r>
       <w:r>
         <w:t xml:space="preserve">: </w:t>
       </w:r>
@@ -10584,14 +10777,27 @@
       <w:r>
         <w:t xml:space="preserve">Figure </w:t>
       </w:r>
-      <w:fldSimple w:instr=" SEQ Figure \* ARABIC ">
-        <w:r>
-          <w:rPr>
-            <w:noProof/>
-          </w:rPr>
-          <w:t>12</w:t>
-        </w:r>
-      </w:fldSimple>
+      <w:r>
+        <w:fldChar w:fldCharType="begin"/>
+      </w:r>
+      <w:r>
+        <w:instrText xml:space="preserve"> SEQ Figure \* ARABIC </w:instrText>
+      </w:r>
+      <w:r>
+        <w:fldChar w:fldCharType="separate"/>
+      </w:r>
+      <w:r>
+        <w:rPr>
+          <w:noProof/>
+        </w:rPr>
+        <w:t>12</w:t>
+      </w:r>
+      <w:r>
+        <w:rPr>
+          <w:noProof/>
+        </w:rPr>
+        <w:fldChar w:fldCharType="end"/>
+      </w:r>
       <w:r>
         <w:t xml:space="preserve">: </w:t>
       </w:r>
@@ -10657,14 +10863,27 @@
       <w:r>
         <w:t xml:space="preserve">Figure </w:t>
       </w:r>
-      <w:fldSimple w:instr=" SEQ Figure \* ARABIC ">
-        <w:r>
-          <w:rPr>
-            <w:noProof/>
-          </w:rPr>
-          <w:t>13</w:t>
-        </w:r>
-      </w:fldSimple>
+      <w:r>
+        <w:fldChar w:fldCharType="begin"/>
+      </w:r>
+      <w:r>
+        <w:instrText xml:space="preserve"> SEQ Figure \* ARABIC </w:instrText>
+      </w:r>
+      <w:r>
+        <w:fldChar w:fldCharType="separate"/>
+      </w:r>
+      <w:r>
+        <w:rPr>
+          <w:noProof/>
+        </w:rPr>
+        <w:t>13</w:t>
+      </w:r>
+      <w:r>
+        <w:rPr>
+          <w:noProof/>
+        </w:rPr>
+        <w:fldChar w:fldCharType="end"/>
+      </w:r>
       <w:r>
         <w:t xml:space="preserve">: </w:t>
       </w:r>
@@ -10765,14 +10984,27 @@
       <w:r>
         <w:t xml:space="preserve">Figure </w:t>
       </w:r>
-      <w:fldSimple w:instr=" SEQ Figure \* ARABIC ">
-        <w:r>
-          <w:rPr>
-            <w:noProof/>
-          </w:rPr>
-          <w:t>14</w:t>
-        </w:r>
-      </w:fldSimple>
+      <w:r>
+        <w:fldChar w:fldCharType="begin"/>
+      </w:r>
+      <w:r>
+        <w:instrText xml:space="preserve"> SEQ Figure \* ARABIC </w:instrText>
+      </w:r>
+      <w:r>
+        <w:fldChar w:fldCharType="separate"/>
+      </w:r>
+      <w:r>
+        <w:rPr>
+          <w:noProof/>
+        </w:rPr>
+        <w:t>14</w:t>
+      </w:r>
+      <w:r>
+        <w:rPr>
+          <w:noProof/>
+        </w:rPr>
+        <w:fldChar w:fldCharType="end"/>
+      </w:r>
       <w:r>
         <w:t>: An example of a fully-connected neural network prior to forward propagation</w:t>
       </w:r>
@@ -10968,14 +11200,27 @@
       <w:r>
         <w:t xml:space="preserve">Figure </w:t>
       </w:r>
-      <w:fldSimple w:instr=" SEQ Figure \* ARABIC ">
-        <w:r>
-          <w:rPr>
-            <w:noProof/>
-          </w:rPr>
-          <w:t>15</w:t>
-        </w:r>
-      </w:fldSimple>
+      <w:r>
+        <w:fldChar w:fldCharType="begin"/>
+      </w:r>
+      <w:r>
+        <w:instrText xml:space="preserve"> SEQ Figure \* ARABIC </w:instrText>
+      </w:r>
+      <w:r>
+        <w:fldChar w:fldCharType="separate"/>
+      </w:r>
+      <w:r>
+        <w:rPr>
+          <w:noProof/>
+        </w:rPr>
+        <w:t>15</w:t>
+      </w:r>
+      <w:r>
+        <w:rPr>
+          <w:noProof/>
+        </w:rPr>
+        <w:fldChar w:fldCharType="end"/>
+      </w:r>
       <w:r>
         <w:t>: Illustration of the forward propagation process prior to the application of the activation function</w:t>
       </w:r>
@@ -11104,14 +11349,27 @@
       <w:r>
         <w:t xml:space="preserve">Figure </w:t>
       </w:r>
-      <w:fldSimple w:instr=" SEQ Figure \* ARABIC ">
-        <w:r>
-          <w:rPr>
-            <w:noProof/>
-          </w:rPr>
-          <w:t>16</w:t>
-        </w:r>
-      </w:fldSimple>
+      <w:r>
+        <w:fldChar w:fldCharType="begin"/>
+      </w:r>
+      <w:r>
+        <w:instrText xml:space="preserve"> SEQ Figure \* ARABIC </w:instrText>
+      </w:r>
+      <w:r>
+        <w:fldChar w:fldCharType="separate"/>
+      </w:r>
+      <w:r>
+        <w:rPr>
+          <w:noProof/>
+        </w:rPr>
+        <w:t>16</w:t>
+      </w:r>
+      <w:r>
+        <w:rPr>
+          <w:noProof/>
+        </w:rPr>
+        <w:fldChar w:fldCharType="end"/>
+      </w:r>
       <w:r>
         <w:t xml:space="preserve">: </w:t>
       </w:r>
@@ -11225,14 +11483,27 @@
       <w:r>
         <w:t xml:space="preserve">Figure </w:t>
       </w:r>
-      <w:fldSimple w:instr=" SEQ Figure \* ARABIC ">
-        <w:r>
-          <w:rPr>
-            <w:noProof/>
-          </w:rPr>
-          <w:t>17</w:t>
-        </w:r>
-      </w:fldSimple>
+      <w:r>
+        <w:fldChar w:fldCharType="begin"/>
+      </w:r>
+      <w:r>
+        <w:instrText xml:space="preserve"> SEQ Figure \* ARABIC </w:instrText>
+      </w:r>
+      <w:r>
+        <w:fldChar w:fldCharType="separate"/>
+      </w:r>
+      <w:r>
+        <w:rPr>
+          <w:noProof/>
+        </w:rPr>
+        <w:t>17</w:t>
+      </w:r>
+      <w:r>
+        <w:rPr>
+          <w:noProof/>
+        </w:rPr>
+        <w:fldChar w:fldCharType="end"/>
+      </w:r>
       <w:r>
         <w:t>: An illustration of the output of the neural network after forward propagation has occurred</w:t>
       </w:r>
@@ -11446,14 +11717,27 @@
       <w:r>
         <w:t xml:space="preserve">Figure </w:t>
       </w:r>
-      <w:fldSimple w:instr=" SEQ Figure \* ARABIC ">
-        <w:r>
-          <w:rPr>
-            <w:noProof/>
-          </w:rPr>
-          <w:t>18</w:t>
-        </w:r>
-      </w:fldSimple>
+      <w:r>
+        <w:fldChar w:fldCharType="begin"/>
+      </w:r>
+      <w:r>
+        <w:instrText xml:space="preserve"> SEQ Figure \* ARABIC </w:instrText>
+      </w:r>
+      <w:r>
+        <w:fldChar w:fldCharType="separate"/>
+      </w:r>
+      <w:r>
+        <w:rPr>
+          <w:noProof/>
+        </w:rPr>
+        <w:t>18</w:t>
+      </w:r>
+      <w:r>
+        <w:rPr>
+          <w:noProof/>
+        </w:rPr>
+        <w:fldChar w:fldCharType="end"/>
+      </w:r>
       <w:r>
         <w:t xml:space="preserve">: A graph </w:t>
       </w:r>
@@ -11801,14 +12085,27 @@
       <w:r>
         <w:t xml:space="preserve">Figure </w:t>
       </w:r>
-      <w:fldSimple w:instr=" SEQ Figure \* ARABIC ">
-        <w:r>
-          <w:rPr>
-            <w:noProof/>
-          </w:rPr>
-          <w:t>19</w:t>
-        </w:r>
-      </w:fldSimple>
+      <w:r>
+        <w:fldChar w:fldCharType="begin"/>
+      </w:r>
+      <w:r>
+        <w:instrText xml:space="preserve"> SEQ Figure \* ARABIC </w:instrText>
+      </w:r>
+      <w:r>
+        <w:fldChar w:fldCharType="separate"/>
+      </w:r>
+      <w:r>
+        <w:rPr>
+          <w:noProof/>
+        </w:rPr>
+        <w:t>19</w:t>
+      </w:r>
+      <w:r>
+        <w:rPr>
+          <w:noProof/>
+        </w:rPr>
+        <w:fldChar w:fldCharType="end"/>
+      </w:r>
       <w:r>
         <w:t xml:space="preserve">: A graph </w:t>
       </w:r>
@@ -11972,14 +12269,27 @@
       <w:r>
         <w:t xml:space="preserve">Figure </w:t>
       </w:r>
-      <w:fldSimple w:instr=" SEQ Figure \* ARABIC ">
-        <w:r>
-          <w:rPr>
-            <w:noProof/>
-          </w:rPr>
-          <w:t>20</w:t>
-        </w:r>
-      </w:fldSimple>
+      <w:r>
+        <w:fldChar w:fldCharType="begin"/>
+      </w:r>
+      <w:r>
+        <w:instrText xml:space="preserve"> SEQ Figure \* ARABIC </w:instrText>
+      </w:r>
+      <w:r>
+        <w:fldChar w:fldCharType="separate"/>
+      </w:r>
+      <w:r>
+        <w:rPr>
+          <w:noProof/>
+        </w:rPr>
+        <w:t>20</w:t>
+      </w:r>
+      <w:r>
+        <w:rPr>
+          <w:noProof/>
+        </w:rPr>
+        <w:fldChar w:fldCharType="end"/>
+      </w:r>
       <w:r>
         <w:t xml:space="preserve">: A graph </w:t>
       </w:r>
@@ -12252,14 +12562,27 @@
       <w:r>
         <w:t xml:space="preserve">Figure </w:t>
       </w:r>
-      <w:fldSimple w:instr=" SEQ Figure \* ARABIC ">
-        <w:r>
-          <w:rPr>
-            <w:noProof/>
-          </w:rPr>
-          <w:t>21</w:t>
-        </w:r>
-      </w:fldSimple>
+      <w:r>
+        <w:fldChar w:fldCharType="begin"/>
+      </w:r>
+      <w:r>
+        <w:instrText xml:space="preserve"> SEQ Figure \* ARABIC </w:instrText>
+      </w:r>
+      <w:r>
+        <w:fldChar w:fldCharType="separate"/>
+      </w:r>
+      <w:r>
+        <w:rPr>
+          <w:noProof/>
+        </w:rPr>
+        <w:t>21</w:t>
+      </w:r>
+      <w:r>
+        <w:rPr>
+          <w:noProof/>
+        </w:rPr>
+        <w:fldChar w:fldCharType="end"/>
+      </w:r>
       <w:r>
         <w:t xml:space="preserve">: </w:t>
       </w:r>
@@ -12483,14 +12806,30 @@
       <w:r>
         <w:t xml:space="preserve">Figure </w:t>
       </w:r>
-      <w:fldSimple w:instr=" SEQ Figure \* ARABIC ">
-        <w:r>
-          <w:rPr>
-            <w:noProof/>
-          </w:rPr>
-          <w:t>22</w:t>
-        </w:r>
-      </w:fldSimple>
+      <w:r>
+        <w:fldChar w:fldCharType="begin"/>
+      </w:r>
+      <w:r>
+        <w:instrText xml:space="preserve"> </w:instrText>
+      </w:r>
+      <w:r>
+        <w:instrText xml:space="preserve">SEQ Figure \* ARABIC </w:instrText>
+      </w:r>
+      <w:r>
+        <w:fldChar w:fldCharType="separate"/>
+      </w:r>
+      <w:r>
+        <w:rPr>
+          <w:noProof/>
+        </w:rPr>
+        <w:t>22</w:t>
+      </w:r>
+      <w:r>
+        <w:rPr>
+          <w:noProof/>
+        </w:rPr>
+        <w:fldChar w:fldCharType="end"/>
+      </w:r>
       <w:r>
         <w:t xml:space="preserve">: </w:t>
       </w:r>
@@ -12975,14 +13314,27 @@
       <w:r>
         <w:t xml:space="preserve">Figure </w:t>
       </w:r>
-      <w:fldSimple w:instr=" SEQ Figure \* ARABIC ">
-        <w:r>
-          <w:rPr>
-            <w:noProof/>
-          </w:rPr>
-          <w:t>23</w:t>
-        </w:r>
-      </w:fldSimple>
+      <w:r>
+        <w:fldChar w:fldCharType="begin"/>
+      </w:r>
+      <w:r>
+        <w:instrText xml:space="preserve"> SEQ Figure \* ARABIC </w:instrText>
+      </w:r>
+      <w:r>
+        <w:fldChar w:fldCharType="separate"/>
+      </w:r>
+      <w:r>
+        <w:rPr>
+          <w:noProof/>
+        </w:rPr>
+        <w:t>23</w:t>
+      </w:r>
+      <w:r>
+        <w:rPr>
+          <w:noProof/>
+        </w:rPr>
+        <w:fldChar w:fldCharType="end"/>
+      </w:r>
       <w:r>
         <w:t xml:space="preserve">: A graph </w:t>
       </w:r>
@@ -13176,14 +13528,27 @@
       <w:r>
         <w:t xml:space="preserve">Figure </w:t>
       </w:r>
-      <w:fldSimple w:instr=" SEQ Figure \* ARABIC ">
-        <w:r>
-          <w:rPr>
-            <w:noProof/>
-          </w:rPr>
-          <w:t>24</w:t>
-        </w:r>
-      </w:fldSimple>
+      <w:r>
+        <w:fldChar w:fldCharType="begin"/>
+      </w:r>
+      <w:r>
+        <w:instrText xml:space="preserve"> SEQ Figure \* ARABIC </w:instrText>
+      </w:r>
+      <w:r>
+        <w:fldChar w:fldCharType="separate"/>
+      </w:r>
+      <w:r>
+        <w:rPr>
+          <w:noProof/>
+        </w:rPr>
+        <w:t>24</w:t>
+      </w:r>
+      <w:r>
+        <w:rPr>
+          <w:noProof/>
+        </w:rPr>
+        <w:fldChar w:fldCharType="end"/>
+      </w:r>
       <w:r>
         <w:t>: A typical graph of the validation and training loss of a neural network as a function of the update iterations</w:t>
       </w:r>
@@ -13301,14 +13666,27 @@
       <w:r>
         <w:t xml:space="preserve">Figure </w:t>
       </w:r>
-      <w:fldSimple w:instr=" SEQ Figure \* ARABIC ">
-        <w:r>
-          <w:rPr>
-            <w:noProof/>
-          </w:rPr>
-          <w:t>25</w:t>
-        </w:r>
-      </w:fldSimple>
+      <w:r>
+        <w:fldChar w:fldCharType="begin"/>
+      </w:r>
+      <w:r>
+        <w:instrText xml:space="preserve"> SEQ Figure \* ARABIC </w:instrText>
+      </w:r>
+      <w:r>
+        <w:fldChar w:fldCharType="separate"/>
+      </w:r>
+      <w:r>
+        <w:rPr>
+          <w:noProof/>
+        </w:rPr>
+        <w:t>25</w:t>
+      </w:r>
+      <w:r>
+        <w:rPr>
+          <w:noProof/>
+        </w:rPr>
+        <w:fldChar w:fldCharType="end"/>
+      </w:r>
       <w:r>
         <w:t xml:space="preserve">: </w:t>
       </w:r>
@@ -13457,14 +13835,27 @@
       <w:r>
         <w:t xml:space="preserve">Figure </w:t>
       </w:r>
-      <w:fldSimple w:instr=" SEQ Figure \* ARABIC ">
-        <w:r>
-          <w:rPr>
-            <w:noProof/>
-          </w:rPr>
-          <w:t>26</w:t>
-        </w:r>
-      </w:fldSimple>
+      <w:r>
+        <w:fldChar w:fldCharType="begin"/>
+      </w:r>
+      <w:r>
+        <w:instrText xml:space="preserve"> SEQ Figure \* ARABIC </w:instrText>
+      </w:r>
+      <w:r>
+        <w:fldChar w:fldCharType="separate"/>
+      </w:r>
+      <w:r>
+        <w:rPr>
+          <w:noProof/>
+        </w:rPr>
+        <w:t>26</w:t>
+      </w:r>
+      <w:r>
+        <w:rPr>
+          <w:noProof/>
+        </w:rPr>
+        <w:fldChar w:fldCharType="end"/>
+      </w:r>
       <w:r>
         <w:t xml:space="preserve">: Illustration of the </w:t>
       </w:r>
@@ -13564,14 +13955,27 @@
       <w:r>
         <w:t xml:space="preserve">Figure </w:t>
       </w:r>
-      <w:fldSimple w:instr=" SEQ Figure \* ARABIC ">
-        <w:r>
-          <w:rPr>
-            <w:noProof/>
-          </w:rPr>
-          <w:t>27</w:t>
-        </w:r>
-      </w:fldSimple>
+      <w:r>
+        <w:fldChar w:fldCharType="begin"/>
+      </w:r>
+      <w:r>
+        <w:instrText xml:space="preserve"> SEQ Figure \* ARABIC </w:instrText>
+      </w:r>
+      <w:r>
+        <w:fldChar w:fldCharType="separate"/>
+      </w:r>
+      <w:r>
+        <w:rPr>
+          <w:noProof/>
+        </w:rPr>
+        <w:t>27</w:t>
+      </w:r>
+      <w:r>
+        <w:rPr>
+          <w:noProof/>
+        </w:rPr>
+        <w:fldChar w:fldCharType="end"/>
+      </w:r>
       <w:r>
         <w:t xml:space="preserve">: Result of the application of the right Sobel </w:t>
       </w:r>
@@ -14044,14 +14448,27 @@
       <w:r>
         <w:t xml:space="preserve">Figure </w:t>
       </w:r>
-      <w:fldSimple w:instr=" SEQ Figure \* ARABIC ">
-        <w:r>
-          <w:rPr>
-            <w:noProof/>
-          </w:rPr>
-          <w:t>28</w:t>
-        </w:r>
-      </w:fldSimple>
+      <w:r>
+        <w:fldChar w:fldCharType="begin"/>
+      </w:r>
+      <w:r>
+        <w:instrText xml:space="preserve"> SEQ Figure \* ARABIC </w:instrText>
+      </w:r>
+      <w:r>
+        <w:fldChar w:fldCharType="separate"/>
+      </w:r>
+      <w:r>
+        <w:rPr>
+          <w:noProof/>
+        </w:rPr>
+        <w:t>28</w:t>
+      </w:r>
+      <w:r>
+        <w:rPr>
+          <w:noProof/>
+        </w:rPr>
+        <w:fldChar w:fldCharType="end"/>
+      </w:r>
       <w:r>
         <w:t>: 4x4 matrix of integers representing the input to a pooling layer</w:t>
       </w:r>
@@ -14166,14 +14583,27 @@
       <w:r>
         <w:t xml:space="preserve">Figure </w:t>
       </w:r>
-      <w:fldSimple w:instr=" SEQ Figure \* ARABIC ">
-        <w:r>
-          <w:rPr>
-            <w:noProof/>
-          </w:rPr>
-          <w:t>29</w:t>
-        </w:r>
-      </w:fldSimple>
+      <w:r>
+        <w:fldChar w:fldCharType="begin"/>
+      </w:r>
+      <w:r>
+        <w:instrText xml:space="preserve"> SEQ Figure \* ARABIC </w:instrText>
+      </w:r>
+      <w:r>
+        <w:fldChar w:fldCharType="separate"/>
+      </w:r>
+      <w:r>
+        <w:rPr>
+          <w:noProof/>
+        </w:rPr>
+        <w:t>29</w:t>
+      </w:r>
+      <w:r>
+        <w:rPr>
+          <w:noProof/>
+        </w:rPr>
+        <w:fldChar w:fldCharType="end"/>
+      </w:r>
       <w:r>
         <w:t>: Result of applying average pooling to the input matrix in Figure 25</w:t>
       </w:r>
@@ -14279,14 +14709,27 @@
       <w:r>
         <w:t xml:space="preserve">Figure </w:t>
       </w:r>
-      <w:fldSimple w:instr=" SEQ Figure \* ARABIC ">
-        <w:r>
-          <w:rPr>
-            <w:noProof/>
-          </w:rPr>
-          <w:t>30</w:t>
-        </w:r>
-      </w:fldSimple>
+      <w:r>
+        <w:fldChar w:fldCharType="begin"/>
+      </w:r>
+      <w:r>
+        <w:instrText xml:space="preserve"> SEQ Figure \* ARABIC </w:instrText>
+      </w:r>
+      <w:r>
+        <w:fldChar w:fldCharType="separate"/>
+      </w:r>
+      <w:r>
+        <w:rPr>
+          <w:noProof/>
+        </w:rPr>
+        <w:t>30</w:t>
+      </w:r>
+      <w:r>
+        <w:rPr>
+          <w:noProof/>
+        </w:rPr>
+        <w:fldChar w:fldCharType="end"/>
+      </w:r>
       <w:r>
         <w:t>: Result of applying max-pooling to the input matrix of Figure 25</w:t>
       </w:r>
@@ -14662,14 +15105,27 @@
       <w:r>
         <w:t xml:space="preserve">Figure </w:t>
       </w:r>
-      <w:fldSimple w:instr=" SEQ Figure \* ARABIC ">
-        <w:r>
-          <w:rPr>
-            <w:noProof/>
-          </w:rPr>
-          <w:t>31</w:t>
-        </w:r>
-      </w:fldSimple>
+      <w:r>
+        <w:fldChar w:fldCharType="begin"/>
+      </w:r>
+      <w:r>
+        <w:instrText xml:space="preserve"> SEQ Figure \* ARABIC </w:instrText>
+      </w:r>
+      <w:r>
+        <w:fldChar w:fldCharType="separate"/>
+      </w:r>
+      <w:r>
+        <w:rPr>
+          <w:noProof/>
+        </w:rPr>
+        <w:t>31</w:t>
+      </w:r>
+      <w:r>
+        <w:rPr>
+          <w:noProof/>
+        </w:rPr>
+        <w:fldChar w:fldCharType="end"/>
+      </w:r>
       <w:r>
         <w:t>: Result of applying global average pooling to the input matrix</w:t>
       </w:r>
@@ -20252,7 +20708,7 @@
 </file>
 
 <file path=customXml/itemProps1.xml><?xml version="1.0" encoding="utf-8"?>
-<ds:datastoreItem xmlns:ds="http://schemas.openxmlformats.org/officeDocument/2006/customXml" ds:itemID="{3AEEE2DC-FD2E-4CAE-A10A-4D61B678887A}">
+<ds:datastoreItem xmlns:ds="http://schemas.openxmlformats.org/officeDocument/2006/customXml" ds:itemID="{4CD0EE7D-4EC2-41CA-BB21-929EFE47FBE6}">
   <ds:schemaRefs>
     <ds:schemaRef ds:uri="http://schemas.openxmlformats.org/officeDocument/2006/bibliography"/>
   </ds:schemaRefs>

</xml_diff>

<commit_message>
03-31-2020-Atkins Removed repetitive references.
</commit_message>
<xml_diff>
--- a/ThesisReport/Atkins CryptoNet Thesis Report.docx
+++ b/ThesisReport/Atkins CryptoNet Thesis Report.docx
@@ -4603,7 +4603,6 @@
           <w:id w:val="1744607050"/>
           <w:citation/>
         </w:sdtPr>
-        <w:sdtEndPr/>
         <w:sdtContent>
           <w:r>
             <w:fldChar w:fldCharType="begin"/>
@@ -4697,7 +4696,6 @@
           <w:id w:val="-2045445850"/>
           <w:citation/>
         </w:sdtPr>
-        <w:sdtEndPr/>
         <w:sdtContent>
           <w:r>
             <w:fldChar w:fldCharType="begin"/>
@@ -4864,7 +4862,6 @@
           <w:id w:val="-1782097478"/>
           <w:citation/>
         </w:sdtPr>
-        <w:sdtEndPr/>
         <w:sdtContent>
           <w:r>
             <w:fldChar w:fldCharType="begin"/>
@@ -4996,7 +4993,6 @@
           <w:id w:val="-1071495510"/>
           <w:citation/>
         </w:sdtPr>
-        <w:sdtEndPr/>
         <w:sdtContent>
           <w:r>
             <w:fldChar w:fldCharType="begin"/>
@@ -5026,7 +5022,6 @@
           <w:id w:val="907262768"/>
           <w:citation/>
         </w:sdtPr>
-        <w:sdtEndPr/>
         <w:sdtContent>
           <w:r>
             <w:fldChar w:fldCharType="begin"/>
@@ -5122,7 +5117,6 @@
           <w:id w:val="1293477700"/>
           <w:citation/>
         </w:sdtPr>
-        <w:sdtEndPr/>
         <w:sdtContent>
           <w:r>
             <w:fldChar w:fldCharType="begin"/>
@@ -5155,7 +5149,6 @@
           <w:id w:val="-2078270221"/>
           <w:citation/>
         </w:sdtPr>
-        <w:sdtEndPr/>
         <w:sdtContent>
           <w:r>
             <w:fldChar w:fldCharType="begin"/>
@@ -5188,7 +5181,6 @@
           <w:id w:val="-142742903"/>
           <w:citation/>
         </w:sdtPr>
-        <w:sdtEndPr/>
         <w:sdtContent>
           <w:r>
             <w:fldChar w:fldCharType="begin"/>
@@ -5215,7 +5207,6 @@
           <w:id w:val="1911893942"/>
           <w:citation/>
         </w:sdtPr>
-        <w:sdtEndPr/>
         <w:sdtContent>
           <w:r>
             <w:fldChar w:fldCharType="begin"/>
@@ -5254,7 +5245,6 @@
           <w:id w:val="1374575475"/>
           <w:citation/>
         </w:sdtPr>
-        <w:sdtEndPr/>
         <w:sdtContent>
           <w:r>
             <w:fldChar w:fldCharType="begin"/>
@@ -5284,7 +5274,6 @@
           <w:id w:val="91670505"/>
           <w:citation/>
         </w:sdtPr>
-        <w:sdtEndPr/>
         <w:sdtContent>
           <w:r>
             <w:fldChar w:fldCharType="begin"/>
@@ -5433,8 +5422,6 @@
       <w:r>
         <w:t xml:space="preserve">. The learning process in which the network learns from its input data is known as the training phase. </w:t>
       </w:r>
-      <w:bookmarkStart w:id="15" w:name="_GoBack"/>
-      <w:bookmarkEnd w:id="15"/>
     </w:p>
     <w:p>
       <w:pPr>
@@ -5457,7 +5444,6 @@
           <w:id w:val="-1539661278"/>
           <w:citation/>
         </w:sdtPr>
-        <w:sdtEndPr/>
         <w:sdtContent>
           <w:r>
             <w:fldChar w:fldCharType="begin"/>
@@ -5561,31 +5547,18 @@
         <w:pStyle w:val="Caption"/>
         <w:jc w:val="center"/>
       </w:pPr>
-      <w:bookmarkStart w:id="16" w:name="_Toc31061107"/>
+      <w:bookmarkStart w:id="15" w:name="_Toc31061107"/>
       <w:r>
         <w:t xml:space="preserve">Figure </w:t>
       </w:r>
-      <w:r>
-        <w:fldChar w:fldCharType="begin"/>
-      </w:r>
-      <w:r>
-        <w:instrText xml:space="preserve"> SEQ Figure \* ARABIC </w:instrText>
-      </w:r>
-      <w:r>
-        <w:fldChar w:fldCharType="separate"/>
-      </w:r>
-      <w:r>
-        <w:rPr>
-          <w:noProof/>
-        </w:rPr>
-        <w:t>1</w:t>
-      </w:r>
-      <w:r>
-        <w:rPr>
-          <w:noProof/>
-        </w:rPr>
-        <w:fldChar w:fldCharType="end"/>
-      </w:r>
+      <w:fldSimple w:instr=" SEQ Figure \* ARABIC ">
+        <w:r>
+          <w:rPr>
+            <w:noProof/>
+          </w:rPr>
+          <w:t>1</w:t>
+        </w:r>
+      </w:fldSimple>
       <w:r>
         <w:t xml:space="preserve">: Structure of a multi-layer neural network </w:t>
       </w:r>
@@ -5594,7 +5567,6 @@
           <w:id w:val="-1425881756"/>
           <w:citation/>
         </w:sdtPr>
-        <w:sdtEndPr/>
         <w:sdtContent>
           <w:r>
             <w:fldChar w:fldCharType="begin"/>
@@ -5616,7 +5588,7 @@
           </w:r>
         </w:sdtContent>
       </w:sdt>
-      <w:bookmarkEnd w:id="16"/>
+      <w:bookmarkEnd w:id="15"/>
     </w:p>
     <w:p>
       <w:r>
@@ -5759,7 +5731,6 @@
           <w:id w:val="-416176978"/>
           <w:citation/>
         </w:sdtPr>
-        <w:sdtEndPr/>
         <w:sdtContent>
           <w:r>
             <w:fldChar w:fldCharType="begin"/>
@@ -5792,7 +5763,6 @@
           <w:id w:val="-1744167009"/>
           <w:citation/>
         </w:sdtPr>
-        <w:sdtEndPr/>
         <w:sdtContent>
           <w:r>
             <w:fldChar w:fldCharType="begin"/>
@@ -5825,7 +5795,7 @@
       <w:pPr>
         <w:pStyle w:val="Heading3"/>
       </w:pPr>
-      <w:bookmarkStart w:id="17" w:name="_Toc31061045"/>
+      <w:bookmarkStart w:id="16" w:name="_Toc31061045"/>
       <w:r>
         <w:t>Backpropagation</w:t>
       </w:r>
@@ -5835,7 +5805,7 @@
       <w:r>
         <w:t xml:space="preserve"> Tuning</w:t>
       </w:r>
-      <w:bookmarkEnd w:id="17"/>
+      <w:bookmarkEnd w:id="16"/>
     </w:p>
     <w:p>
       <w:pPr>
@@ -6071,14 +6041,14 @@
       <w:pPr>
         <w:pStyle w:val="Heading3"/>
       </w:pPr>
-      <w:bookmarkStart w:id="18" w:name="_Toc31061046"/>
+      <w:bookmarkStart w:id="17" w:name="_Toc31061046"/>
       <w:r>
         <w:t>Convolutional Neural Network</w:t>
       </w:r>
       <w:r>
         <w:t>s</w:t>
       </w:r>
-      <w:bookmarkEnd w:id="18"/>
+      <w:bookmarkEnd w:id="17"/>
     </w:p>
     <w:p>
       <w:pPr>
@@ -6143,31 +6113,18 @@
         <w:pStyle w:val="Caption"/>
         <w:jc w:val="center"/>
       </w:pPr>
-      <w:bookmarkStart w:id="19" w:name="_Toc31061108"/>
+      <w:bookmarkStart w:id="18" w:name="_Toc31061108"/>
       <w:r>
         <w:t xml:space="preserve">Figure </w:t>
       </w:r>
-      <w:r>
-        <w:fldChar w:fldCharType="begin"/>
-      </w:r>
-      <w:r>
-        <w:instrText xml:space="preserve"> SEQ Figure \* ARABIC </w:instrText>
-      </w:r>
-      <w:r>
-        <w:fldChar w:fldCharType="separate"/>
-      </w:r>
-      <w:r>
-        <w:rPr>
-          <w:noProof/>
-        </w:rPr>
-        <w:t>2</w:t>
-      </w:r>
-      <w:r>
-        <w:rPr>
-          <w:noProof/>
-        </w:rPr>
-        <w:fldChar w:fldCharType="end"/>
-      </w:r>
+      <w:fldSimple w:instr=" SEQ Figure \* ARABIC ">
+        <w:r>
+          <w:rPr>
+            <w:noProof/>
+          </w:rPr>
+          <w:t>2</w:t>
+        </w:r>
+      </w:fldSimple>
       <w:r>
         <w:t>: Illustration of the structure of a CNN</w:t>
       </w:r>
@@ -6176,7 +6133,6 @@
           <w:id w:val="-92637146"/>
           <w:citation/>
         </w:sdtPr>
-        <w:sdtEndPr/>
         <w:sdtContent>
           <w:r>
             <w:fldChar w:fldCharType="begin"/>
@@ -6204,7 +6160,7 @@
           </w:r>
         </w:sdtContent>
       </w:sdt>
-      <w:bookmarkEnd w:id="19"/>
+      <w:bookmarkEnd w:id="18"/>
     </w:p>
     <w:p>
       <w:r>
@@ -6319,11 +6275,11 @@
           <w:u w:val="none"/>
         </w:rPr>
       </w:pPr>
-      <w:bookmarkStart w:id="20" w:name="_Toc31061047"/>
+      <w:bookmarkStart w:id="19" w:name="_Toc31061047"/>
       <w:r>
         <w:t>Modern CNN Architectures</w:t>
       </w:r>
-      <w:bookmarkEnd w:id="20"/>
+      <w:bookmarkEnd w:id="19"/>
     </w:p>
     <w:p>
       <w:pPr>
@@ -6337,7 +6293,6 @@
           <w:id w:val="935412750"/>
           <w:citation/>
         </w:sdtPr>
-        <w:sdtEndPr/>
         <w:sdtContent>
           <w:r>
             <w:fldChar w:fldCharType="begin"/>
@@ -6432,31 +6387,18 @@
         <w:pStyle w:val="Caption"/>
         <w:jc w:val="center"/>
       </w:pPr>
-      <w:bookmarkStart w:id="21" w:name="_Toc31061109"/>
+      <w:bookmarkStart w:id="20" w:name="_Toc31061109"/>
       <w:r>
         <w:t xml:space="preserve">Figure </w:t>
       </w:r>
-      <w:r>
-        <w:fldChar w:fldCharType="begin"/>
-      </w:r>
-      <w:r>
-        <w:instrText xml:space="preserve"> SEQ Figure \* ARABIC </w:instrText>
-      </w:r>
-      <w:r>
-        <w:fldChar w:fldCharType="separate"/>
-      </w:r>
-      <w:r>
-        <w:rPr>
-          <w:noProof/>
-        </w:rPr>
-        <w:t>3</w:t>
-      </w:r>
-      <w:r>
-        <w:rPr>
-          <w:noProof/>
-        </w:rPr>
-        <w:fldChar w:fldCharType="end"/>
-      </w:r>
+      <w:fldSimple w:instr=" SEQ Figure \* ARABIC ">
+        <w:r>
+          <w:rPr>
+            <w:noProof/>
+          </w:rPr>
+          <w:t>3</w:t>
+        </w:r>
+      </w:fldSimple>
       <w:r>
         <w:t xml:space="preserve">: LeNet5 architecture </w:t>
       </w:r>
@@ -6465,7 +6407,6 @@
           <w:id w:val="1166756411"/>
           <w:citation/>
         </w:sdtPr>
-        <w:sdtEndPr/>
         <w:sdtContent>
           <w:r>
             <w:fldChar w:fldCharType="begin"/>
@@ -6487,7 +6428,7 @@
           </w:r>
         </w:sdtContent>
       </w:sdt>
-      <w:bookmarkEnd w:id="21"/>
+      <w:bookmarkEnd w:id="20"/>
     </w:p>
     <w:p>
       <w:r>
@@ -6540,7 +6481,6 @@
           <w:id w:val="672374775"/>
           <w:citation/>
         </w:sdtPr>
-        <w:sdtEndPr/>
         <w:sdtContent>
           <w:r>
             <w:fldChar w:fldCharType="begin"/>
@@ -6598,7 +6538,6 @@
           <w:id w:val="-395433636"/>
           <w:citation/>
         </w:sdtPr>
-        <w:sdtEndPr/>
         <w:sdtContent>
           <w:r>
             <w:fldChar w:fldCharType="begin"/>
@@ -6637,7 +6576,6 @@
           <w:id w:val="-1231607333"/>
           <w:citation/>
         </w:sdtPr>
-        <w:sdtEndPr/>
         <w:sdtContent>
           <w:r>
             <w:fldChar w:fldCharType="begin"/>
@@ -6733,31 +6671,18 @@
         <w:pStyle w:val="Caption"/>
         <w:jc w:val="center"/>
       </w:pPr>
-      <w:bookmarkStart w:id="22" w:name="_Toc31061110"/>
+      <w:bookmarkStart w:id="21" w:name="_Toc31061110"/>
       <w:r>
         <w:t xml:space="preserve">Figure </w:t>
       </w:r>
-      <w:r>
-        <w:fldChar w:fldCharType="begin"/>
-      </w:r>
-      <w:r>
-        <w:instrText xml:space="preserve"> SEQ Figure \* ARABIC </w:instrText>
-      </w:r>
-      <w:r>
-        <w:fldChar w:fldCharType="separate"/>
-      </w:r>
-      <w:r>
-        <w:rPr>
-          <w:noProof/>
-        </w:rPr>
-        <w:t>4</w:t>
-      </w:r>
-      <w:r>
-        <w:rPr>
-          <w:noProof/>
-        </w:rPr>
-        <w:fldChar w:fldCharType="end"/>
-      </w:r>
+      <w:fldSimple w:instr=" SEQ Figure \* ARABIC ">
+        <w:r>
+          <w:rPr>
+            <w:noProof/>
+          </w:rPr>
+          <w:t>4</w:t>
+        </w:r>
+      </w:fldSimple>
       <w:r>
         <w:t xml:space="preserve">: </w:t>
       </w:r>
@@ -6774,7 +6699,6 @@
           <w:id w:val="1561826515"/>
           <w:citation/>
         </w:sdtPr>
-        <w:sdtEndPr/>
         <w:sdtContent>
           <w:r>
             <w:fldChar w:fldCharType="begin"/>
@@ -6796,7 +6720,7 @@
           </w:r>
         </w:sdtContent>
       </w:sdt>
-      <w:bookmarkEnd w:id="22"/>
+      <w:bookmarkEnd w:id="21"/>
     </w:p>
     <w:p>
       <w:r>
@@ -6847,7 +6771,6 @@
           <w:id w:val="-368991873"/>
           <w:citation/>
         </w:sdtPr>
-        <w:sdtEndPr/>
         <w:sdtContent>
           <w:r>
             <w:fldChar w:fldCharType="begin"/>
@@ -6892,7 +6815,6 @@
           <w:id w:val="943271607"/>
           <w:citation/>
         </w:sdtPr>
-        <w:sdtEndPr/>
         <w:sdtContent>
           <w:r>
             <w:fldChar w:fldCharType="begin"/>
@@ -7010,31 +6932,18 @@
         <w:pStyle w:val="Caption"/>
         <w:jc w:val="center"/>
       </w:pPr>
-      <w:bookmarkStart w:id="23" w:name="_Toc31061111"/>
+      <w:bookmarkStart w:id="22" w:name="_Toc31061111"/>
       <w:r>
         <w:t xml:space="preserve">Figure </w:t>
       </w:r>
-      <w:r>
-        <w:fldChar w:fldCharType="begin"/>
-      </w:r>
-      <w:r>
-        <w:instrText xml:space="preserve"> SEQ Figure \* ARABIC </w:instrText>
-      </w:r>
-      <w:r>
-        <w:fldChar w:fldCharType="separate"/>
-      </w:r>
-      <w:r>
-        <w:rPr>
-          <w:noProof/>
-        </w:rPr>
-        <w:t>5</w:t>
-      </w:r>
-      <w:r>
-        <w:rPr>
-          <w:noProof/>
-        </w:rPr>
-        <w:fldChar w:fldCharType="end"/>
-      </w:r>
+      <w:fldSimple w:instr=" SEQ Figure \* ARABIC ">
+        <w:r>
+          <w:rPr>
+            <w:noProof/>
+          </w:rPr>
+          <w:t>5</w:t>
+        </w:r>
+      </w:fldSimple>
       <w:r>
         <w:t xml:space="preserve">: An illustration of the </w:t>
       </w:r>
@@ -7051,7 +6960,6 @@
           <w:id w:val="1169290113"/>
           <w:citation/>
         </w:sdtPr>
-        <w:sdtEndPr/>
         <w:sdtContent>
           <w:r>
             <w:fldChar w:fldCharType="begin"/>
@@ -7073,7 +6981,7 @@
           </w:r>
         </w:sdtContent>
       </w:sdt>
-      <w:bookmarkEnd w:id="23"/>
+      <w:bookmarkEnd w:id="22"/>
     </w:p>
     <w:p>
       <w:r>
@@ -7111,7 +7019,6 @@
           <w:id w:val="-138574604"/>
           <w:citation/>
         </w:sdtPr>
-        <w:sdtEndPr/>
         <w:sdtContent>
           <w:r>
             <w:fldChar w:fldCharType="begin"/>
@@ -7147,7 +7054,6 @@
           <w:id w:val="-324973743"/>
           <w:citation/>
         </w:sdtPr>
-        <w:sdtEndPr/>
         <w:sdtContent>
           <w:r>
             <w:fldChar w:fldCharType="begin"/>
@@ -7183,7 +7089,6 @@
           <w:id w:val="781464437"/>
           <w:citation/>
         </w:sdtPr>
-        <w:sdtEndPr/>
         <w:sdtContent>
           <w:r>
             <w:fldChar w:fldCharType="begin"/>
@@ -7221,7 +7126,6 @@
           <w:id w:val="-1983001038"/>
           <w:citation/>
         </w:sdtPr>
-        <w:sdtEndPr/>
         <w:sdtContent>
           <w:r>
             <w:fldChar w:fldCharType="begin"/>
@@ -7257,7 +7161,6 @@
           <w:id w:val="-507748436"/>
           <w:citation/>
         </w:sdtPr>
-        <w:sdtEndPr/>
         <w:sdtContent>
           <w:r>
             <w:fldChar w:fldCharType="begin"/>
@@ -7293,7 +7196,6 @@
           <w:id w:val="-1174488978"/>
           <w:citation/>
         </w:sdtPr>
-        <w:sdtEndPr/>
         <w:sdtContent>
           <w:r>
             <w:fldChar w:fldCharType="begin"/>
@@ -7335,7 +7237,6 @@
           <w:id w:val="1072011035"/>
           <w:citation/>
         </w:sdtPr>
-        <w:sdtEndPr/>
         <w:sdtContent>
           <w:r>
             <w:fldChar w:fldCharType="begin"/>
@@ -7365,14 +7266,14 @@
       <w:pPr>
         <w:pStyle w:val="Heading1"/>
       </w:pPr>
-      <w:bookmarkStart w:id="24" w:name="_Toc31061048"/>
+      <w:bookmarkStart w:id="23" w:name="_Toc31061048"/>
       <w:r>
         <w:t>Objectives</w:t>
       </w:r>
       <w:r>
         <w:t xml:space="preserve"> and Metrics</w:t>
       </w:r>
-      <w:bookmarkEnd w:id="24"/>
+      <w:bookmarkEnd w:id="23"/>
     </w:p>
     <w:p>
       <w:pPr>
@@ -7506,12 +7407,12 @@
       <w:r>
         <w:br w:type="page"/>
       </w:r>
-      <w:bookmarkStart w:id="25" w:name="_Toc31061049"/>
+      <w:bookmarkStart w:id="24" w:name="_Toc31061049"/>
       <w:r>
         <w:lastRenderedPageBreak/>
         <w:t>Progress to Date</w:t>
       </w:r>
-      <w:bookmarkEnd w:id="25"/>
+      <w:bookmarkEnd w:id="24"/>
     </w:p>
     <w:p>
       <w:r>
@@ -7535,7 +7436,6 @@
           <w:id w:val="-2074727122"/>
           <w:citation/>
         </w:sdtPr>
-        <w:sdtEndPr/>
         <w:sdtContent>
           <w:r>
             <w:fldChar w:fldCharType="begin"/>
@@ -7582,7 +7482,6 @@
           <w:id w:val="88901839"/>
           <w:citation/>
         </w:sdtPr>
-        <w:sdtEndPr/>
         <w:sdtContent>
           <w:r>
             <w:fldChar w:fldCharType="begin"/>
@@ -7640,7 +7539,6 @@
           <w:id w:val="1047643126"/>
           <w:citation/>
         </w:sdtPr>
-        <w:sdtEndPr/>
         <w:sdtContent>
           <w:r>
             <w:fldChar w:fldCharType="begin"/>
@@ -7670,7 +7568,6 @@
           <w:id w:val="-848551580"/>
           <w:citation/>
         </w:sdtPr>
-        <w:sdtEndPr/>
         <w:sdtContent>
           <w:r>
             <w:fldChar w:fldCharType="begin"/>
@@ -7709,7 +7606,6 @@
           <w:id w:val="330265836"/>
           <w:citation/>
         </w:sdtPr>
-        <w:sdtEndPr/>
         <w:sdtContent>
           <w:r>
             <w:fldChar w:fldCharType="begin"/>
@@ -7794,35 +7690,22 @@
         <w:pStyle w:val="Caption"/>
         <w:jc w:val="center"/>
       </w:pPr>
-      <w:bookmarkStart w:id="26" w:name="_Toc31061112"/>
+      <w:bookmarkStart w:id="25" w:name="_Toc31061112"/>
       <w:r>
         <w:t xml:space="preserve">Figure </w:t>
       </w:r>
-      <w:r>
-        <w:fldChar w:fldCharType="begin"/>
-      </w:r>
-      <w:r>
-        <w:instrText xml:space="preserve"> SEQ Figure \* ARABIC </w:instrText>
-      </w:r>
-      <w:r>
-        <w:fldChar w:fldCharType="separate"/>
-      </w:r>
-      <w:r>
-        <w:rPr>
-          <w:noProof/>
-        </w:rPr>
-        <w:t>6</w:t>
-      </w:r>
-      <w:r>
-        <w:rPr>
-          <w:noProof/>
-        </w:rPr>
-        <w:fldChar w:fldCharType="end"/>
-      </w:r>
+      <w:fldSimple w:instr=" SEQ Figure \* ARABIC ">
+        <w:r>
+          <w:rPr>
+            <w:noProof/>
+          </w:rPr>
+          <w:t>6</w:t>
+        </w:r>
+      </w:fldSimple>
       <w:r>
         <w:t>: An illustration of the general structure of a candidate model</w:t>
       </w:r>
-      <w:bookmarkEnd w:id="26"/>
+      <w:bookmarkEnd w:id="25"/>
     </w:p>
     <w:p>
       <w:r>
@@ -7970,31 +7853,18 @@
         <w:pStyle w:val="Caption"/>
         <w:jc w:val="center"/>
       </w:pPr>
-      <w:bookmarkStart w:id="27" w:name="_Toc31061113"/>
+      <w:bookmarkStart w:id="26" w:name="_Toc31061113"/>
       <w:r>
         <w:t xml:space="preserve">Figure </w:t>
       </w:r>
-      <w:r>
-        <w:fldChar w:fldCharType="begin"/>
-      </w:r>
-      <w:r>
-        <w:instrText xml:space="preserve"> SEQ Figure \* ARABIC </w:instrText>
-      </w:r>
-      <w:r>
-        <w:fldChar w:fldCharType="separate"/>
-      </w:r>
-      <w:r>
-        <w:rPr>
-          <w:noProof/>
-        </w:rPr>
-        <w:t>7</w:t>
-      </w:r>
-      <w:r>
-        <w:rPr>
-          <w:noProof/>
-        </w:rPr>
-        <w:fldChar w:fldCharType="end"/>
-      </w:r>
+      <w:fldSimple w:instr=" SEQ Figure \* ARABIC ">
+        <w:r>
+          <w:rPr>
+            <w:noProof/>
+          </w:rPr>
+          <w:t>7</w:t>
+        </w:r>
+      </w:fldSimple>
       <w:r>
         <w:t xml:space="preserve">: A graph </w:t>
       </w:r>
@@ -8003,7 +7873,6 @@
           <w:id w:val="1478040770"/>
           <w:citation/>
         </w:sdtPr>
-        <w:sdtEndPr/>
         <w:sdtContent>
           <w:r>
             <w:fldChar w:fldCharType="begin"/>
@@ -8028,7 +7897,7 @@
       <w:r>
         <w:t xml:space="preserve"> of the x-squared activation function</w:t>
       </w:r>
-      <w:bookmarkEnd w:id="27"/>
+      <w:bookmarkEnd w:id="26"/>
     </w:p>
     <w:p>
       <w:r>
@@ -8074,27 +7943,14 @@
       <w:r>
         <w:t xml:space="preserve">Table </w:t>
       </w:r>
-      <w:r>
-        <w:fldChar w:fldCharType="begin"/>
-      </w:r>
-      <w:r>
-        <w:instrText xml:space="preserve"> SEQ Table \* ARABIC </w:instrText>
-      </w:r>
-      <w:r>
-        <w:fldChar w:fldCharType="separate"/>
-      </w:r>
-      <w:r>
-        <w:rPr>
-          <w:noProof/>
-        </w:rPr>
-        <w:t>1</w:t>
-      </w:r>
-      <w:r>
-        <w:rPr>
-          <w:noProof/>
-        </w:rPr>
-        <w:fldChar w:fldCharType="end"/>
-      </w:r>
+      <w:fldSimple w:instr=" SEQ Table \* ARABIC ">
+        <w:r>
+          <w:rPr>
+            <w:noProof/>
+          </w:rPr>
+          <w:t>1</w:t>
+        </w:r>
+      </w:fldSimple>
       <w:r>
         <w:t>: Computational time associated with each layer</w:t>
       </w:r>
@@ -8388,12 +8244,12 @@
       <w:pPr>
         <w:pStyle w:val="Heading1"/>
       </w:pPr>
-      <w:bookmarkStart w:id="28" w:name="_Toc31061050"/>
+      <w:bookmarkStart w:id="27" w:name="_Toc31061050"/>
       <w:r>
         <w:lastRenderedPageBreak/>
         <w:t>Future Work</w:t>
       </w:r>
-      <w:bookmarkEnd w:id="28"/>
+      <w:bookmarkEnd w:id="27"/>
     </w:p>
     <w:p>
       <w:pPr>
@@ -8431,7 +8287,12 @@
         <w:t xml:space="preserve">73 days after January 27, 2020, </w:t>
       </w:r>
       <w:r>
-        <w:t xml:space="preserve">on April 9, 2020. A Gantt chart delineating tasks that must be accomplished in </w:t>
+        <w:t xml:space="preserve">on April 9, </w:t>
+      </w:r>
+      <w:bookmarkStart w:id="28" w:name="_GoBack"/>
+      <w:bookmarkEnd w:id="28"/>
+      <w:r>
+        <w:t xml:space="preserve">2020. A Gantt chart delineating tasks that must be accomplished in </w:t>
       </w:r>
       <w:r>
         <w:t>the days leading up to the final evaluations</w:t>
@@ -8484,27 +8345,14 @@
       <w:r>
         <w:t xml:space="preserve">Figure </w:t>
       </w:r>
-      <w:r>
-        <w:fldChar w:fldCharType="begin"/>
-      </w:r>
-      <w:r>
-        <w:instrText xml:space="preserve"> SEQ Figure \* ARABIC </w:instrText>
-      </w:r>
-      <w:r>
-        <w:fldChar w:fldCharType="separate"/>
-      </w:r>
-      <w:r>
-        <w:rPr>
-          <w:noProof/>
-        </w:rPr>
-        <w:t>8</w:t>
-      </w:r>
-      <w:r>
-        <w:rPr>
-          <w:noProof/>
-        </w:rPr>
-        <w:fldChar w:fldCharType="end"/>
-      </w:r>
+      <w:fldSimple w:instr=" SEQ Figure \* ARABIC ">
+        <w:r>
+          <w:rPr>
+            <w:noProof/>
+          </w:rPr>
+          <w:t>8</w:t>
+        </w:r>
+      </w:fldSimple>
       <w:r>
         <w:t>: Gantt chart detailing a procedural timeline leading up to the final evaluations</w:t>
       </w:r>
@@ -8659,7 +8507,6 @@
             <w:id w:val="-187214382"/>
             <w:bibliography/>
           </w:sdtPr>
-          <w:sdtEndPr/>
           <w:sdtContent>
             <w:p>
               <w:pPr>
@@ -10492,27 +10339,14 @@
       <w:r>
         <w:t xml:space="preserve">Figure </w:t>
       </w:r>
-      <w:r>
-        <w:fldChar w:fldCharType="begin"/>
-      </w:r>
-      <w:r>
-        <w:instrText xml:space="preserve"> SEQ Figure \* ARABIC </w:instrText>
-      </w:r>
-      <w:r>
-        <w:fldChar w:fldCharType="separate"/>
-      </w:r>
-      <w:r>
-        <w:rPr>
-          <w:noProof/>
-        </w:rPr>
-        <w:t>9</w:t>
-      </w:r>
-      <w:r>
-        <w:rPr>
-          <w:noProof/>
-        </w:rPr>
-        <w:fldChar w:fldCharType="end"/>
-      </w:r>
+      <w:fldSimple w:instr=" SEQ Figure \* ARABIC ">
+        <w:r>
+          <w:rPr>
+            <w:noProof/>
+          </w:rPr>
+          <w:t>9</w:t>
+        </w:r>
+      </w:fldSimple>
       <w:r>
         <w:t>: Alice sends Bob a public key (red), keeping her private key (green) to herself</w:t>
       </w:r>
@@ -10579,27 +10413,14 @@
       <w:r>
         <w:t xml:space="preserve">Figure </w:t>
       </w:r>
-      <w:r>
-        <w:fldChar w:fldCharType="begin"/>
-      </w:r>
-      <w:r>
-        <w:instrText xml:space="preserve"> SEQ Figure \* ARABIC </w:instrText>
-      </w:r>
-      <w:r>
-        <w:fldChar w:fldCharType="separate"/>
-      </w:r>
-      <w:r>
-        <w:rPr>
-          <w:noProof/>
-        </w:rPr>
-        <w:t>10</w:t>
-      </w:r>
-      <w:r>
-        <w:rPr>
-          <w:noProof/>
-        </w:rPr>
-        <w:fldChar w:fldCharType="end"/>
-      </w:r>
+      <w:fldSimple w:instr=" SEQ Figure \* ARABIC ">
+        <w:r>
+          <w:rPr>
+            <w:noProof/>
+          </w:rPr>
+          <w:t>10</w:t>
+        </w:r>
+      </w:fldSimple>
       <w:r>
         <w:t xml:space="preserve">: </w:t>
       </w:r>
@@ -10670,27 +10491,14 @@
       <w:r>
         <w:t xml:space="preserve">Figure </w:t>
       </w:r>
-      <w:r>
-        <w:fldChar w:fldCharType="begin"/>
-      </w:r>
-      <w:r>
-        <w:instrText xml:space="preserve"> SEQ Figure \* ARABIC </w:instrText>
-      </w:r>
-      <w:r>
-        <w:fldChar w:fldCharType="separate"/>
-      </w:r>
-      <w:r>
-        <w:rPr>
-          <w:noProof/>
-        </w:rPr>
-        <w:t>11</w:t>
-      </w:r>
-      <w:r>
-        <w:rPr>
-          <w:noProof/>
-        </w:rPr>
-        <w:fldChar w:fldCharType="end"/>
-      </w:r>
+      <w:fldSimple w:instr=" SEQ Figure \* ARABIC ">
+        <w:r>
+          <w:rPr>
+            <w:noProof/>
+          </w:rPr>
+          <w:t>11</w:t>
+        </w:r>
+      </w:fldSimple>
       <w:r>
         <w:t xml:space="preserve">: </w:t>
       </w:r>
@@ -10777,27 +10585,14 @@
       <w:r>
         <w:t xml:space="preserve">Figure </w:t>
       </w:r>
-      <w:r>
-        <w:fldChar w:fldCharType="begin"/>
-      </w:r>
-      <w:r>
-        <w:instrText xml:space="preserve"> SEQ Figure \* ARABIC </w:instrText>
-      </w:r>
-      <w:r>
-        <w:fldChar w:fldCharType="separate"/>
-      </w:r>
-      <w:r>
-        <w:rPr>
-          <w:noProof/>
-        </w:rPr>
-        <w:t>12</w:t>
-      </w:r>
-      <w:r>
-        <w:rPr>
-          <w:noProof/>
-        </w:rPr>
-        <w:fldChar w:fldCharType="end"/>
-      </w:r>
+      <w:fldSimple w:instr=" SEQ Figure \* ARABIC ">
+        <w:r>
+          <w:rPr>
+            <w:noProof/>
+          </w:rPr>
+          <w:t>12</w:t>
+        </w:r>
+      </w:fldSimple>
       <w:r>
         <w:t xml:space="preserve">: </w:t>
       </w:r>
@@ -10863,27 +10658,14 @@
       <w:r>
         <w:t xml:space="preserve">Figure </w:t>
       </w:r>
-      <w:r>
-        <w:fldChar w:fldCharType="begin"/>
-      </w:r>
-      <w:r>
-        <w:instrText xml:space="preserve"> SEQ Figure \* ARABIC </w:instrText>
-      </w:r>
-      <w:r>
-        <w:fldChar w:fldCharType="separate"/>
-      </w:r>
-      <w:r>
-        <w:rPr>
-          <w:noProof/>
-        </w:rPr>
-        <w:t>13</w:t>
-      </w:r>
-      <w:r>
-        <w:rPr>
-          <w:noProof/>
-        </w:rPr>
-        <w:fldChar w:fldCharType="end"/>
-      </w:r>
+      <w:fldSimple w:instr=" SEQ Figure \* ARABIC ">
+        <w:r>
+          <w:rPr>
+            <w:noProof/>
+          </w:rPr>
+          <w:t>13</w:t>
+        </w:r>
+      </w:fldSimple>
       <w:r>
         <w:t xml:space="preserve">: </w:t>
       </w:r>
@@ -10984,27 +10766,14 @@
       <w:r>
         <w:t xml:space="preserve">Figure </w:t>
       </w:r>
-      <w:r>
-        <w:fldChar w:fldCharType="begin"/>
-      </w:r>
-      <w:r>
-        <w:instrText xml:space="preserve"> SEQ Figure \* ARABIC </w:instrText>
-      </w:r>
-      <w:r>
-        <w:fldChar w:fldCharType="separate"/>
-      </w:r>
-      <w:r>
-        <w:rPr>
-          <w:noProof/>
-        </w:rPr>
-        <w:t>14</w:t>
-      </w:r>
-      <w:r>
-        <w:rPr>
-          <w:noProof/>
-        </w:rPr>
-        <w:fldChar w:fldCharType="end"/>
-      </w:r>
+      <w:fldSimple w:instr=" SEQ Figure \* ARABIC ">
+        <w:r>
+          <w:rPr>
+            <w:noProof/>
+          </w:rPr>
+          <w:t>14</w:t>
+        </w:r>
+      </w:fldSimple>
       <w:r>
         <w:t>: An example of a fully-connected neural network prior to forward propagation</w:t>
       </w:r>
@@ -11200,27 +10969,14 @@
       <w:r>
         <w:t xml:space="preserve">Figure </w:t>
       </w:r>
-      <w:r>
-        <w:fldChar w:fldCharType="begin"/>
-      </w:r>
-      <w:r>
-        <w:instrText xml:space="preserve"> SEQ Figure \* ARABIC </w:instrText>
-      </w:r>
-      <w:r>
-        <w:fldChar w:fldCharType="separate"/>
-      </w:r>
-      <w:r>
-        <w:rPr>
-          <w:noProof/>
-        </w:rPr>
-        <w:t>15</w:t>
-      </w:r>
-      <w:r>
-        <w:rPr>
-          <w:noProof/>
-        </w:rPr>
-        <w:fldChar w:fldCharType="end"/>
-      </w:r>
+      <w:fldSimple w:instr=" SEQ Figure \* ARABIC ">
+        <w:r>
+          <w:rPr>
+            <w:noProof/>
+          </w:rPr>
+          <w:t>15</w:t>
+        </w:r>
+      </w:fldSimple>
       <w:r>
         <w:t>: Illustration of the forward propagation process prior to the application of the activation function</w:t>
       </w:r>
@@ -11349,27 +11105,14 @@
       <w:r>
         <w:t xml:space="preserve">Figure </w:t>
       </w:r>
-      <w:r>
-        <w:fldChar w:fldCharType="begin"/>
-      </w:r>
-      <w:r>
-        <w:instrText xml:space="preserve"> SEQ Figure \* ARABIC </w:instrText>
-      </w:r>
-      <w:r>
-        <w:fldChar w:fldCharType="separate"/>
-      </w:r>
-      <w:r>
-        <w:rPr>
-          <w:noProof/>
-        </w:rPr>
-        <w:t>16</w:t>
-      </w:r>
-      <w:r>
-        <w:rPr>
-          <w:noProof/>
-        </w:rPr>
-        <w:fldChar w:fldCharType="end"/>
-      </w:r>
+      <w:fldSimple w:instr=" SEQ Figure \* ARABIC ">
+        <w:r>
+          <w:rPr>
+            <w:noProof/>
+          </w:rPr>
+          <w:t>16</w:t>
+        </w:r>
+      </w:fldSimple>
       <w:r>
         <w:t xml:space="preserve">: </w:t>
       </w:r>
@@ -11483,27 +11226,14 @@
       <w:r>
         <w:t xml:space="preserve">Figure </w:t>
       </w:r>
-      <w:r>
-        <w:fldChar w:fldCharType="begin"/>
-      </w:r>
-      <w:r>
-        <w:instrText xml:space="preserve"> SEQ Figure \* ARABIC </w:instrText>
-      </w:r>
-      <w:r>
-        <w:fldChar w:fldCharType="separate"/>
-      </w:r>
-      <w:r>
-        <w:rPr>
-          <w:noProof/>
-        </w:rPr>
-        <w:t>17</w:t>
-      </w:r>
-      <w:r>
-        <w:rPr>
-          <w:noProof/>
-        </w:rPr>
-        <w:fldChar w:fldCharType="end"/>
-      </w:r>
+      <w:fldSimple w:instr=" SEQ Figure \* ARABIC ">
+        <w:r>
+          <w:rPr>
+            <w:noProof/>
+          </w:rPr>
+          <w:t>17</w:t>
+        </w:r>
+      </w:fldSimple>
       <w:r>
         <w:t>: An illustration of the output of the neural network after forward propagation has occurred</w:t>
       </w:r>
@@ -11717,27 +11447,14 @@
       <w:r>
         <w:t xml:space="preserve">Figure </w:t>
       </w:r>
-      <w:r>
-        <w:fldChar w:fldCharType="begin"/>
-      </w:r>
-      <w:r>
-        <w:instrText xml:space="preserve"> SEQ Figure \* ARABIC </w:instrText>
-      </w:r>
-      <w:r>
-        <w:fldChar w:fldCharType="separate"/>
-      </w:r>
-      <w:r>
-        <w:rPr>
-          <w:noProof/>
-        </w:rPr>
-        <w:t>18</w:t>
-      </w:r>
-      <w:r>
-        <w:rPr>
-          <w:noProof/>
-        </w:rPr>
-        <w:fldChar w:fldCharType="end"/>
-      </w:r>
+      <w:fldSimple w:instr=" SEQ Figure \* ARABIC ">
+        <w:r>
+          <w:rPr>
+            <w:noProof/>
+          </w:rPr>
+          <w:t>18</w:t>
+        </w:r>
+      </w:fldSimple>
       <w:r>
         <w:t xml:space="preserve">: A graph </w:t>
       </w:r>
@@ -11746,7 +11463,6 @@
           <w:id w:val="-986694705"/>
           <w:citation/>
         </w:sdtPr>
-        <w:sdtEndPr/>
         <w:sdtContent>
           <w:r>
             <w:fldChar w:fldCharType="begin"/>
@@ -12085,27 +11801,14 @@
       <w:r>
         <w:t xml:space="preserve">Figure </w:t>
       </w:r>
-      <w:r>
-        <w:fldChar w:fldCharType="begin"/>
-      </w:r>
-      <w:r>
-        <w:instrText xml:space="preserve"> SEQ Figure \* ARABIC </w:instrText>
-      </w:r>
-      <w:r>
-        <w:fldChar w:fldCharType="separate"/>
-      </w:r>
-      <w:r>
-        <w:rPr>
-          <w:noProof/>
-        </w:rPr>
-        <w:t>19</w:t>
-      </w:r>
-      <w:r>
-        <w:rPr>
-          <w:noProof/>
-        </w:rPr>
-        <w:fldChar w:fldCharType="end"/>
-      </w:r>
+      <w:fldSimple w:instr=" SEQ Figure \* ARABIC ">
+        <w:r>
+          <w:rPr>
+            <w:noProof/>
+          </w:rPr>
+          <w:t>19</w:t>
+        </w:r>
+      </w:fldSimple>
       <w:r>
         <w:t xml:space="preserve">: A graph </w:t>
       </w:r>
@@ -12114,7 +11817,6 @@
           <w:id w:val="-203252151"/>
           <w:citation/>
         </w:sdtPr>
-        <w:sdtEndPr/>
         <w:sdtContent>
           <w:r>
             <w:fldChar w:fldCharType="begin"/>
@@ -12269,27 +11971,14 @@
       <w:r>
         <w:t xml:space="preserve">Figure </w:t>
       </w:r>
-      <w:r>
-        <w:fldChar w:fldCharType="begin"/>
-      </w:r>
-      <w:r>
-        <w:instrText xml:space="preserve"> SEQ Figure \* ARABIC </w:instrText>
-      </w:r>
-      <w:r>
-        <w:fldChar w:fldCharType="separate"/>
-      </w:r>
-      <w:r>
-        <w:rPr>
-          <w:noProof/>
-        </w:rPr>
-        <w:t>20</w:t>
-      </w:r>
-      <w:r>
-        <w:rPr>
-          <w:noProof/>
-        </w:rPr>
-        <w:fldChar w:fldCharType="end"/>
-      </w:r>
+      <w:fldSimple w:instr=" SEQ Figure \* ARABIC ">
+        <w:r>
+          <w:rPr>
+            <w:noProof/>
+          </w:rPr>
+          <w:t>20</w:t>
+        </w:r>
+      </w:fldSimple>
       <w:r>
         <w:t xml:space="preserve">: A graph </w:t>
       </w:r>
@@ -12298,7 +11987,6 @@
           <w:id w:val="881287517"/>
           <w:citation/>
         </w:sdtPr>
-        <w:sdtEndPr/>
         <w:sdtContent>
           <w:r>
             <w:fldChar w:fldCharType="begin"/>
@@ -12381,7 +12069,6 @@
           <w:id w:val="1497537149"/>
           <w:citation/>
         </w:sdtPr>
-        <w:sdtEndPr/>
         <w:sdtContent>
           <w:r>
             <w:fldChar w:fldCharType="begin"/>
@@ -12562,27 +12249,14 @@
       <w:r>
         <w:t xml:space="preserve">Figure </w:t>
       </w:r>
-      <w:r>
-        <w:fldChar w:fldCharType="begin"/>
-      </w:r>
-      <w:r>
-        <w:instrText xml:space="preserve"> SEQ Figure \* ARABIC </w:instrText>
-      </w:r>
-      <w:r>
-        <w:fldChar w:fldCharType="separate"/>
-      </w:r>
-      <w:r>
-        <w:rPr>
-          <w:noProof/>
-        </w:rPr>
-        <w:t>21</w:t>
-      </w:r>
-      <w:r>
-        <w:rPr>
-          <w:noProof/>
-        </w:rPr>
-        <w:fldChar w:fldCharType="end"/>
-      </w:r>
+      <w:fldSimple w:instr=" SEQ Figure \* ARABIC ">
+        <w:r>
+          <w:rPr>
+            <w:noProof/>
+          </w:rPr>
+          <w:t>21</w:t>
+        </w:r>
+      </w:fldSimple>
       <w:r>
         <w:t xml:space="preserve">: </w:t>
       </w:r>
@@ -12600,7 +12274,6 @@
           <w:id w:val="1427772661"/>
           <w:citation/>
         </w:sdtPr>
-        <w:sdtEndPr/>
         <w:sdtContent>
           <w:r>
             <w:fldChar w:fldCharType="begin"/>
@@ -12806,30 +12479,14 @@
       <w:r>
         <w:t xml:space="preserve">Figure </w:t>
       </w:r>
-      <w:r>
-        <w:fldChar w:fldCharType="begin"/>
-      </w:r>
-      <w:r>
-        <w:instrText xml:space="preserve"> </w:instrText>
-      </w:r>
-      <w:r>
-        <w:instrText xml:space="preserve">SEQ Figure \* ARABIC </w:instrText>
-      </w:r>
-      <w:r>
-        <w:fldChar w:fldCharType="separate"/>
-      </w:r>
-      <w:r>
-        <w:rPr>
-          <w:noProof/>
-        </w:rPr>
-        <w:t>22</w:t>
-      </w:r>
-      <w:r>
-        <w:rPr>
-          <w:noProof/>
-        </w:rPr>
-        <w:fldChar w:fldCharType="end"/>
-      </w:r>
+      <w:fldSimple w:instr=" SEQ Figure \* ARABIC ">
+        <w:r>
+          <w:rPr>
+            <w:noProof/>
+          </w:rPr>
+          <w:t>22</w:t>
+        </w:r>
+      </w:fldSimple>
       <w:r>
         <w:t xml:space="preserve">: </w:t>
       </w:r>
@@ -12844,7 +12501,6 @@
           <w:id w:val="-223527108"/>
           <w:citation/>
         </w:sdtPr>
-        <w:sdtEndPr/>
         <w:sdtContent>
           <w:r>
             <w:fldChar w:fldCharType="begin"/>
@@ -13314,27 +12970,14 @@
       <w:r>
         <w:t xml:space="preserve">Figure </w:t>
       </w:r>
-      <w:r>
-        <w:fldChar w:fldCharType="begin"/>
-      </w:r>
-      <w:r>
-        <w:instrText xml:space="preserve"> SEQ Figure \* ARABIC </w:instrText>
-      </w:r>
-      <w:r>
-        <w:fldChar w:fldCharType="separate"/>
-      </w:r>
-      <w:r>
-        <w:rPr>
-          <w:noProof/>
-        </w:rPr>
-        <w:t>23</w:t>
-      </w:r>
-      <w:r>
-        <w:rPr>
-          <w:noProof/>
-        </w:rPr>
-        <w:fldChar w:fldCharType="end"/>
-      </w:r>
+      <w:fldSimple w:instr=" SEQ Figure \* ARABIC ">
+        <w:r>
+          <w:rPr>
+            <w:noProof/>
+          </w:rPr>
+          <w:t>23</w:t>
+        </w:r>
+      </w:fldSimple>
       <w:r>
         <w:t xml:space="preserve">: A graph </w:t>
       </w:r>
@@ -13343,7 +12986,6 @@
           <w:id w:val="288086335"/>
           <w:citation/>
         </w:sdtPr>
-        <w:sdtEndPr/>
         <w:sdtContent>
           <w:r>
             <w:fldChar w:fldCharType="begin"/>
@@ -13528,27 +13170,14 @@
       <w:r>
         <w:t xml:space="preserve">Figure </w:t>
       </w:r>
-      <w:r>
-        <w:fldChar w:fldCharType="begin"/>
-      </w:r>
-      <w:r>
-        <w:instrText xml:space="preserve"> SEQ Figure \* ARABIC </w:instrText>
-      </w:r>
-      <w:r>
-        <w:fldChar w:fldCharType="separate"/>
-      </w:r>
-      <w:r>
-        <w:rPr>
-          <w:noProof/>
-        </w:rPr>
-        <w:t>24</w:t>
-      </w:r>
-      <w:r>
-        <w:rPr>
-          <w:noProof/>
-        </w:rPr>
-        <w:fldChar w:fldCharType="end"/>
-      </w:r>
+      <w:fldSimple w:instr=" SEQ Figure \* ARABIC ">
+        <w:r>
+          <w:rPr>
+            <w:noProof/>
+          </w:rPr>
+          <w:t>24</w:t>
+        </w:r>
+      </w:fldSimple>
       <w:r>
         <w:t>: A typical graph of the validation and training loss of a neural network as a function of the update iterations</w:t>
       </w:r>
@@ -13666,27 +13295,14 @@
       <w:r>
         <w:t xml:space="preserve">Figure </w:t>
       </w:r>
-      <w:r>
-        <w:fldChar w:fldCharType="begin"/>
-      </w:r>
-      <w:r>
-        <w:instrText xml:space="preserve"> SEQ Figure \* ARABIC </w:instrText>
-      </w:r>
-      <w:r>
-        <w:fldChar w:fldCharType="separate"/>
-      </w:r>
-      <w:r>
-        <w:rPr>
-          <w:noProof/>
-        </w:rPr>
-        <w:t>25</w:t>
-      </w:r>
-      <w:r>
-        <w:rPr>
-          <w:noProof/>
-        </w:rPr>
-        <w:fldChar w:fldCharType="end"/>
-      </w:r>
+      <w:fldSimple w:instr=" SEQ Figure \* ARABIC ">
+        <w:r>
+          <w:rPr>
+            <w:noProof/>
+          </w:rPr>
+          <w:t>25</w:t>
+        </w:r>
+      </w:fldSimple>
       <w:r>
         <w:t xml:space="preserve">: </w:t>
       </w:r>
@@ -13835,27 +13451,14 @@
       <w:r>
         <w:t xml:space="preserve">Figure </w:t>
       </w:r>
-      <w:r>
-        <w:fldChar w:fldCharType="begin"/>
-      </w:r>
-      <w:r>
-        <w:instrText xml:space="preserve"> SEQ Figure \* ARABIC </w:instrText>
-      </w:r>
-      <w:r>
-        <w:fldChar w:fldCharType="separate"/>
-      </w:r>
-      <w:r>
-        <w:rPr>
-          <w:noProof/>
-        </w:rPr>
-        <w:t>26</w:t>
-      </w:r>
-      <w:r>
-        <w:rPr>
-          <w:noProof/>
-        </w:rPr>
-        <w:fldChar w:fldCharType="end"/>
-      </w:r>
+      <w:fldSimple w:instr=" SEQ Figure \* ARABIC ">
+        <w:r>
+          <w:rPr>
+            <w:noProof/>
+          </w:rPr>
+          <w:t>26</w:t>
+        </w:r>
+      </w:fldSimple>
       <w:r>
         <w:t xml:space="preserve">: Illustration of the </w:t>
       </w:r>
@@ -13955,27 +13558,14 @@
       <w:r>
         <w:t xml:space="preserve">Figure </w:t>
       </w:r>
-      <w:r>
-        <w:fldChar w:fldCharType="begin"/>
-      </w:r>
-      <w:r>
-        <w:instrText xml:space="preserve"> SEQ Figure \* ARABIC </w:instrText>
-      </w:r>
-      <w:r>
-        <w:fldChar w:fldCharType="separate"/>
-      </w:r>
-      <w:r>
-        <w:rPr>
-          <w:noProof/>
-        </w:rPr>
-        <w:t>27</w:t>
-      </w:r>
-      <w:r>
-        <w:rPr>
-          <w:noProof/>
-        </w:rPr>
-        <w:fldChar w:fldCharType="end"/>
-      </w:r>
+      <w:fldSimple w:instr=" SEQ Figure \* ARABIC ">
+        <w:r>
+          <w:rPr>
+            <w:noProof/>
+          </w:rPr>
+          <w:t>27</w:t>
+        </w:r>
+      </w:fldSimple>
       <w:r>
         <w:t xml:space="preserve">: Result of the application of the right Sobel </w:t>
       </w:r>
@@ -14448,27 +14038,14 @@
       <w:r>
         <w:t xml:space="preserve">Figure </w:t>
       </w:r>
-      <w:r>
-        <w:fldChar w:fldCharType="begin"/>
-      </w:r>
-      <w:r>
-        <w:instrText xml:space="preserve"> SEQ Figure \* ARABIC </w:instrText>
-      </w:r>
-      <w:r>
-        <w:fldChar w:fldCharType="separate"/>
-      </w:r>
-      <w:r>
-        <w:rPr>
-          <w:noProof/>
-        </w:rPr>
-        <w:t>28</w:t>
-      </w:r>
-      <w:r>
-        <w:rPr>
-          <w:noProof/>
-        </w:rPr>
-        <w:fldChar w:fldCharType="end"/>
-      </w:r>
+      <w:fldSimple w:instr=" SEQ Figure \* ARABIC ">
+        <w:r>
+          <w:rPr>
+            <w:noProof/>
+          </w:rPr>
+          <w:t>28</w:t>
+        </w:r>
+      </w:fldSimple>
       <w:r>
         <w:t>: 4x4 matrix of integers representing the input to a pooling layer</w:t>
       </w:r>
@@ -14583,27 +14160,14 @@
       <w:r>
         <w:t xml:space="preserve">Figure </w:t>
       </w:r>
-      <w:r>
-        <w:fldChar w:fldCharType="begin"/>
-      </w:r>
-      <w:r>
-        <w:instrText xml:space="preserve"> SEQ Figure \* ARABIC </w:instrText>
-      </w:r>
-      <w:r>
-        <w:fldChar w:fldCharType="separate"/>
-      </w:r>
-      <w:r>
-        <w:rPr>
-          <w:noProof/>
-        </w:rPr>
-        <w:t>29</w:t>
-      </w:r>
-      <w:r>
-        <w:rPr>
-          <w:noProof/>
-        </w:rPr>
-        <w:fldChar w:fldCharType="end"/>
-      </w:r>
+      <w:fldSimple w:instr=" SEQ Figure \* ARABIC ">
+        <w:r>
+          <w:rPr>
+            <w:noProof/>
+          </w:rPr>
+          <w:t>29</w:t>
+        </w:r>
+      </w:fldSimple>
       <w:r>
         <w:t>: Result of applying average pooling to the input matrix in Figure 25</w:t>
       </w:r>
@@ -14709,27 +14273,14 @@
       <w:r>
         <w:t xml:space="preserve">Figure </w:t>
       </w:r>
-      <w:r>
-        <w:fldChar w:fldCharType="begin"/>
-      </w:r>
-      <w:r>
-        <w:instrText xml:space="preserve"> SEQ Figure \* ARABIC </w:instrText>
-      </w:r>
-      <w:r>
-        <w:fldChar w:fldCharType="separate"/>
-      </w:r>
-      <w:r>
-        <w:rPr>
-          <w:noProof/>
-        </w:rPr>
-        <w:t>30</w:t>
-      </w:r>
-      <w:r>
-        <w:rPr>
-          <w:noProof/>
-        </w:rPr>
-        <w:fldChar w:fldCharType="end"/>
-      </w:r>
+      <w:fldSimple w:instr=" SEQ Figure \* ARABIC ">
+        <w:r>
+          <w:rPr>
+            <w:noProof/>
+          </w:rPr>
+          <w:t>30</w:t>
+        </w:r>
+      </w:fldSimple>
       <w:r>
         <w:t>: Result of applying max-pooling to the input matrix of Figure 25</w:t>
       </w:r>
@@ -15105,27 +14656,14 @@
       <w:r>
         <w:t xml:space="preserve">Figure </w:t>
       </w:r>
-      <w:r>
-        <w:fldChar w:fldCharType="begin"/>
-      </w:r>
-      <w:r>
-        <w:instrText xml:space="preserve"> SEQ Figure \* ARABIC </w:instrText>
-      </w:r>
-      <w:r>
-        <w:fldChar w:fldCharType="separate"/>
-      </w:r>
-      <w:r>
-        <w:rPr>
-          <w:noProof/>
-        </w:rPr>
-        <w:t>31</w:t>
-      </w:r>
-      <w:r>
-        <w:rPr>
-          <w:noProof/>
-        </w:rPr>
-        <w:fldChar w:fldCharType="end"/>
-      </w:r>
+      <w:fldSimple w:instr=" SEQ Figure \* ARABIC ">
+        <w:r>
+          <w:rPr>
+            <w:noProof/>
+          </w:rPr>
+          <w:t>31</w:t>
+        </w:r>
+      </w:fldSimple>
       <w:r>
         <w:t>: Result of applying global average pooling to the input matrix</w:t>
       </w:r>
@@ -15140,7 +14678,6 @@
           <w:id w:val="164519162"/>
           <w:citation/>
         </w:sdtPr>
-        <w:sdtEndPr/>
         <w:sdtContent>
           <w:r>
             <w:fldChar w:fldCharType="begin"/>
@@ -15167,1795 +14704,11 @@
       </w:r>
     </w:p>
     <w:p/>
-    <w:p/>
-    <w:p/>
-    <w:p/>
     <w:p>
       <w:pPr>
         <w:spacing w:line="259" w:lineRule="auto"/>
       </w:pPr>
-      <w:r>
-        <w:br w:type="page"/>
-      </w:r>
-    </w:p>
-    <w:bookmarkStart w:id="70" w:name="_Toc31061064" w:displacedByCustomXml="next"/>
-    <w:sdt>
-      <w:sdtPr>
-        <w:rPr>
-          <w:rFonts w:eastAsiaTheme="minorEastAsia"/>
-          <w:color w:val="auto"/>
-          <w:sz w:val="24"/>
-          <w:szCs w:val="24"/>
-        </w:rPr>
-        <w:id w:val="-1918005268"/>
-        <w:docPartObj>
-          <w:docPartGallery w:val="Bibliographies"/>
-          <w:docPartUnique/>
-        </w:docPartObj>
-      </w:sdtPr>
-      <w:sdtEndPr/>
-      <w:sdtContent>
-        <w:p>
-          <w:pPr>
-            <w:pStyle w:val="Heading1"/>
-          </w:pPr>
-          <w:r>
-            <w:t>References</w:t>
-          </w:r>
-          <w:bookmarkEnd w:id="70"/>
-        </w:p>
-        <w:sdt>
-          <w:sdtPr>
-            <w:id w:val="-573587230"/>
-            <w:bibliography/>
-          </w:sdtPr>
-          <w:sdtEndPr/>
-          <w:sdtContent>
-            <w:p>
-              <w:pPr>
-                <w:rPr>
-                  <w:rFonts w:asciiTheme="minorHAnsi" w:hAnsiTheme="minorHAnsi" w:cstheme="minorBidi"/>
-                  <w:noProof/>
-                  <w:sz w:val="22"/>
-                  <w:szCs w:val="22"/>
-                </w:rPr>
-              </w:pPr>
-              <w:r>
-                <w:fldChar w:fldCharType="begin"/>
-              </w:r>
-              <w:r>
-                <w:instrText xml:space="preserve"> BIBLIOGRAPHY </w:instrText>
-              </w:r>
-              <w:r>
-                <w:fldChar w:fldCharType="separate"/>
-              </w:r>
-            </w:p>
-            <w:tbl>
-              <w:tblPr>
-                <w:tblW w:w="5000" w:type="pct"/>
-                <w:tblCellSpacing w:w="15" w:type="dxa"/>
-                <w:tblCellMar>
-                  <w:top w:w="15" w:type="dxa"/>
-                  <w:left w:w="15" w:type="dxa"/>
-                  <w:bottom w:w="15" w:type="dxa"/>
-                  <w:right w:w="15" w:type="dxa"/>
-                </w:tblCellMar>
-                <w:tblLook w:val="04A0" w:firstRow="1" w:lastRow="0" w:firstColumn="1" w:lastColumn="0" w:noHBand="0" w:noVBand="1"/>
-              </w:tblPr>
-              <w:tblGrid>
-                <w:gridCol w:w="475"/>
-                <w:gridCol w:w="8885"/>
-              </w:tblGrid>
-              <w:tr>
-                <w:trPr>
-                  <w:divId w:val="620650680"/>
-                  <w:tblCellSpacing w:w="15" w:type="dxa"/>
-                </w:trPr>
-                <w:tc>
-                  <w:tcPr>
-                    <w:tcW w:w="50" w:type="pct"/>
-                    <w:hideMark/>
-                  </w:tcPr>
-                  <w:p>
-                    <w:pPr>
-                      <w:pStyle w:val="Bibliography"/>
-                      <w:rPr>
-                        <w:noProof/>
-                      </w:rPr>
-                    </w:pPr>
-                    <w:r>
-                      <w:rPr>
-                        <w:noProof/>
-                      </w:rPr>
-                      <w:t xml:space="preserve">[1] </w:t>
-                    </w:r>
-                  </w:p>
-                </w:tc>
-                <w:tc>
-                  <w:tcPr>
-                    <w:tcW w:w="0" w:type="auto"/>
-                    <w:hideMark/>
-                  </w:tcPr>
-                  <w:p>
-                    <w:pPr>
-                      <w:pStyle w:val="Bibliography"/>
-                      <w:rPr>
-                        <w:noProof/>
-                      </w:rPr>
-                    </w:pPr>
-                    <w:r>
-                      <w:rPr>
-                        <w:noProof/>
-                      </w:rPr>
-                      <w:t xml:space="preserve">C. Gentry, "Fully homomorphic encryption using ideal lattices," </w:t>
-                    </w:r>
-                    <w:r>
-                      <w:rPr>
-                        <w:i/>
-                        <w:iCs/>
-                        <w:noProof/>
-                      </w:rPr>
-                      <w:t xml:space="preserve">In Proc. STOC, </w:t>
-                    </w:r>
-                    <w:r>
-                      <w:rPr>
-                        <w:noProof/>
-                      </w:rPr>
-                      <w:t xml:space="preserve">pp. 169-178, 2009. </w:t>
-                    </w:r>
-                  </w:p>
-                </w:tc>
-              </w:tr>
-              <w:tr>
-                <w:trPr>
-                  <w:divId w:val="620650680"/>
-                  <w:tblCellSpacing w:w="15" w:type="dxa"/>
-                </w:trPr>
-                <w:tc>
-                  <w:tcPr>
-                    <w:tcW w:w="50" w:type="pct"/>
-                    <w:hideMark/>
-                  </w:tcPr>
-                  <w:p>
-                    <w:pPr>
-                      <w:pStyle w:val="Bibliography"/>
-                      <w:rPr>
-                        <w:noProof/>
-                      </w:rPr>
-                    </w:pPr>
-                    <w:r>
-                      <w:rPr>
-                        <w:noProof/>
-                      </w:rPr>
-                      <w:t xml:space="preserve">[2] </w:t>
-                    </w:r>
-                  </w:p>
-                </w:tc>
-                <w:tc>
-                  <w:tcPr>
-                    <w:tcW w:w="0" w:type="auto"/>
-                    <w:hideMark/>
-                  </w:tcPr>
-                  <w:p>
-                    <w:pPr>
-                      <w:pStyle w:val="Bibliography"/>
-                      <w:rPr>
-                        <w:noProof/>
-                      </w:rPr>
-                    </w:pPr>
-                    <w:r>
-                      <w:rPr>
-                        <w:noProof/>
-                      </w:rPr>
-                      <w:t>N. Dowli, R. Gilad-Bachrach, K. Laine, K. Lauter, M. Naehrig and J. Wernsing, "CryptoNets: Applying Neural Networks to Encrypted Data with High Throughput and Accuracy," Microsoft Research, 2016.</w:t>
-                    </w:r>
-                  </w:p>
-                </w:tc>
-              </w:tr>
-              <w:tr>
-                <w:trPr>
-                  <w:divId w:val="620650680"/>
-                  <w:tblCellSpacing w:w="15" w:type="dxa"/>
-                </w:trPr>
-                <w:tc>
-                  <w:tcPr>
-                    <w:tcW w:w="50" w:type="pct"/>
-                    <w:hideMark/>
-                  </w:tcPr>
-                  <w:p>
-                    <w:pPr>
-                      <w:pStyle w:val="Bibliography"/>
-                      <w:rPr>
-                        <w:noProof/>
-                      </w:rPr>
-                    </w:pPr>
-                    <w:r>
-                      <w:rPr>
-                        <w:noProof/>
-                      </w:rPr>
-                      <w:t xml:space="preserve">[3] </w:t>
-                    </w:r>
-                  </w:p>
-                </w:tc>
-                <w:tc>
-                  <w:tcPr>
-                    <w:tcW w:w="0" w:type="auto"/>
-                    <w:hideMark/>
-                  </w:tcPr>
-                  <w:p>
-                    <w:pPr>
-                      <w:pStyle w:val="Bibliography"/>
-                      <w:rPr>
-                        <w:noProof/>
-                      </w:rPr>
-                    </w:pPr>
-                    <w:r>
-                      <w:rPr>
-                        <w:noProof/>
-                      </w:rPr>
-                      <w:t xml:space="preserve">C. Gentry and S. Halevi, "Implementing Gentry's fully-homomorphic encryption scheme," </w:t>
-                    </w:r>
-                    <w:r>
-                      <w:rPr>
-                        <w:i/>
-                        <w:iCs/>
-                        <w:noProof/>
-                      </w:rPr>
-                      <w:t xml:space="preserve">EUROCRYPT'11: Proceedings of the 30th Annual international conference on Theory and applications of cryptographic techniques: advances in cryptology 2011, </w:t>
-                    </w:r>
-                    <w:r>
-                      <w:rPr>
-                        <w:noProof/>
-                      </w:rPr>
-                      <w:t xml:space="preserve">p. 129–148, 2011. </w:t>
-                    </w:r>
-                  </w:p>
-                </w:tc>
-              </w:tr>
-              <w:tr>
-                <w:trPr>
-                  <w:divId w:val="620650680"/>
-                  <w:tblCellSpacing w:w="15" w:type="dxa"/>
-                </w:trPr>
-                <w:tc>
-                  <w:tcPr>
-                    <w:tcW w:w="50" w:type="pct"/>
-                    <w:hideMark/>
-                  </w:tcPr>
-                  <w:p>
-                    <w:pPr>
-                      <w:pStyle w:val="Bibliography"/>
-                      <w:rPr>
-                        <w:noProof/>
-                      </w:rPr>
-                    </w:pPr>
-                    <w:r>
-                      <w:rPr>
-                        <w:noProof/>
-                      </w:rPr>
-                      <w:t xml:space="preserve">[4] </w:t>
-                    </w:r>
-                  </w:p>
-                </w:tc>
-                <w:tc>
-                  <w:tcPr>
-                    <w:tcW w:w="0" w:type="auto"/>
-                    <w:hideMark/>
-                  </w:tcPr>
-                  <w:p>
-                    <w:pPr>
-                      <w:pStyle w:val="Bibliography"/>
-                      <w:rPr>
-                        <w:noProof/>
-                      </w:rPr>
-                    </w:pPr>
-                    <w:r>
-                      <w:rPr>
-                        <w:noProof/>
-                      </w:rPr>
-                      <w:t xml:space="preserve">M. van Dijk, C. Gentry, S. Halevi and V. Vaikuntanathan, "Fully Homomorphic Encryption over the Integers," in </w:t>
-                    </w:r>
-                    <w:r>
-                      <w:rPr>
-                        <w:i/>
-                        <w:iCs/>
-                        <w:noProof/>
-                      </w:rPr>
-                      <w:t>Advances in Cryptology -- EUROCRYPT 2010</w:t>
-                    </w:r>
-                    <w:r>
-                      <w:rPr>
-                        <w:noProof/>
-                      </w:rPr>
-                      <w:t>, Berlin, Heidelberg, Springer Berlin Heidelberg, 2010, pp. 24-43.</w:t>
-                    </w:r>
-                  </w:p>
-                </w:tc>
-              </w:tr>
-              <w:tr>
-                <w:trPr>
-                  <w:divId w:val="620650680"/>
-                  <w:tblCellSpacing w:w="15" w:type="dxa"/>
-                </w:trPr>
-                <w:tc>
-                  <w:tcPr>
-                    <w:tcW w:w="50" w:type="pct"/>
-                    <w:hideMark/>
-                  </w:tcPr>
-                  <w:p>
-                    <w:pPr>
-                      <w:pStyle w:val="Bibliography"/>
-                      <w:rPr>
-                        <w:noProof/>
-                      </w:rPr>
-                    </w:pPr>
-                    <w:r>
-                      <w:rPr>
-                        <w:noProof/>
-                      </w:rPr>
-                      <w:t xml:space="preserve">[5] </w:t>
-                    </w:r>
-                  </w:p>
-                </w:tc>
-                <w:tc>
-                  <w:tcPr>
-                    <w:tcW w:w="0" w:type="auto"/>
-                    <w:hideMark/>
-                  </w:tcPr>
-                  <w:p>
-                    <w:pPr>
-                      <w:pStyle w:val="Bibliography"/>
-                      <w:rPr>
-                        <w:noProof/>
-                      </w:rPr>
-                    </w:pPr>
-                    <w:r>
-                      <w:rPr>
-                        <w:noProof/>
-                      </w:rPr>
-                      <w:t xml:space="preserve">Z. Brakerski, C. Gentry and V. Vaikuntanathan, "(Leveled) Fully homomorphic encryption without bootstrapping," in </w:t>
-                    </w:r>
-                    <w:r>
-                      <w:rPr>
-                        <w:i/>
-                        <w:iCs/>
-                        <w:noProof/>
-                      </w:rPr>
-                      <w:t>ITCS '12: Proceedings of the 3rd Innovations in Theoretical Computer Science Conference</w:t>
-                    </w:r>
-                    <w:r>
-                      <w:rPr>
-                        <w:noProof/>
-                      </w:rPr>
-                      <w:t xml:space="preserve">, 2012. </w:t>
-                    </w:r>
-                  </w:p>
-                </w:tc>
-              </w:tr>
-              <w:tr>
-                <w:trPr>
-                  <w:divId w:val="620650680"/>
-                  <w:tblCellSpacing w:w="15" w:type="dxa"/>
-                </w:trPr>
-                <w:tc>
-                  <w:tcPr>
-                    <w:tcW w:w="50" w:type="pct"/>
-                    <w:hideMark/>
-                  </w:tcPr>
-                  <w:p>
-                    <w:pPr>
-                      <w:pStyle w:val="Bibliography"/>
-                      <w:rPr>
-                        <w:noProof/>
-                      </w:rPr>
-                    </w:pPr>
-                    <w:r>
-                      <w:rPr>
-                        <w:noProof/>
-                      </w:rPr>
-                      <w:t xml:space="preserve">[6] </w:t>
-                    </w:r>
-                  </w:p>
-                </w:tc>
-                <w:tc>
-                  <w:tcPr>
-                    <w:tcW w:w="0" w:type="auto"/>
-                    <w:hideMark/>
-                  </w:tcPr>
-                  <w:p>
-                    <w:pPr>
-                      <w:pStyle w:val="Bibliography"/>
-                      <w:rPr>
-                        <w:noProof/>
-                      </w:rPr>
-                    </w:pPr>
-                    <w:r>
-                      <w:rPr>
-                        <w:noProof/>
-                      </w:rPr>
-                      <w:t xml:space="preserve">A. Lopez-Alt, E. Tromer and V. Vaikuntanathan, "On-the-fly multiparty computation on the cloud via multikey fully homomorphic encryption," </w:t>
-                    </w:r>
-                    <w:r>
-                      <w:rPr>
-                        <w:i/>
-                        <w:iCs/>
-                        <w:noProof/>
-                      </w:rPr>
-                      <w:t xml:space="preserve">STOC '12: Proceedings of the forty-fourth annual ACM symposium on Theory of computing, </w:t>
-                    </w:r>
-                    <w:r>
-                      <w:rPr>
-                        <w:noProof/>
-                      </w:rPr>
-                      <w:t xml:space="preserve">p. 1219–1234, 2012. </w:t>
-                    </w:r>
-                  </w:p>
-                </w:tc>
-              </w:tr>
-              <w:tr>
-                <w:trPr>
-                  <w:divId w:val="620650680"/>
-                  <w:tblCellSpacing w:w="15" w:type="dxa"/>
-                </w:trPr>
-                <w:tc>
-                  <w:tcPr>
-                    <w:tcW w:w="50" w:type="pct"/>
-                    <w:hideMark/>
-                  </w:tcPr>
-                  <w:p>
-                    <w:pPr>
-                      <w:pStyle w:val="Bibliography"/>
-                      <w:rPr>
-                        <w:noProof/>
-                      </w:rPr>
-                    </w:pPr>
-                    <w:r>
-                      <w:rPr>
-                        <w:noProof/>
-                      </w:rPr>
-                      <w:t xml:space="preserve">[7] </w:t>
-                    </w:r>
-                  </w:p>
-                </w:tc>
-                <w:tc>
-                  <w:tcPr>
-                    <w:tcW w:w="0" w:type="auto"/>
-                    <w:hideMark/>
-                  </w:tcPr>
-                  <w:p>
-                    <w:pPr>
-                      <w:pStyle w:val="Bibliography"/>
-                      <w:rPr>
-                        <w:noProof/>
-                      </w:rPr>
-                    </w:pPr>
-                    <w:r>
-                      <w:rPr>
-                        <w:noProof/>
-                      </w:rPr>
-                      <w:t xml:space="preserve">Z. Brakerski, "Fully Homomorphic Encryption without Modulus Switching from Classical GapSVP," </w:t>
-                    </w:r>
-                    <w:r>
-                      <w:rPr>
-                        <w:i/>
-                        <w:iCs/>
-                        <w:noProof/>
-                      </w:rPr>
-                      <w:t xml:space="preserve">Proceedings of the 32nd Annual Cryptology Conference on Advances in Cryptology --- CRYPTO 2012, </w:t>
-                    </w:r>
-                    <w:r>
-                      <w:rPr>
-                        <w:noProof/>
-                      </w:rPr>
-                      <w:t xml:space="preserve">vol. 7417, p. 868–886, 2012. </w:t>
-                    </w:r>
-                  </w:p>
-                </w:tc>
-              </w:tr>
-              <w:tr>
-                <w:trPr>
-                  <w:divId w:val="620650680"/>
-                  <w:tblCellSpacing w:w="15" w:type="dxa"/>
-                </w:trPr>
-                <w:tc>
-                  <w:tcPr>
-                    <w:tcW w:w="50" w:type="pct"/>
-                    <w:hideMark/>
-                  </w:tcPr>
-                  <w:p>
-                    <w:pPr>
-                      <w:pStyle w:val="Bibliography"/>
-                      <w:rPr>
-                        <w:noProof/>
-                      </w:rPr>
-                    </w:pPr>
-                    <w:r>
-                      <w:rPr>
-                        <w:noProof/>
-                      </w:rPr>
-                      <w:t xml:space="preserve">[8] </w:t>
-                    </w:r>
-                  </w:p>
-                </w:tc>
-                <w:tc>
-                  <w:tcPr>
-                    <w:tcW w:w="0" w:type="auto"/>
-                    <w:hideMark/>
-                  </w:tcPr>
-                  <w:p>
-                    <w:pPr>
-                      <w:pStyle w:val="Bibliography"/>
-                      <w:rPr>
-                        <w:noProof/>
-                      </w:rPr>
-                    </w:pPr>
-                    <w:r>
-                      <w:rPr>
-                        <w:noProof/>
-                      </w:rPr>
-                      <w:t xml:space="preserve">J. Fan and F. Vercauteren, "Somewhat Practical Fully Homomorphic Encryption," </w:t>
-                    </w:r>
-                    <w:r>
-                      <w:rPr>
-                        <w:i/>
-                        <w:iCs/>
-                        <w:noProof/>
-                      </w:rPr>
-                      <w:t xml:space="preserve">IACR Cryptology ePrint Archive 2012/144, </w:t>
-                    </w:r>
-                    <w:r>
-                      <w:rPr>
-                        <w:noProof/>
-                      </w:rPr>
-                      <w:t xml:space="preserve">2012. </w:t>
-                    </w:r>
-                  </w:p>
-                </w:tc>
-              </w:tr>
-              <w:tr>
-                <w:trPr>
-                  <w:divId w:val="620650680"/>
-                  <w:tblCellSpacing w:w="15" w:type="dxa"/>
-                </w:trPr>
-                <w:tc>
-                  <w:tcPr>
-                    <w:tcW w:w="50" w:type="pct"/>
-                    <w:hideMark/>
-                  </w:tcPr>
-                  <w:p>
-                    <w:pPr>
-                      <w:pStyle w:val="Bibliography"/>
-                      <w:rPr>
-                        <w:noProof/>
-                      </w:rPr>
-                    </w:pPr>
-                    <w:r>
-                      <w:rPr>
-                        <w:noProof/>
-                      </w:rPr>
-                      <w:lastRenderedPageBreak/>
-                      <w:t xml:space="preserve">[9] </w:t>
-                    </w:r>
-                  </w:p>
-                </w:tc>
-                <w:tc>
-                  <w:tcPr>
-                    <w:tcW w:w="0" w:type="auto"/>
-                    <w:hideMark/>
-                  </w:tcPr>
-                  <w:p>
-                    <w:pPr>
-                      <w:pStyle w:val="Bibliography"/>
-                      <w:rPr>
-                        <w:noProof/>
-                      </w:rPr>
-                    </w:pPr>
-                    <w:r>
-                      <w:rPr>
-                        <w:noProof/>
-                      </w:rPr>
-                      <w:t xml:space="preserve">J. W. Bos, K. Lauter, J. Loftus and M. Naehrig, "Improved Security for a Ring-Based Fully Homomorphic Encryption Scheme," in </w:t>
-                    </w:r>
-                    <w:r>
-                      <w:rPr>
-                        <w:i/>
-                        <w:iCs/>
-                        <w:noProof/>
-                      </w:rPr>
-                      <w:t>Cryptography and Coding</w:t>
-                    </w:r>
-                    <w:r>
-                      <w:rPr>
-                        <w:noProof/>
-                      </w:rPr>
-                      <w:t>, Berlin, Heidelberg, Springer Berlin Heidelberg, 2013, pp. 45-64.</w:t>
-                    </w:r>
-                  </w:p>
-                </w:tc>
-              </w:tr>
-              <w:tr>
-                <w:trPr>
-                  <w:divId w:val="620650680"/>
-                  <w:tblCellSpacing w:w="15" w:type="dxa"/>
-                </w:trPr>
-                <w:tc>
-                  <w:tcPr>
-                    <w:tcW w:w="50" w:type="pct"/>
-                    <w:hideMark/>
-                  </w:tcPr>
-                  <w:p>
-                    <w:pPr>
-                      <w:pStyle w:val="Bibliography"/>
-                      <w:rPr>
-                        <w:noProof/>
-                      </w:rPr>
-                    </w:pPr>
-                    <w:r>
-                      <w:rPr>
-                        <w:noProof/>
-                      </w:rPr>
-                      <w:t xml:space="preserve">[10] </w:t>
-                    </w:r>
-                  </w:p>
-                </w:tc>
-                <w:tc>
-                  <w:tcPr>
-                    <w:tcW w:w="0" w:type="auto"/>
-                    <w:hideMark/>
-                  </w:tcPr>
-                  <w:p>
-                    <w:pPr>
-                      <w:pStyle w:val="Bibliography"/>
-                      <w:rPr>
-                        <w:noProof/>
-                      </w:rPr>
-                    </w:pPr>
-                    <w:r>
-                      <w:rPr>
-                        <w:noProof/>
-                      </w:rPr>
-                      <w:t xml:space="preserve">J. H. Cheon, A. Kim, M. Kim and Y. Song, "Homomorphic Encryption for Arithmetic of Approximate Numbers," </w:t>
-                    </w:r>
-                    <w:r>
-                      <w:rPr>
-                        <w:i/>
-                        <w:iCs/>
-                        <w:noProof/>
-                      </w:rPr>
-                      <w:t xml:space="preserve">Cryptology ePrint Archive, Report 2016/421, </w:t>
-                    </w:r>
-                    <w:r>
-                      <w:rPr>
-                        <w:noProof/>
-                      </w:rPr>
-                      <w:t xml:space="preserve">2016. </w:t>
-                    </w:r>
-                  </w:p>
-                </w:tc>
-              </w:tr>
-              <w:tr>
-                <w:trPr>
-                  <w:divId w:val="620650680"/>
-                  <w:tblCellSpacing w:w="15" w:type="dxa"/>
-                </w:trPr>
-                <w:tc>
-                  <w:tcPr>
-                    <w:tcW w:w="50" w:type="pct"/>
-                    <w:hideMark/>
-                  </w:tcPr>
-                  <w:p>
-                    <w:pPr>
-                      <w:pStyle w:val="Bibliography"/>
-                      <w:rPr>
-                        <w:noProof/>
-                      </w:rPr>
-                    </w:pPr>
-                    <w:r>
-                      <w:rPr>
-                        <w:noProof/>
-                      </w:rPr>
-                      <w:t xml:space="preserve">[11] </w:t>
-                    </w:r>
-                  </w:p>
-                </w:tc>
-                <w:tc>
-                  <w:tcPr>
-                    <w:tcW w:w="0" w:type="auto"/>
-                    <w:hideMark/>
-                  </w:tcPr>
-                  <w:p>
-                    <w:pPr>
-                      <w:pStyle w:val="Bibliography"/>
-                      <w:rPr>
-                        <w:noProof/>
-                      </w:rPr>
-                    </w:pPr>
-                    <w:r>
-                      <w:rPr>
-                        <w:noProof/>
-                      </w:rPr>
-                      <w:t xml:space="preserve">Y. Xu and R. Goodacre, "On Splitting Training and Validation Set: A Comparative Study of Cross-Validation, Bootstrap and Systematic Sampling for Estimating the Generalization Performance of Supervised Learning," </w:t>
-                    </w:r>
-                    <w:r>
-                      <w:rPr>
-                        <w:i/>
-                        <w:iCs/>
-                        <w:noProof/>
-                      </w:rPr>
-                      <w:t xml:space="preserve">Journal of Analysis and Testing, </w:t>
-                    </w:r>
-                    <w:r>
-                      <w:rPr>
-                        <w:noProof/>
-                      </w:rPr>
-                      <w:t xml:space="preserve">vol. 2, 2018. </w:t>
-                    </w:r>
-                  </w:p>
-                </w:tc>
-              </w:tr>
-              <w:tr>
-                <w:trPr>
-                  <w:divId w:val="620650680"/>
-                  <w:tblCellSpacing w:w="15" w:type="dxa"/>
-                </w:trPr>
-                <w:tc>
-                  <w:tcPr>
-                    <w:tcW w:w="50" w:type="pct"/>
-                    <w:hideMark/>
-                  </w:tcPr>
-                  <w:p>
-                    <w:pPr>
-                      <w:pStyle w:val="Bibliography"/>
-                      <w:rPr>
-                        <w:noProof/>
-                      </w:rPr>
-                    </w:pPr>
-                    <w:r>
-                      <w:rPr>
-                        <w:noProof/>
-                      </w:rPr>
-                      <w:t xml:space="preserve">[12] </w:t>
-                    </w:r>
-                  </w:p>
-                </w:tc>
-                <w:tc>
-                  <w:tcPr>
-                    <w:tcW w:w="0" w:type="auto"/>
-                    <w:hideMark/>
-                  </w:tcPr>
-                  <w:p>
-                    <w:pPr>
-                      <w:pStyle w:val="Bibliography"/>
-                      <w:rPr>
-                        <w:noProof/>
-                      </w:rPr>
-                    </w:pPr>
-                    <w:r>
-                      <w:rPr>
-                        <w:noProof/>
-                      </w:rPr>
-                      <w:t>R. Parmar, "Deep network architecture with multiple layers.," Towards Data Science, 2018.</w:t>
-                    </w:r>
-                  </w:p>
-                </w:tc>
-              </w:tr>
-              <w:tr>
-                <w:trPr>
-                  <w:divId w:val="620650680"/>
-                  <w:tblCellSpacing w:w="15" w:type="dxa"/>
-                </w:trPr>
-                <w:tc>
-                  <w:tcPr>
-                    <w:tcW w:w="50" w:type="pct"/>
-                    <w:hideMark/>
-                  </w:tcPr>
-                  <w:p>
-                    <w:pPr>
-                      <w:pStyle w:val="Bibliography"/>
-                      <w:rPr>
-                        <w:noProof/>
-                      </w:rPr>
-                    </w:pPr>
-                    <w:r>
-                      <w:rPr>
-                        <w:noProof/>
-                      </w:rPr>
-                      <w:t xml:space="preserve">[13] </w:t>
-                    </w:r>
-                  </w:p>
-                </w:tc>
-                <w:tc>
-                  <w:tcPr>
-                    <w:tcW w:w="0" w:type="auto"/>
-                    <w:hideMark/>
-                  </w:tcPr>
-                  <w:p>
-                    <w:pPr>
-                      <w:pStyle w:val="Bibliography"/>
-                      <w:rPr>
-                        <w:noProof/>
-                      </w:rPr>
-                    </w:pPr>
-                    <w:r>
-                      <w:rPr>
-                        <w:noProof/>
-                      </w:rPr>
-                      <w:t xml:space="preserve">B. C. Csáji, "Approximation with Artificial Neural Networks," </w:t>
-                    </w:r>
-                    <w:r>
-                      <w:rPr>
-                        <w:i/>
-                        <w:iCs/>
-                        <w:noProof/>
-                      </w:rPr>
-                      <w:t xml:space="preserve">MSc Thesis, </w:t>
-                    </w:r>
-                    <w:r>
-                      <w:rPr>
-                        <w:noProof/>
-                      </w:rPr>
-                      <w:t xml:space="preserve">p. 22, 2001. </w:t>
-                    </w:r>
-                  </w:p>
-                </w:tc>
-              </w:tr>
-              <w:tr>
-                <w:trPr>
-                  <w:divId w:val="620650680"/>
-                  <w:tblCellSpacing w:w="15" w:type="dxa"/>
-                </w:trPr>
-                <w:tc>
-                  <w:tcPr>
-                    <w:tcW w:w="50" w:type="pct"/>
-                    <w:hideMark/>
-                  </w:tcPr>
-                  <w:p>
-                    <w:pPr>
-                      <w:pStyle w:val="Bibliography"/>
-                      <w:rPr>
-                        <w:noProof/>
-                      </w:rPr>
-                    </w:pPr>
-                    <w:r>
-                      <w:rPr>
-                        <w:noProof/>
-                      </w:rPr>
-                      <w:t xml:space="preserve">[14] </w:t>
-                    </w:r>
-                  </w:p>
-                </w:tc>
-                <w:tc>
-                  <w:tcPr>
-                    <w:tcW w:w="0" w:type="auto"/>
-                    <w:hideMark/>
-                  </w:tcPr>
-                  <w:p>
-                    <w:pPr>
-                      <w:pStyle w:val="Bibliography"/>
-                      <w:rPr>
-                        <w:noProof/>
-                      </w:rPr>
-                    </w:pPr>
-                    <w:r>
-                      <w:rPr>
-                        <w:noProof/>
-                      </w:rPr>
-                      <w:t>S. Saha, "A Comprehensive Guide to Convolutional Neural Networks — the ELI5 way," Towards Data Science, 2018.</w:t>
-                    </w:r>
-                  </w:p>
-                </w:tc>
-              </w:tr>
-              <w:tr>
-                <w:trPr>
-                  <w:divId w:val="620650680"/>
-                  <w:tblCellSpacing w:w="15" w:type="dxa"/>
-                </w:trPr>
-                <w:tc>
-                  <w:tcPr>
-                    <w:tcW w:w="50" w:type="pct"/>
-                    <w:hideMark/>
-                  </w:tcPr>
-                  <w:p>
-                    <w:pPr>
-                      <w:pStyle w:val="Bibliography"/>
-                      <w:rPr>
-                        <w:noProof/>
-                      </w:rPr>
-                    </w:pPr>
-                    <w:r>
-                      <w:rPr>
-                        <w:noProof/>
-                      </w:rPr>
-                      <w:t xml:space="preserve">[15] </w:t>
-                    </w:r>
-                  </w:p>
-                </w:tc>
-                <w:tc>
-                  <w:tcPr>
-                    <w:tcW w:w="0" w:type="auto"/>
-                    <w:hideMark/>
-                  </w:tcPr>
-                  <w:p>
-                    <w:pPr>
-                      <w:pStyle w:val="Bibliography"/>
-                      <w:rPr>
-                        <w:noProof/>
-                      </w:rPr>
-                    </w:pPr>
-                    <w:r>
-                      <w:rPr>
-                        <w:noProof/>
-                      </w:rPr>
-                      <w:t xml:space="preserve">Y. Lecun, L. Bottou, Y. Benigo and P. Haffner, "Gradient-based learning applied to document recognition," </w:t>
-                    </w:r>
-                    <w:r>
-                      <w:rPr>
-                        <w:i/>
-                        <w:iCs/>
-                        <w:noProof/>
-                      </w:rPr>
-                      <w:t xml:space="preserve">Proceedings of the IEEE, </w:t>
-                    </w:r>
-                    <w:r>
-                      <w:rPr>
-                        <w:noProof/>
-                      </w:rPr>
-                      <w:t xml:space="preserve">vol. 86, no. 11, pp. 2278-2324, 1998. </w:t>
-                    </w:r>
-                  </w:p>
-                </w:tc>
-              </w:tr>
-              <w:tr>
-                <w:trPr>
-                  <w:divId w:val="620650680"/>
-                  <w:tblCellSpacing w:w="15" w:type="dxa"/>
-                </w:trPr>
-                <w:tc>
-                  <w:tcPr>
-                    <w:tcW w:w="50" w:type="pct"/>
-                    <w:hideMark/>
-                  </w:tcPr>
-                  <w:p>
-                    <w:pPr>
-                      <w:pStyle w:val="Bibliography"/>
-                      <w:rPr>
-                        <w:noProof/>
-                      </w:rPr>
-                    </w:pPr>
-                    <w:r>
-                      <w:rPr>
-                        <w:noProof/>
-                      </w:rPr>
-                      <w:t xml:space="preserve">[16] </w:t>
-                    </w:r>
-                  </w:p>
-                </w:tc>
-                <w:tc>
-                  <w:tcPr>
-                    <w:tcW w:w="0" w:type="auto"/>
-                    <w:hideMark/>
-                  </w:tcPr>
-                  <w:p>
-                    <w:pPr>
-                      <w:pStyle w:val="Bibliography"/>
-                      <w:rPr>
-                        <w:noProof/>
-                      </w:rPr>
-                    </w:pPr>
-                    <w:r>
-                      <w:rPr>
-                        <w:noProof/>
-                      </w:rPr>
-                      <w:t xml:space="preserve">A. Krizhevsky, G. Hinton and I. Sutskever, "ImageNet Classification with Deep Convolutional Neural Networks," </w:t>
-                    </w:r>
-                    <w:r>
-                      <w:rPr>
-                        <w:i/>
-                        <w:iCs/>
-                        <w:noProof/>
-                      </w:rPr>
-                      <w:t xml:space="preserve">Advances in Neural Information Processing Systems 25, </w:t>
-                    </w:r>
-                    <w:r>
-                      <w:rPr>
-                        <w:noProof/>
-                      </w:rPr>
-                      <w:t xml:space="preserve">pp. 1097-1105, 2012. </w:t>
-                    </w:r>
-                  </w:p>
-                </w:tc>
-              </w:tr>
-              <w:tr>
-                <w:trPr>
-                  <w:divId w:val="620650680"/>
-                  <w:tblCellSpacing w:w="15" w:type="dxa"/>
-                </w:trPr>
-                <w:tc>
-                  <w:tcPr>
-                    <w:tcW w:w="50" w:type="pct"/>
-                    <w:hideMark/>
-                  </w:tcPr>
-                  <w:p>
-                    <w:pPr>
-                      <w:pStyle w:val="Bibliography"/>
-                      <w:rPr>
-                        <w:noProof/>
-                      </w:rPr>
-                    </w:pPr>
-                    <w:r>
-                      <w:rPr>
-                        <w:noProof/>
-                      </w:rPr>
-                      <w:t xml:space="preserve">[17] </w:t>
-                    </w:r>
-                  </w:p>
-                </w:tc>
-                <w:tc>
-                  <w:tcPr>
-                    <w:tcW w:w="0" w:type="auto"/>
-                    <w:hideMark/>
-                  </w:tcPr>
-                  <w:p>
-                    <w:pPr>
-                      <w:pStyle w:val="Bibliography"/>
-                      <w:rPr>
-                        <w:noProof/>
-                      </w:rPr>
-                    </w:pPr>
-                    <w:r>
-                      <w:rPr>
-                        <w:noProof/>
-                      </w:rPr>
-                      <w:t>"ImageNet Large Scale Visual Recognition Challenge 2012 (ILSVRC2012)," [Online]. Available: http://image-net.org/challenges/LSVRC/2012/results.html. [Accessed 26 January 2020].</w:t>
-                    </w:r>
-                  </w:p>
-                </w:tc>
-              </w:tr>
-              <w:tr>
-                <w:trPr>
-                  <w:divId w:val="620650680"/>
-                  <w:tblCellSpacing w:w="15" w:type="dxa"/>
-                </w:trPr>
-                <w:tc>
-                  <w:tcPr>
-                    <w:tcW w:w="50" w:type="pct"/>
-                    <w:hideMark/>
-                  </w:tcPr>
-                  <w:p>
-                    <w:pPr>
-                      <w:pStyle w:val="Bibliography"/>
-                      <w:rPr>
-                        <w:noProof/>
-                      </w:rPr>
-                    </w:pPr>
-                    <w:r>
-                      <w:rPr>
-                        <w:noProof/>
-                      </w:rPr>
-                      <w:t xml:space="preserve">[18] </w:t>
-                    </w:r>
-                  </w:p>
-                </w:tc>
-                <w:tc>
-                  <w:tcPr>
-                    <w:tcW w:w="0" w:type="auto"/>
-                    <w:hideMark/>
-                  </w:tcPr>
-                  <w:p>
-                    <w:pPr>
-                      <w:pStyle w:val="Bibliography"/>
-                      <w:rPr>
-                        <w:noProof/>
-                      </w:rPr>
-                    </w:pPr>
-                    <w:r>
-                      <w:rPr>
-                        <w:noProof/>
-                      </w:rPr>
-                      <w:t xml:space="preserve">C. Szegedy, W. Liu, Y. Jia, P. Sermanet, S. Reed, D. Anguelov, D. Erhan, V. Vanhoucke and A. Rabinovich, "Going deeper with convolutions," </w:t>
-                    </w:r>
-                    <w:r>
-                      <w:rPr>
-                        <w:i/>
-                        <w:iCs/>
-                        <w:noProof/>
-                      </w:rPr>
-                      <w:t xml:space="preserve">2015 IEEE Conference on Computer Vision and Pattern Recognition (CVPR), </w:t>
-                    </w:r>
-                    <w:r>
-                      <w:rPr>
-                        <w:noProof/>
-                      </w:rPr>
-                      <w:t xml:space="preserve">pp. 1-9, 2015. </w:t>
-                    </w:r>
-                  </w:p>
-                </w:tc>
-              </w:tr>
-              <w:tr>
-                <w:trPr>
-                  <w:divId w:val="620650680"/>
-                  <w:tblCellSpacing w:w="15" w:type="dxa"/>
-                </w:trPr>
-                <w:tc>
-                  <w:tcPr>
-                    <w:tcW w:w="50" w:type="pct"/>
-                    <w:hideMark/>
-                  </w:tcPr>
-                  <w:p>
-                    <w:pPr>
-                      <w:pStyle w:val="Bibliography"/>
-                      <w:rPr>
-                        <w:noProof/>
-                      </w:rPr>
-                    </w:pPr>
-                    <w:r>
-                      <w:rPr>
-                        <w:noProof/>
-                      </w:rPr>
-                      <w:lastRenderedPageBreak/>
-                      <w:t xml:space="preserve">[19] </w:t>
-                    </w:r>
-                  </w:p>
-                </w:tc>
-                <w:tc>
-                  <w:tcPr>
-                    <w:tcW w:w="0" w:type="auto"/>
-                    <w:hideMark/>
-                  </w:tcPr>
-                  <w:p>
-                    <w:pPr>
-                      <w:pStyle w:val="Bibliography"/>
-                      <w:rPr>
-                        <w:noProof/>
-                      </w:rPr>
-                    </w:pPr>
-                    <w:r>
-                      <w:rPr>
-                        <w:noProof/>
-                      </w:rPr>
-                      <w:t>"ImageNet Large Scale Visual Recognition Challenge 2014 (ILSVRC2014)," [Online]. Available: http://image-net.org/challenges/LSVRC/2014/results. [Accessed 26 January 2020].</w:t>
-                    </w:r>
-                  </w:p>
-                </w:tc>
-              </w:tr>
-              <w:tr>
-                <w:trPr>
-                  <w:divId w:val="620650680"/>
-                  <w:tblCellSpacing w:w="15" w:type="dxa"/>
-                </w:trPr>
-                <w:tc>
-                  <w:tcPr>
-                    <w:tcW w:w="50" w:type="pct"/>
-                    <w:hideMark/>
-                  </w:tcPr>
-                  <w:p>
-                    <w:pPr>
-                      <w:pStyle w:val="Bibliography"/>
-                      <w:rPr>
-                        <w:noProof/>
-                      </w:rPr>
-                    </w:pPr>
-                    <w:r>
-                      <w:rPr>
-                        <w:noProof/>
-                      </w:rPr>
-                      <w:t xml:space="preserve">[20] </w:t>
-                    </w:r>
-                  </w:p>
-                </w:tc>
-                <w:tc>
-                  <w:tcPr>
-                    <w:tcW w:w="0" w:type="auto"/>
-                    <w:hideMark/>
-                  </w:tcPr>
-                  <w:p>
-                    <w:pPr>
-                      <w:pStyle w:val="Bibliography"/>
-                      <w:rPr>
-                        <w:noProof/>
-                      </w:rPr>
-                    </w:pPr>
-                    <w:r>
-                      <w:rPr>
-                        <w:noProof/>
-                      </w:rPr>
-                      <w:t xml:space="preserve">C. Szegedy, V. Vanhoucke, S. Ioffe, J. Shlens and Z. Wojna, "Rethinking the Inception Architecture for Computer Vision," </w:t>
-                    </w:r>
-                    <w:r>
-                      <w:rPr>
-                        <w:i/>
-                        <w:iCs/>
-                        <w:noProof/>
-                      </w:rPr>
-                      <w:t xml:space="preserve">2016 IEEE Conference on Computer Vision and Pattern Recognition (CVPR), </w:t>
-                    </w:r>
-                    <w:r>
-                      <w:rPr>
-                        <w:noProof/>
-                      </w:rPr>
-                      <w:t xml:space="preserve">pp. 2818-2826, 2016. </w:t>
-                    </w:r>
-                  </w:p>
-                </w:tc>
-              </w:tr>
-              <w:tr>
-                <w:trPr>
-                  <w:divId w:val="620650680"/>
-                  <w:tblCellSpacing w:w="15" w:type="dxa"/>
-                </w:trPr>
-                <w:tc>
-                  <w:tcPr>
-                    <w:tcW w:w="50" w:type="pct"/>
-                    <w:hideMark/>
-                  </w:tcPr>
-                  <w:p>
-                    <w:pPr>
-                      <w:pStyle w:val="Bibliography"/>
-                      <w:rPr>
-                        <w:noProof/>
-                      </w:rPr>
-                    </w:pPr>
-                    <w:r>
-                      <w:rPr>
-                        <w:noProof/>
-                      </w:rPr>
-                      <w:t xml:space="preserve">[21] </w:t>
-                    </w:r>
-                  </w:p>
-                </w:tc>
-                <w:tc>
-                  <w:tcPr>
-                    <w:tcW w:w="0" w:type="auto"/>
-                    <w:hideMark/>
-                  </w:tcPr>
-                  <w:p>
-                    <w:pPr>
-                      <w:pStyle w:val="Bibliography"/>
-                      <w:rPr>
-                        <w:noProof/>
-                      </w:rPr>
-                    </w:pPr>
-                    <w:r>
-                      <w:rPr>
-                        <w:noProof/>
-                      </w:rPr>
-                      <w:t xml:space="preserve">K. He, X. Zhang, S. Ren and J. Sun, "Deep Residual Learning for Image Recognition," </w:t>
-                    </w:r>
-                    <w:r>
-                      <w:rPr>
-                        <w:i/>
-                        <w:iCs/>
-                        <w:noProof/>
-                      </w:rPr>
-                      <w:t xml:space="preserve">2016 IEEE Conference on Computer Vision and Pattern Recognition (CVPR), </w:t>
-                    </w:r>
-                    <w:r>
-                      <w:rPr>
-                        <w:noProof/>
-                      </w:rPr>
-                      <w:t xml:space="preserve">pp. 770-778, 2016. </w:t>
-                    </w:r>
-                  </w:p>
-                </w:tc>
-              </w:tr>
-              <w:tr>
-                <w:trPr>
-                  <w:divId w:val="620650680"/>
-                  <w:tblCellSpacing w:w="15" w:type="dxa"/>
-                </w:trPr>
-                <w:tc>
-                  <w:tcPr>
-                    <w:tcW w:w="50" w:type="pct"/>
-                    <w:hideMark/>
-                  </w:tcPr>
-                  <w:p>
-                    <w:pPr>
-                      <w:pStyle w:val="Bibliography"/>
-                      <w:rPr>
-                        <w:noProof/>
-                      </w:rPr>
-                    </w:pPr>
-                    <w:r>
-                      <w:rPr>
-                        <w:noProof/>
-                      </w:rPr>
-                      <w:t xml:space="preserve">[22] </w:t>
-                    </w:r>
-                  </w:p>
-                </w:tc>
-                <w:tc>
-                  <w:tcPr>
-                    <w:tcW w:w="0" w:type="auto"/>
-                    <w:hideMark/>
-                  </w:tcPr>
-                  <w:p>
-                    <w:pPr>
-                      <w:pStyle w:val="Bibliography"/>
-                      <w:rPr>
-                        <w:noProof/>
-                      </w:rPr>
-                    </w:pPr>
-                    <w:r>
-                      <w:rPr>
-                        <w:noProof/>
-                      </w:rPr>
-                      <w:t xml:space="preserve">F. Chollet, "Xception: Deep Learning with Depthwise Separable Convolutions," </w:t>
-                    </w:r>
-                    <w:r>
-                      <w:rPr>
-                        <w:i/>
-                        <w:iCs/>
-                        <w:noProof/>
-                      </w:rPr>
-                      <w:t xml:space="preserve">2017 IEEE Conference on Computer Vision and Pattern Recognition (CVPR), </w:t>
-                    </w:r>
-                    <w:r>
-                      <w:rPr>
-                        <w:noProof/>
-                      </w:rPr>
-                      <w:t xml:space="preserve">pp. 1800-1807, 2017. </w:t>
-                    </w:r>
-                  </w:p>
-                </w:tc>
-              </w:tr>
-              <w:tr>
-                <w:trPr>
-                  <w:divId w:val="620650680"/>
-                  <w:tblCellSpacing w:w="15" w:type="dxa"/>
-                </w:trPr>
-                <w:tc>
-                  <w:tcPr>
-                    <w:tcW w:w="50" w:type="pct"/>
-                    <w:hideMark/>
-                  </w:tcPr>
-                  <w:p>
-                    <w:pPr>
-                      <w:pStyle w:val="Bibliography"/>
-                      <w:rPr>
-                        <w:noProof/>
-                      </w:rPr>
-                    </w:pPr>
-                    <w:r>
-                      <w:rPr>
-                        <w:noProof/>
-                      </w:rPr>
-                      <w:t xml:space="preserve">[23] </w:t>
-                    </w:r>
-                  </w:p>
-                </w:tc>
-                <w:tc>
-                  <w:tcPr>
-                    <w:tcW w:w="0" w:type="auto"/>
-                    <w:hideMark/>
-                  </w:tcPr>
-                  <w:p>
-                    <w:pPr>
-                      <w:pStyle w:val="Bibliography"/>
-                      <w:rPr>
-                        <w:noProof/>
-                      </w:rPr>
-                    </w:pPr>
-                    <w:r>
-                      <w:rPr>
-                        <w:noProof/>
-                      </w:rPr>
-                      <w:t xml:space="preserve">C. Szegedy, S. Ioffe, V. Vanhoucke and A. Alemi, "Inception-v4, Inception-ResNet and the Impact of Residual Connections on Learning," </w:t>
-                    </w:r>
-                    <w:r>
-                      <w:rPr>
-                        <w:i/>
-                        <w:iCs/>
-                        <w:noProof/>
-                      </w:rPr>
-                      <w:t xml:space="preserve">Proceedings of the Thirty-First AAAI Conference on Artificial Intelligence, </w:t>
-                    </w:r>
-                    <w:r>
-                      <w:rPr>
-                        <w:noProof/>
-                      </w:rPr>
-                      <w:t xml:space="preserve">p. 4278–4284, 2017. </w:t>
-                    </w:r>
-                  </w:p>
-                </w:tc>
-              </w:tr>
-              <w:tr>
-                <w:trPr>
-                  <w:divId w:val="620650680"/>
-                  <w:tblCellSpacing w:w="15" w:type="dxa"/>
-                </w:trPr>
-                <w:tc>
-                  <w:tcPr>
-                    <w:tcW w:w="50" w:type="pct"/>
-                    <w:hideMark/>
-                  </w:tcPr>
-                  <w:p>
-                    <w:pPr>
-                      <w:pStyle w:val="Bibliography"/>
-                      <w:rPr>
-                        <w:noProof/>
-                      </w:rPr>
-                    </w:pPr>
-                    <w:r>
-                      <w:rPr>
-                        <w:noProof/>
-                      </w:rPr>
-                      <w:t xml:space="preserve">[24] </w:t>
-                    </w:r>
-                  </w:p>
-                </w:tc>
-                <w:tc>
-                  <w:tcPr>
-                    <w:tcW w:w="0" w:type="auto"/>
-                    <w:hideMark/>
-                  </w:tcPr>
-                  <w:p>
-                    <w:pPr>
-                      <w:pStyle w:val="Bibliography"/>
-                      <w:rPr>
-                        <w:noProof/>
-                      </w:rPr>
-                    </w:pPr>
-                    <w:r>
-                      <w:rPr>
-                        <w:noProof/>
-                      </w:rPr>
-                      <w:t xml:space="preserve">S. Xie, R. Girshick, P. Dollár, Z. Tu and K. He, "Aggregated Residual Transformations for Deep Neural Networks," </w:t>
-                    </w:r>
-                    <w:r>
-                      <w:rPr>
-                        <w:i/>
-                        <w:iCs/>
-                        <w:noProof/>
-                      </w:rPr>
-                      <w:t xml:space="preserve">2017 IEEE Conference on Computer Vision and Pattern Recognition, </w:t>
-                    </w:r>
-                    <w:r>
-                      <w:rPr>
-                        <w:noProof/>
-                      </w:rPr>
-                      <w:t xml:space="preserve">pp. 5987-5995, 2017. </w:t>
-                    </w:r>
-                  </w:p>
-                </w:tc>
-              </w:tr>
-              <w:tr>
-                <w:trPr>
-                  <w:divId w:val="620650680"/>
-                  <w:tblCellSpacing w:w="15" w:type="dxa"/>
-                </w:trPr>
-                <w:tc>
-                  <w:tcPr>
-                    <w:tcW w:w="50" w:type="pct"/>
-                    <w:hideMark/>
-                  </w:tcPr>
-                  <w:p>
-                    <w:pPr>
-                      <w:pStyle w:val="Bibliography"/>
-                      <w:rPr>
-                        <w:noProof/>
-                      </w:rPr>
-                    </w:pPr>
-                    <w:r>
-                      <w:rPr>
-                        <w:noProof/>
-                      </w:rPr>
-                      <w:t xml:space="preserve">[25] </w:t>
-                    </w:r>
-                  </w:p>
-                </w:tc>
-                <w:tc>
-                  <w:tcPr>
-                    <w:tcW w:w="0" w:type="auto"/>
-                    <w:hideMark/>
-                  </w:tcPr>
-                  <w:p>
-                    <w:pPr>
-                      <w:pStyle w:val="Bibliography"/>
-                      <w:rPr>
-                        <w:noProof/>
-                      </w:rPr>
-                    </w:pPr>
-                    <w:r>
-                      <w:rPr>
-                        <w:noProof/>
-                      </w:rPr>
-                      <w:t>"Microsoft SEAL (release 3.2)," Microsoft Research, Redmond, WA., February 2019. [Online]. Available: https://github.com/Microsoft/SEAL.</w:t>
-                    </w:r>
-                  </w:p>
-                </w:tc>
-              </w:tr>
-              <w:tr>
-                <w:trPr>
-                  <w:divId w:val="620650680"/>
-                  <w:tblCellSpacing w:w="15" w:type="dxa"/>
-                </w:trPr>
-                <w:tc>
-                  <w:tcPr>
-                    <w:tcW w:w="50" w:type="pct"/>
-                    <w:hideMark/>
-                  </w:tcPr>
-                  <w:p>
-                    <w:pPr>
-                      <w:pStyle w:val="Bibliography"/>
-                      <w:rPr>
-                        <w:noProof/>
-                      </w:rPr>
-                    </w:pPr>
-                    <w:r>
-                      <w:rPr>
-                        <w:noProof/>
-                      </w:rPr>
-                      <w:t xml:space="preserve">[26] </w:t>
-                    </w:r>
-                  </w:p>
-                </w:tc>
-                <w:tc>
-                  <w:tcPr>
-                    <w:tcW w:w="0" w:type="auto"/>
-                    <w:hideMark/>
-                  </w:tcPr>
-                  <w:p>
-                    <w:pPr>
-                      <w:pStyle w:val="Bibliography"/>
-                      <w:rPr>
-                        <w:noProof/>
-                      </w:rPr>
-                    </w:pPr>
-                    <w:r>
-                      <w:rPr>
-                        <w:noProof/>
-                      </w:rPr>
-                      <w:t xml:space="preserve">A. Brutzkus, O. Elisha and R. Gilad-Bachrach, "Low Latency Privacy Preserving Inference," </w:t>
-                    </w:r>
-                    <w:r>
-                      <w:rPr>
-                        <w:i/>
-                        <w:iCs/>
-                        <w:noProof/>
-                      </w:rPr>
-                      <w:t xml:space="preserve">CoRR, </w:t>
-                    </w:r>
-                    <w:r>
-                      <w:rPr>
-                        <w:noProof/>
-                      </w:rPr>
-                      <w:t xml:space="preserve">vol. abs/1812.10659, 2018 . </w:t>
-                    </w:r>
-                  </w:p>
-                </w:tc>
-              </w:tr>
-              <w:tr>
-                <w:trPr>
-                  <w:divId w:val="620650680"/>
-                  <w:tblCellSpacing w:w="15" w:type="dxa"/>
-                </w:trPr>
-                <w:tc>
-                  <w:tcPr>
-                    <w:tcW w:w="50" w:type="pct"/>
-                    <w:hideMark/>
-                  </w:tcPr>
-                  <w:p>
-                    <w:pPr>
-                      <w:pStyle w:val="Bibliography"/>
-                      <w:rPr>
-                        <w:noProof/>
-                      </w:rPr>
-                    </w:pPr>
-                    <w:r>
-                      <w:rPr>
-                        <w:noProof/>
-                      </w:rPr>
-                      <w:t xml:space="preserve">[27] </w:t>
-                    </w:r>
-                  </w:p>
-                </w:tc>
-                <w:tc>
-                  <w:tcPr>
-                    <w:tcW w:w="0" w:type="auto"/>
-                    <w:hideMark/>
-                  </w:tcPr>
-                  <w:p>
-                    <w:pPr>
-                      <w:pStyle w:val="Bibliography"/>
-                      <w:rPr>
-                        <w:noProof/>
-                      </w:rPr>
-                    </w:pPr>
-                    <w:r>
-                      <w:rPr>
-                        <w:noProof/>
-                      </w:rPr>
-                      <w:t xml:space="preserve">E. Chou, J. Beal, D. Levy, S. Yeung, A. Haque and L. Fei-Fei, "Faster CryptoNets: Leveraging Sparsity for Real-World Encrypted Inference," </w:t>
-                    </w:r>
-                    <w:r>
-                      <w:rPr>
-                        <w:i/>
-                        <w:iCs/>
-                        <w:noProof/>
-                      </w:rPr>
-                      <w:t xml:space="preserve">CoRR, </w:t>
-                    </w:r>
-                    <w:r>
-                      <w:rPr>
-                        <w:noProof/>
-                      </w:rPr>
-                      <w:t xml:space="preserve">vol. abs/1811.09953, 2018. </w:t>
-                    </w:r>
-                  </w:p>
-                </w:tc>
-              </w:tr>
-              <w:tr>
-                <w:trPr>
-                  <w:divId w:val="620650680"/>
-                  <w:tblCellSpacing w:w="15" w:type="dxa"/>
-                </w:trPr>
-                <w:tc>
-                  <w:tcPr>
-                    <w:tcW w:w="50" w:type="pct"/>
-                    <w:hideMark/>
-                  </w:tcPr>
-                  <w:p>
-                    <w:pPr>
-                      <w:pStyle w:val="Bibliography"/>
-                      <w:rPr>
-                        <w:noProof/>
-                      </w:rPr>
-                    </w:pPr>
-                    <w:r>
-                      <w:rPr>
-                        <w:noProof/>
-                      </w:rPr>
-                      <w:lastRenderedPageBreak/>
-                      <w:t xml:space="preserve">[28] </w:t>
-                    </w:r>
-                  </w:p>
-                </w:tc>
-                <w:tc>
-                  <w:tcPr>
-                    <w:tcW w:w="0" w:type="auto"/>
-                    <w:hideMark/>
-                  </w:tcPr>
-                  <w:p>
-                    <w:pPr>
-                      <w:pStyle w:val="Bibliography"/>
-                      <w:rPr>
-                        <w:noProof/>
-                      </w:rPr>
-                    </w:pPr>
-                    <w:r>
-                      <w:rPr>
-                        <w:noProof/>
-                      </w:rPr>
-                      <w:t>Y. LeCun, C. Cortes and C. Burges, "THE MNIST DATABASE of handwritten digits," 1999. [Online]. Available: http://yann.lecun.com/exdb/mnist/. [Accessed 27 January 2020].</w:t>
-                    </w:r>
-                  </w:p>
-                </w:tc>
-              </w:tr>
-              <w:tr>
-                <w:trPr>
-                  <w:divId w:val="620650680"/>
-                  <w:tblCellSpacing w:w="15" w:type="dxa"/>
-                </w:trPr>
-                <w:tc>
-                  <w:tcPr>
-                    <w:tcW w:w="50" w:type="pct"/>
-                    <w:hideMark/>
-                  </w:tcPr>
-                  <w:p>
-                    <w:pPr>
-                      <w:pStyle w:val="Bibliography"/>
-                      <w:rPr>
-                        <w:noProof/>
-                      </w:rPr>
-                    </w:pPr>
-                    <w:r>
-                      <w:rPr>
-                        <w:noProof/>
-                      </w:rPr>
-                      <w:t xml:space="preserve">[29] </w:t>
-                    </w:r>
-                  </w:p>
-                </w:tc>
-                <w:tc>
-                  <w:tcPr>
-                    <w:tcW w:w="0" w:type="auto"/>
-                    <w:hideMark/>
-                  </w:tcPr>
-                  <w:p>
-                    <w:pPr>
-                      <w:pStyle w:val="Bibliography"/>
-                      <w:rPr>
-                        <w:noProof/>
-                      </w:rPr>
-                    </w:pPr>
-                    <w:r>
-                      <w:rPr>
-                        <w:noProof/>
-                      </w:rPr>
-                      <w:t>"Desmos Graphing Calculator," Desmos, 2020. [Online]. Available: https://www.desmos.com/calculator. [Accessed 27 01 2020].</w:t>
-                    </w:r>
-                  </w:p>
-                </w:tc>
-              </w:tr>
-              <w:tr>
-                <w:trPr>
-                  <w:divId w:val="620650680"/>
-                  <w:tblCellSpacing w:w="15" w:type="dxa"/>
-                </w:trPr>
-                <w:tc>
-                  <w:tcPr>
-                    <w:tcW w:w="50" w:type="pct"/>
-                    <w:hideMark/>
-                  </w:tcPr>
-                  <w:p>
-                    <w:pPr>
-                      <w:pStyle w:val="Bibliography"/>
-                      <w:rPr>
-                        <w:noProof/>
-                      </w:rPr>
-                    </w:pPr>
-                    <w:r>
-                      <w:rPr>
-                        <w:noProof/>
-                      </w:rPr>
-                      <w:t xml:space="preserve">[30] </w:t>
-                    </w:r>
-                  </w:p>
-                </w:tc>
-                <w:tc>
-                  <w:tcPr>
-                    <w:tcW w:w="0" w:type="auto"/>
-                    <w:hideMark/>
-                  </w:tcPr>
-                  <w:p>
-                    <w:pPr>
-                      <w:pStyle w:val="Bibliography"/>
-                      <w:rPr>
-                        <w:noProof/>
-                      </w:rPr>
-                    </w:pPr>
-                    <w:r>
-                      <w:rPr>
-                        <w:noProof/>
-                      </w:rPr>
-                      <w:t xml:space="preserve">I. Goodfellow, Y. Bengio and A. Courville, in </w:t>
-                    </w:r>
-                    <w:r>
-                      <w:rPr>
-                        <w:i/>
-                        <w:iCs/>
-                        <w:noProof/>
-                      </w:rPr>
-                      <w:t>Deep Learning (Adaptive Computation and Machine Learning series)</w:t>
-                    </w:r>
-                    <w:r>
-                      <w:rPr>
-                        <w:noProof/>
-                      </w:rPr>
-                      <w:t>, MIT Press, 2016, p. 226.</w:t>
-                    </w:r>
-                  </w:p>
-                </w:tc>
-              </w:tr>
-            </w:tbl>
-            <w:p>
-              <w:pPr>
-                <w:divId w:val="620650680"/>
-                <w:rPr>
-                  <w:rFonts w:eastAsia="Times New Roman"/>
-                  <w:noProof/>
-                </w:rPr>
-              </w:pPr>
-            </w:p>
-            <w:p>
-              <w:r>
-                <w:fldChar w:fldCharType="end"/>
-              </w:r>
-            </w:p>
-          </w:sdtContent>
-        </w:sdt>
-      </w:sdtContent>
-    </w:sdt>
+    </w:p>
     <w:sectPr>
       <w:pgSz w:w="12240" w:h="15840"/>
       <w:pgMar w:top="1440" w:right="1440" w:bottom="1440" w:left="1440" w:header="708" w:footer="708" w:gutter="0"/>
@@ -20708,7 +18461,7 @@
 </file>
 
 <file path=customXml/itemProps1.xml><?xml version="1.0" encoding="utf-8"?>
-<ds:datastoreItem xmlns:ds="http://schemas.openxmlformats.org/officeDocument/2006/customXml" ds:itemID="{4CD0EE7D-4EC2-41CA-BB21-929EFE47FBE6}">
+<ds:datastoreItem xmlns:ds="http://schemas.openxmlformats.org/officeDocument/2006/customXml" ds:itemID="{1EB0B5DA-66E3-449A-81DB-847B7D472C54}">
   <ds:schemaRefs>
     <ds:schemaRef ds:uri="http://schemas.openxmlformats.org/officeDocument/2006/bibliography"/>
   </ds:schemaRefs>

</xml_diff>

<commit_message>
04-18-2020-Atkins Updated document and created cumulative results files.
</commit_message>
<xml_diff>
--- a/ThesisReport/Atkins CryptoNet Thesis Report.docx
+++ b/ThesisReport/Atkins CryptoNet Thesis Report.docx
@@ -6552,6 +6552,7 @@
           <w:id w:val="1744607050"/>
           <w:citation/>
         </w:sdtPr>
+        <w:sdtEndPr/>
         <w:sdtContent>
           <w:r>
             <w:fldChar w:fldCharType="begin"/>
@@ -6613,6 +6614,7 @@
           <w:id w:val="-2045445850"/>
           <w:citation/>
         </w:sdtPr>
+        <w:sdtEndPr/>
         <w:sdtContent>
           <w:r>
             <w:fldChar w:fldCharType="begin"/>
@@ -6846,6 +6848,7 @@
           <w:id w:val="-1782097478"/>
           <w:citation/>
         </w:sdtPr>
+        <w:sdtEndPr/>
         <w:sdtContent>
           <w:r>
             <w:fldChar w:fldCharType="begin"/>
@@ -6969,6 +6972,7 @@
           <w:id w:val="-1071495510"/>
           <w:citation/>
         </w:sdtPr>
+        <w:sdtEndPr/>
         <w:sdtContent>
           <w:r>
             <w:fldChar w:fldCharType="begin"/>
@@ -6998,6 +7002,7 @@
           <w:id w:val="907262768"/>
           <w:citation/>
         </w:sdtPr>
+        <w:sdtEndPr/>
         <w:sdtContent>
           <w:r>
             <w:fldChar w:fldCharType="begin"/>
@@ -7093,6 +7098,7 @@
           <w:id w:val="1293477700"/>
           <w:citation/>
         </w:sdtPr>
+        <w:sdtEndPr/>
         <w:sdtContent>
           <w:r>
             <w:fldChar w:fldCharType="begin"/>
@@ -7125,6 +7131,7 @@
           <w:id w:val="-2078270221"/>
           <w:citation/>
         </w:sdtPr>
+        <w:sdtEndPr/>
         <w:sdtContent>
           <w:r>
             <w:fldChar w:fldCharType="begin"/>
@@ -7157,6 +7164,7 @@
           <w:id w:val="-142742903"/>
           <w:citation/>
         </w:sdtPr>
+        <w:sdtEndPr/>
         <w:sdtContent>
           <w:r>
             <w:fldChar w:fldCharType="begin"/>
@@ -7183,6 +7191,7 @@
           <w:id w:val="1911893942"/>
           <w:citation/>
         </w:sdtPr>
+        <w:sdtEndPr/>
         <w:sdtContent>
           <w:r>
             <w:fldChar w:fldCharType="begin"/>
@@ -7221,6 +7230,7 @@
           <w:id w:val="1374575475"/>
           <w:citation/>
         </w:sdtPr>
+        <w:sdtEndPr/>
         <w:sdtContent>
           <w:r>
             <w:fldChar w:fldCharType="begin"/>
@@ -7250,6 +7260,7 @@
           <w:id w:val="91670505"/>
           <w:citation/>
         </w:sdtPr>
+        <w:sdtEndPr/>
         <w:sdtContent>
           <w:r>
             <w:fldChar w:fldCharType="begin"/>
@@ -7448,6 +7459,7 @@
           <w:id w:val="-1539661278"/>
           <w:citation/>
         </w:sdtPr>
+        <w:sdtEndPr/>
         <w:sdtContent>
           <w:r>
             <w:fldChar w:fldCharType="begin"/>
@@ -7559,27 +7571,14 @@
       <w:r>
         <w:t xml:space="preserve">Figure </w:t>
       </w:r>
-      <w:r>
-        <w:fldChar w:fldCharType="begin"/>
-      </w:r>
-      <w:r>
-        <w:instrText xml:space="preserve"> SEQ Figure \* ARABIC </w:instrText>
-      </w:r>
-      <w:r>
-        <w:fldChar w:fldCharType="separate"/>
-      </w:r>
-      <w:r>
-        <w:rPr>
-          <w:noProof/>
-        </w:rPr>
-        <w:t>1</w:t>
-      </w:r>
-      <w:r>
-        <w:rPr>
-          <w:noProof/>
-        </w:rPr>
-        <w:fldChar w:fldCharType="end"/>
-      </w:r>
+      <w:fldSimple w:instr=" SEQ Figure \* ARABIC ">
+        <w:r>
+          <w:rPr>
+            <w:noProof/>
+          </w:rPr>
+          <w:t>1</w:t>
+        </w:r>
+      </w:fldSimple>
       <w:r>
         <w:t xml:space="preserve">: Structure of a multi-layer neural network </w:t>
       </w:r>
@@ -7588,6 +7587,7 @@
           <w:id w:val="-1425881756"/>
           <w:citation/>
         </w:sdtPr>
+        <w:sdtEndPr/>
         <w:sdtContent>
           <w:r>
             <w:fldChar w:fldCharType="begin"/>
@@ -7751,6 +7751,7 @@
           <w:id w:val="-416176978"/>
           <w:citation/>
         </w:sdtPr>
+        <w:sdtEndPr/>
         <w:sdtContent>
           <w:r>
             <w:fldChar w:fldCharType="begin"/>
@@ -7783,6 +7784,7 @@
           <w:id w:val="-1744167009"/>
           <w:citation/>
         </w:sdtPr>
+        <w:sdtEndPr/>
         <w:sdtContent>
           <w:r>
             <w:fldChar w:fldCharType="begin"/>
@@ -8156,27 +8158,14 @@
       <w:r>
         <w:t xml:space="preserve">Figure </w:t>
       </w:r>
-      <w:r>
-        <w:fldChar w:fldCharType="begin"/>
-      </w:r>
-      <w:r>
-        <w:instrText xml:space="preserve"> SEQ Figure \* ARABIC </w:instrText>
-      </w:r>
-      <w:r>
-        <w:fldChar w:fldCharType="separate"/>
-      </w:r>
-      <w:r>
-        <w:rPr>
-          <w:noProof/>
-        </w:rPr>
-        <w:t>2</w:t>
-      </w:r>
-      <w:r>
-        <w:rPr>
-          <w:noProof/>
-        </w:rPr>
-        <w:fldChar w:fldCharType="end"/>
-      </w:r>
+      <w:fldSimple w:instr=" SEQ Figure \* ARABIC ">
+        <w:r>
+          <w:rPr>
+            <w:noProof/>
+          </w:rPr>
+          <w:t>2</w:t>
+        </w:r>
+      </w:fldSimple>
       <w:r>
         <w:t>: Illustration of the structure of a CNN</w:t>
       </w:r>
@@ -8185,6 +8174,7 @@
           <w:id w:val="-92637146"/>
           <w:citation/>
         </w:sdtPr>
+        <w:sdtEndPr/>
         <w:sdtContent>
           <w:r>
             <w:fldChar w:fldCharType="begin"/>
@@ -8354,6 +8344,7 @@
           <w:id w:val="935412750"/>
           <w:citation/>
         </w:sdtPr>
+        <w:sdtEndPr/>
         <w:sdtContent>
           <w:r>
             <w:fldChar w:fldCharType="begin"/>
@@ -8452,27 +8443,14 @@
       <w:r>
         <w:t xml:space="preserve">Figure </w:t>
       </w:r>
-      <w:r>
-        <w:fldChar w:fldCharType="begin"/>
-      </w:r>
-      <w:r>
-        <w:instrText xml:space="preserve"> SEQ Figure \* ARABIC </w:instrText>
-      </w:r>
-      <w:r>
-        <w:fldChar w:fldCharType="separate"/>
-      </w:r>
-      <w:r>
-        <w:rPr>
-          <w:noProof/>
-        </w:rPr>
-        <w:t>3</w:t>
-      </w:r>
-      <w:r>
-        <w:rPr>
-          <w:noProof/>
-        </w:rPr>
-        <w:fldChar w:fldCharType="end"/>
-      </w:r>
+      <w:fldSimple w:instr=" SEQ Figure \* ARABIC ">
+        <w:r>
+          <w:rPr>
+            <w:noProof/>
+          </w:rPr>
+          <w:t>3</w:t>
+        </w:r>
+      </w:fldSimple>
       <w:r>
         <w:t xml:space="preserve">: LeNet5 architecture </w:t>
       </w:r>
@@ -8481,6 +8459,7 @@
           <w:id w:val="1166756411"/>
           <w:citation/>
         </w:sdtPr>
+        <w:sdtEndPr/>
         <w:sdtContent>
           <w:r>
             <w:fldChar w:fldCharType="begin"/>
@@ -8549,6 +8528,7 @@
           <w:id w:val="672374775"/>
           <w:citation/>
         </w:sdtPr>
+        <w:sdtEndPr/>
         <w:sdtContent>
           <w:r>
             <w:fldChar w:fldCharType="begin"/>
@@ -8590,6 +8570,7 @@
           <w:id w:val="-395433636"/>
           <w:citation/>
         </w:sdtPr>
+        <w:sdtEndPr/>
         <w:sdtContent>
           <w:r>
             <w:fldChar w:fldCharType="begin"/>
@@ -8628,6 +8609,7 @@
           <w:id w:val="-1231607333"/>
           <w:citation/>
         </w:sdtPr>
+        <w:sdtEndPr/>
         <w:sdtContent>
           <w:r>
             <w:fldChar w:fldCharType="begin"/>
@@ -8720,27 +8702,14 @@
       <w:r>
         <w:t xml:space="preserve">Figure </w:t>
       </w:r>
-      <w:r>
-        <w:fldChar w:fldCharType="begin"/>
-      </w:r>
-      <w:r>
-        <w:instrText xml:space="preserve"> SEQ Figure \* ARABIC </w:instrText>
-      </w:r>
-      <w:r>
-        <w:fldChar w:fldCharType="separate"/>
-      </w:r>
-      <w:r>
-        <w:rPr>
-          <w:noProof/>
-        </w:rPr>
-        <w:t>4</w:t>
-      </w:r>
-      <w:r>
-        <w:rPr>
-          <w:noProof/>
-        </w:rPr>
-        <w:fldChar w:fldCharType="end"/>
-      </w:r>
+      <w:fldSimple w:instr=" SEQ Figure \* ARABIC ">
+        <w:r>
+          <w:rPr>
+            <w:noProof/>
+          </w:rPr>
+          <w:t>4</w:t>
+        </w:r>
+      </w:fldSimple>
       <w:r>
         <w:t xml:space="preserve">: AlexNet architecture </w:t>
       </w:r>
@@ -8749,6 +8718,7 @@
           <w:id w:val="1561826515"/>
           <w:citation/>
         </w:sdtPr>
+        <w:sdtEndPr/>
         <w:sdtContent>
           <w:r>
             <w:fldChar w:fldCharType="begin"/>
@@ -8805,6 +8775,7 @@
           <w:id w:val="-368991873"/>
           <w:citation/>
         </w:sdtPr>
+        <w:sdtEndPr/>
         <w:sdtContent>
           <w:r>
             <w:fldChar w:fldCharType="begin"/>
@@ -8849,6 +8820,7 @@
           <w:id w:val="943271607"/>
           <w:citation/>
         </w:sdtPr>
+        <w:sdtEndPr/>
         <w:sdtContent>
           <w:r>
             <w:fldChar w:fldCharType="begin"/>
@@ -8956,27 +8928,14 @@
       <w:r>
         <w:t xml:space="preserve">Figure </w:t>
       </w:r>
-      <w:r>
-        <w:fldChar w:fldCharType="begin"/>
-      </w:r>
-      <w:r>
-        <w:instrText xml:space="preserve"> SEQ Figure \* ARABIC </w:instrText>
-      </w:r>
-      <w:r>
-        <w:fldChar w:fldCharType="separate"/>
-      </w:r>
-      <w:r>
-        <w:rPr>
-          <w:noProof/>
-        </w:rPr>
-        <w:t>5</w:t>
-      </w:r>
-      <w:r>
-        <w:rPr>
-          <w:noProof/>
-        </w:rPr>
-        <w:fldChar w:fldCharType="end"/>
-      </w:r>
+      <w:fldSimple w:instr=" SEQ Figure \* ARABIC ">
+        <w:r>
+          <w:rPr>
+            <w:noProof/>
+          </w:rPr>
+          <w:t>5</w:t>
+        </w:r>
+      </w:fldSimple>
       <w:r>
         <w:t xml:space="preserve">: An illustration of the GoogLeNet inception module </w:t>
       </w:r>
@@ -8985,6 +8944,7 @@
           <w:id w:val="1169290113"/>
           <w:citation/>
         </w:sdtPr>
+        <w:sdtEndPr/>
         <w:sdtContent>
           <w:r>
             <w:fldChar w:fldCharType="begin"/>
@@ -9045,6 +9005,7 @@
           <w:id w:val="-138574604"/>
           <w:citation/>
         </w:sdtPr>
+        <w:sdtEndPr/>
         <w:sdtContent>
           <w:r>
             <w:fldChar w:fldCharType="begin"/>
@@ -9080,6 +9041,7 @@
           <w:id w:val="-324973743"/>
           <w:citation/>
         </w:sdtPr>
+        <w:sdtEndPr/>
         <w:sdtContent>
           <w:r>
             <w:fldChar w:fldCharType="begin"/>
@@ -9115,6 +9077,7 @@
           <w:id w:val="781464437"/>
           <w:citation/>
         </w:sdtPr>
+        <w:sdtEndPr/>
         <w:sdtContent>
           <w:r>
             <w:fldChar w:fldCharType="begin"/>
@@ -9150,6 +9113,7 @@
           <w:id w:val="-1983001038"/>
           <w:citation/>
         </w:sdtPr>
+        <w:sdtEndPr/>
         <w:sdtContent>
           <w:r>
             <w:fldChar w:fldCharType="begin"/>
@@ -9185,6 +9149,7 @@
           <w:id w:val="-507748436"/>
           <w:citation/>
         </w:sdtPr>
+        <w:sdtEndPr/>
         <w:sdtContent>
           <w:r>
             <w:fldChar w:fldCharType="begin"/>
@@ -9220,6 +9185,7 @@
           <w:id w:val="-1174488978"/>
           <w:citation/>
         </w:sdtPr>
+        <w:sdtEndPr/>
         <w:sdtContent>
           <w:r>
             <w:fldChar w:fldCharType="begin"/>
@@ -9261,6 +9227,7 @@
           <w:id w:val="1072011035"/>
           <w:citation/>
         </w:sdtPr>
+        <w:sdtEndPr/>
         <w:sdtContent>
           <w:r>
             <w:fldChar w:fldCharType="begin"/>
@@ -9500,6 +9467,7 @@
           <w:id w:val="92604958"/>
           <w:citation/>
         </w:sdtPr>
+        <w:sdtEndPr/>
         <w:sdtContent>
           <w:r>
             <w:fldChar w:fldCharType="begin"/>
@@ -9736,6 +9704,7 @@
           <w:id w:val="1287381907"/>
           <w:citation/>
         </w:sdtPr>
+        <w:sdtEndPr/>
         <w:sdtContent>
           <w:r>
             <w:fldChar w:fldCharType="begin"/>
@@ -9798,6 +9767,7 @@
           <w:id w:val="-1982145013"/>
           <w:citation/>
         </w:sdtPr>
+        <w:sdtEndPr/>
         <w:sdtContent>
           <w:r>
             <w:fldChar w:fldCharType="begin"/>
@@ -9842,6 +9812,7 @@
           <w:id w:val="742379039"/>
           <w:citation/>
         </w:sdtPr>
+        <w:sdtEndPr/>
         <w:sdtContent>
           <w:r>
             <w:fldChar w:fldCharType="begin"/>
@@ -9966,6 +9937,7 @@
           <w:id w:val="1130440723"/>
           <w:citation/>
         </w:sdtPr>
+        <w:sdtEndPr/>
         <w:sdtContent>
           <w:r>
             <w:fldChar w:fldCharType="begin"/>
@@ -10017,6 +9989,27 @@
       <w:bookmarkEnd w:id="34"/>
     </w:p>
     <w:p>
+      <w:r>
+        <w:tab/>
+        <w:t xml:space="preserve">Using a simple regression dataset called the Boston Housing dataset, a simple encrypted model was designed to ensure the environment was successfully configured. During this design process, strange results were observed with respect to the training output when using homomorphically permissible activation functions. Namely, </w:t>
+      </w:r>
+      <w:r>
+        <w:t xml:space="preserve">when using a squared activation function </w:t>
+      </w:r>
+      <w:r>
+        <w:t xml:space="preserve">the output of the network was infinite, and the loss was undefined as a result. </w:t>
+      </w:r>
+    </w:p>
+    <w:p>
+      <w:r>
+        <w:tab/>
+        <w:t xml:space="preserve">Initially, </w:t>
+      </w:r>
+      <w:r>
+        <w:t xml:space="preserve">it was hypothesized that the reason for the output explosion was due to the width of the fully-connected layer. In other words, </w:t>
+      </w:r>
+    </w:p>
+    <w:p>
       <w:pPr>
         <w:pStyle w:val="Heading3"/>
       </w:pPr>
@@ -10032,7 +10025,9 @@
     <w:p>
       <w:r>
         <w:tab/>
-        <w:t xml:space="preserve">Simple fully-connected layer structures were investigated initially. This was done first because effective models rely on fully-connected layers that produce reasonably bounded outputs. </w:t>
+      </w:r>
+      <w:r>
+        <w:t xml:space="preserve">The effect of varying the width of a fully-connected layer was investigated. </w:t>
       </w:r>
     </w:p>
     <w:p>
@@ -10249,6 +10244,7 @@
             <w:id w:val="-187214382"/>
             <w:bibliography/>
           </w:sdtPr>
+          <w:sdtEndPr/>
           <w:sdtContent>
             <w:p>
               <w:pPr>
@@ -12081,27 +12077,14 @@
       <w:r>
         <w:t xml:space="preserve">Figure </w:t>
       </w:r>
-      <w:r>
-        <w:fldChar w:fldCharType="begin"/>
-      </w:r>
-      <w:r>
-        <w:instrText xml:space="preserve"> SEQ Figure \* ARABIC </w:instrText>
-      </w:r>
-      <w:r>
-        <w:fldChar w:fldCharType="separate"/>
-      </w:r>
-      <w:r>
-        <w:rPr>
-          <w:noProof/>
-        </w:rPr>
-        <w:t>9</w:t>
-      </w:r>
-      <w:r>
-        <w:rPr>
-          <w:noProof/>
-        </w:rPr>
-        <w:fldChar w:fldCharType="end"/>
-      </w:r>
+      <w:fldSimple w:instr=" SEQ Figure \* ARABIC ">
+        <w:r>
+          <w:rPr>
+            <w:noProof/>
+          </w:rPr>
+          <w:t>9</w:t>
+        </w:r>
+      </w:fldSimple>
       <w:r>
         <w:t>: Alice sends Bob a public key (red), keeping her private key (green) to herself</w:t>
       </w:r>
@@ -12168,27 +12151,14 @@
       <w:r>
         <w:t xml:space="preserve">Figure </w:t>
       </w:r>
-      <w:r>
-        <w:fldChar w:fldCharType="begin"/>
-      </w:r>
-      <w:r>
-        <w:instrText xml:space="preserve"> SEQ Figure \* ARABIC </w:instrText>
-      </w:r>
-      <w:r>
-        <w:fldChar w:fldCharType="separate"/>
-      </w:r>
-      <w:r>
-        <w:rPr>
-          <w:noProof/>
-        </w:rPr>
-        <w:t>10</w:t>
-      </w:r>
-      <w:r>
-        <w:rPr>
-          <w:noProof/>
-        </w:rPr>
-        <w:fldChar w:fldCharType="end"/>
-      </w:r>
+      <w:fldSimple w:instr=" SEQ Figure \* ARABIC ">
+        <w:r>
+          <w:rPr>
+            <w:noProof/>
+          </w:rPr>
+          <w:t>10</w:t>
+        </w:r>
+      </w:fldSimple>
       <w:r>
         <w:t xml:space="preserve">: </w:t>
       </w:r>
@@ -12259,27 +12229,14 @@
       <w:r>
         <w:t xml:space="preserve">Figure </w:t>
       </w:r>
-      <w:r>
-        <w:fldChar w:fldCharType="begin"/>
-      </w:r>
-      <w:r>
-        <w:instrText xml:space="preserve"> SEQ Figure \* ARABIC </w:instrText>
-      </w:r>
-      <w:r>
-        <w:fldChar w:fldCharType="separate"/>
-      </w:r>
-      <w:r>
-        <w:rPr>
-          <w:noProof/>
-        </w:rPr>
-        <w:t>11</w:t>
-      </w:r>
-      <w:r>
-        <w:rPr>
-          <w:noProof/>
-        </w:rPr>
-        <w:fldChar w:fldCharType="end"/>
-      </w:r>
+      <w:fldSimple w:instr=" SEQ Figure \* ARABIC ">
+        <w:r>
+          <w:rPr>
+            <w:noProof/>
+          </w:rPr>
+          <w:t>11</w:t>
+        </w:r>
+      </w:fldSimple>
       <w:r>
         <w:t xml:space="preserve">: </w:t>
       </w:r>
@@ -12366,27 +12323,14 @@
       <w:r>
         <w:t xml:space="preserve">Figure </w:t>
       </w:r>
-      <w:r>
-        <w:fldChar w:fldCharType="begin"/>
-      </w:r>
-      <w:r>
-        <w:instrText xml:space="preserve"> SEQ Figure \* ARABIC </w:instrText>
-      </w:r>
-      <w:r>
-        <w:fldChar w:fldCharType="separate"/>
-      </w:r>
-      <w:r>
-        <w:rPr>
-          <w:noProof/>
-        </w:rPr>
-        <w:t>12</w:t>
-      </w:r>
-      <w:r>
-        <w:rPr>
-          <w:noProof/>
-        </w:rPr>
-        <w:fldChar w:fldCharType="end"/>
-      </w:r>
+      <w:fldSimple w:instr=" SEQ Figure \* ARABIC ">
+        <w:r>
+          <w:rPr>
+            <w:noProof/>
+          </w:rPr>
+          <w:t>12</w:t>
+        </w:r>
+      </w:fldSimple>
       <w:r>
         <w:t xml:space="preserve">: </w:t>
       </w:r>
@@ -12452,27 +12396,14 @@
       <w:r>
         <w:t xml:space="preserve">Figure </w:t>
       </w:r>
-      <w:r>
-        <w:fldChar w:fldCharType="begin"/>
-      </w:r>
-      <w:r>
-        <w:instrText xml:space="preserve"> SEQ Figure \* ARABIC </w:instrText>
-      </w:r>
-      <w:r>
-        <w:fldChar w:fldCharType="separate"/>
-      </w:r>
-      <w:r>
-        <w:rPr>
-          <w:noProof/>
-        </w:rPr>
-        <w:t>13</w:t>
-      </w:r>
-      <w:r>
-        <w:rPr>
-          <w:noProof/>
-        </w:rPr>
-        <w:fldChar w:fldCharType="end"/>
-      </w:r>
+      <w:fldSimple w:instr=" SEQ Figure \* ARABIC ">
+        <w:r>
+          <w:rPr>
+            <w:noProof/>
+          </w:rPr>
+          <w:t>13</w:t>
+        </w:r>
+      </w:fldSimple>
       <w:r>
         <w:t xml:space="preserve">: </w:t>
       </w:r>
@@ -12573,27 +12504,14 @@
       <w:r>
         <w:t xml:space="preserve">Figure </w:t>
       </w:r>
-      <w:r>
-        <w:fldChar w:fldCharType="begin"/>
-      </w:r>
-      <w:r>
-        <w:instrText xml:space="preserve"> SEQ Figure \* ARABIC </w:instrText>
-      </w:r>
-      <w:r>
-        <w:fldChar w:fldCharType="separate"/>
-      </w:r>
-      <w:r>
-        <w:rPr>
-          <w:noProof/>
-        </w:rPr>
-        <w:t>14</w:t>
-      </w:r>
-      <w:r>
-        <w:rPr>
-          <w:noProof/>
-        </w:rPr>
-        <w:fldChar w:fldCharType="end"/>
-      </w:r>
+      <w:fldSimple w:instr=" SEQ Figure \* ARABIC ">
+        <w:r>
+          <w:rPr>
+            <w:noProof/>
+          </w:rPr>
+          <w:t>14</w:t>
+        </w:r>
+      </w:fldSimple>
       <w:r>
         <w:t>: An example of a fully-connected neural network prior to forward propagation</w:t>
       </w:r>
@@ -12789,27 +12707,14 @@
       <w:r>
         <w:t xml:space="preserve">Figure </w:t>
       </w:r>
-      <w:r>
-        <w:fldChar w:fldCharType="begin"/>
-      </w:r>
-      <w:r>
-        <w:instrText xml:space="preserve"> SEQ Figure \* ARABIC </w:instrText>
-      </w:r>
-      <w:r>
-        <w:fldChar w:fldCharType="separate"/>
-      </w:r>
-      <w:r>
-        <w:rPr>
-          <w:noProof/>
-        </w:rPr>
-        <w:t>15</w:t>
-      </w:r>
-      <w:r>
-        <w:rPr>
-          <w:noProof/>
-        </w:rPr>
-        <w:fldChar w:fldCharType="end"/>
-      </w:r>
+      <w:fldSimple w:instr=" SEQ Figure \* ARABIC ">
+        <w:r>
+          <w:rPr>
+            <w:noProof/>
+          </w:rPr>
+          <w:t>15</w:t>
+        </w:r>
+      </w:fldSimple>
       <w:r>
         <w:t>: Illustration of the forward propagation process prior to the application of the activation function</w:t>
       </w:r>
@@ -12938,27 +12843,14 @@
       <w:r>
         <w:t xml:space="preserve">Figure </w:t>
       </w:r>
-      <w:r>
-        <w:fldChar w:fldCharType="begin"/>
-      </w:r>
-      <w:r>
-        <w:instrText xml:space="preserve"> SEQ Figure \* ARABIC </w:instrText>
-      </w:r>
-      <w:r>
-        <w:fldChar w:fldCharType="separate"/>
-      </w:r>
-      <w:r>
-        <w:rPr>
-          <w:noProof/>
-        </w:rPr>
-        <w:t>16</w:t>
-      </w:r>
-      <w:r>
-        <w:rPr>
-          <w:noProof/>
-        </w:rPr>
-        <w:fldChar w:fldCharType="end"/>
-      </w:r>
+      <w:fldSimple w:instr=" SEQ Figure \* ARABIC ">
+        <w:r>
+          <w:rPr>
+            <w:noProof/>
+          </w:rPr>
+          <w:t>16</w:t>
+        </w:r>
+      </w:fldSimple>
       <w:r>
         <w:t xml:space="preserve">: </w:t>
       </w:r>
@@ -13072,27 +12964,14 @@
       <w:r>
         <w:t xml:space="preserve">Figure </w:t>
       </w:r>
-      <w:r>
-        <w:fldChar w:fldCharType="begin"/>
-      </w:r>
-      <w:r>
-        <w:instrText xml:space="preserve"> SEQ Figure \* ARABIC </w:instrText>
-      </w:r>
-      <w:r>
-        <w:fldChar w:fldCharType="separate"/>
-      </w:r>
-      <w:r>
-        <w:rPr>
-          <w:noProof/>
-        </w:rPr>
-        <w:t>17</w:t>
-      </w:r>
-      <w:r>
-        <w:rPr>
-          <w:noProof/>
-        </w:rPr>
-        <w:fldChar w:fldCharType="end"/>
-      </w:r>
+      <w:fldSimple w:instr=" SEQ Figure \* ARABIC ">
+        <w:r>
+          <w:rPr>
+            <w:noProof/>
+          </w:rPr>
+          <w:t>17</w:t>
+        </w:r>
+      </w:fldSimple>
       <w:r>
         <w:t>: An illustration of the output of the neural network after forward propagation has occurred</w:t>
       </w:r>
@@ -13309,27 +13188,14 @@
       <w:r>
         <w:t xml:space="preserve">Figure </w:t>
       </w:r>
-      <w:r>
-        <w:fldChar w:fldCharType="begin"/>
-      </w:r>
-      <w:r>
-        <w:instrText xml:space="preserve"> SEQ Figure \* ARABIC </w:instrText>
-      </w:r>
-      <w:r>
-        <w:fldChar w:fldCharType="separate"/>
-      </w:r>
-      <w:r>
-        <w:rPr>
-          <w:noProof/>
-        </w:rPr>
-        <w:t>18</w:t>
-      </w:r>
-      <w:r>
-        <w:rPr>
-          <w:noProof/>
-        </w:rPr>
-        <w:fldChar w:fldCharType="end"/>
-      </w:r>
+      <w:fldSimple w:instr=" SEQ Figure \* ARABIC ">
+        <w:r>
+          <w:rPr>
+            <w:noProof/>
+          </w:rPr>
+          <w:t>18</w:t>
+        </w:r>
+      </w:fldSimple>
       <w:r>
         <w:t xml:space="preserve">: A graph </w:t>
       </w:r>
@@ -13338,6 +13204,7 @@
           <w:id w:val="-986694705"/>
           <w:citation/>
         </w:sdtPr>
+        <w:sdtEndPr/>
         <w:sdtContent>
           <w:r>
             <w:fldChar w:fldCharType="begin"/>
@@ -13679,27 +13546,14 @@
       <w:r>
         <w:t xml:space="preserve">Figure </w:t>
       </w:r>
-      <w:r>
-        <w:fldChar w:fldCharType="begin"/>
-      </w:r>
-      <w:r>
-        <w:instrText xml:space="preserve"> SEQ Figure \* ARABIC </w:instrText>
-      </w:r>
-      <w:r>
-        <w:fldChar w:fldCharType="separate"/>
-      </w:r>
-      <w:r>
-        <w:rPr>
-          <w:noProof/>
-        </w:rPr>
-        <w:t>19</w:t>
-      </w:r>
-      <w:r>
-        <w:rPr>
-          <w:noProof/>
-        </w:rPr>
-        <w:fldChar w:fldCharType="end"/>
-      </w:r>
+      <w:fldSimple w:instr=" SEQ Figure \* ARABIC ">
+        <w:r>
+          <w:rPr>
+            <w:noProof/>
+          </w:rPr>
+          <w:t>19</w:t>
+        </w:r>
+      </w:fldSimple>
       <w:r>
         <w:t xml:space="preserve">: A graph </w:t>
       </w:r>
@@ -13708,6 +13562,7 @@
           <w:id w:val="-203252151"/>
           <w:citation/>
         </w:sdtPr>
+        <w:sdtEndPr/>
         <w:sdtContent>
           <w:r>
             <w:fldChar w:fldCharType="begin"/>
@@ -13865,27 +13720,14 @@
       <w:r>
         <w:t xml:space="preserve">Figure </w:t>
       </w:r>
-      <w:r>
-        <w:fldChar w:fldCharType="begin"/>
-      </w:r>
-      <w:r>
-        <w:instrText xml:space="preserve"> SEQ Figure \* ARABIC </w:instrText>
-      </w:r>
-      <w:r>
-        <w:fldChar w:fldCharType="separate"/>
-      </w:r>
-      <w:r>
-        <w:rPr>
-          <w:noProof/>
-        </w:rPr>
-        <w:t>20</w:t>
-      </w:r>
-      <w:r>
-        <w:rPr>
-          <w:noProof/>
-        </w:rPr>
-        <w:fldChar w:fldCharType="end"/>
-      </w:r>
+      <w:fldSimple w:instr=" SEQ Figure \* ARABIC ">
+        <w:r>
+          <w:rPr>
+            <w:noProof/>
+          </w:rPr>
+          <w:t>20</w:t>
+        </w:r>
+      </w:fldSimple>
       <w:r>
         <w:t xml:space="preserve">: A graph </w:t>
       </w:r>
@@ -13894,6 +13736,7 @@
           <w:id w:val="881287517"/>
           <w:citation/>
         </w:sdtPr>
+        <w:sdtEndPr/>
         <w:sdtContent>
           <w:r>
             <w:fldChar w:fldCharType="begin"/>
@@ -13969,6 +13812,7 @@
           <w:id w:val="1497537149"/>
           <w:citation/>
         </w:sdtPr>
+        <w:sdtEndPr/>
         <w:sdtContent>
           <w:r>
             <w:fldChar w:fldCharType="begin"/>
@@ -14141,27 +13985,14 @@
       <w:r>
         <w:t xml:space="preserve">Figure </w:t>
       </w:r>
-      <w:r>
-        <w:fldChar w:fldCharType="begin"/>
-      </w:r>
-      <w:r>
-        <w:instrText xml:space="preserve"> SEQ Figure \* ARABIC </w:instrText>
-      </w:r>
-      <w:r>
-        <w:fldChar w:fldCharType="separate"/>
-      </w:r>
-      <w:r>
-        <w:rPr>
-          <w:noProof/>
-        </w:rPr>
-        <w:t>21</w:t>
-      </w:r>
-      <w:r>
-        <w:rPr>
-          <w:noProof/>
-        </w:rPr>
-        <w:fldChar w:fldCharType="end"/>
-      </w:r>
+      <w:fldSimple w:instr=" SEQ Figure \* ARABIC ">
+        <w:r>
+          <w:rPr>
+            <w:noProof/>
+          </w:rPr>
+          <w:t>21</w:t>
+        </w:r>
+      </w:fldSimple>
       <w:r>
         <w:t xml:space="preserve">: </w:t>
       </w:r>
@@ -14179,6 +14010,7 @@
           <w:id w:val="1427772661"/>
           <w:citation/>
         </w:sdtPr>
+        <w:sdtEndPr/>
         <w:sdtContent>
           <w:r>
             <w:fldChar w:fldCharType="begin"/>
@@ -14345,27 +14177,14 @@
       <w:r>
         <w:t xml:space="preserve">Figure </w:t>
       </w:r>
-      <w:r>
-        <w:fldChar w:fldCharType="begin"/>
-      </w:r>
-      <w:r>
-        <w:instrText xml:space="preserve"> SEQ Figure \* ARABIC </w:instrText>
-      </w:r>
-      <w:r>
-        <w:fldChar w:fldCharType="separate"/>
-      </w:r>
-      <w:r>
-        <w:rPr>
-          <w:noProof/>
-        </w:rPr>
-        <w:t>22</w:t>
-      </w:r>
-      <w:r>
-        <w:rPr>
-          <w:noProof/>
-        </w:rPr>
-        <w:fldChar w:fldCharType="end"/>
-      </w:r>
+      <w:fldSimple w:instr=" SEQ Figure \* ARABIC ">
+        <w:r>
+          <w:rPr>
+            <w:noProof/>
+          </w:rPr>
+          <w:t>22</w:t>
+        </w:r>
+      </w:fldSimple>
       <w:r>
         <w:t xml:space="preserve">: </w:t>
       </w:r>
@@ -14380,6 +14199,7 @@
           <w:id w:val="-223527108"/>
           <w:citation/>
         </w:sdtPr>
+        <w:sdtEndPr/>
         <w:sdtContent>
           <w:r>
             <w:fldChar w:fldCharType="begin"/>
@@ -14833,27 +14653,14 @@
       <w:r>
         <w:t xml:space="preserve">Figure </w:t>
       </w:r>
-      <w:r>
-        <w:fldChar w:fldCharType="begin"/>
-      </w:r>
-      <w:r>
-        <w:instrText xml:space="preserve"> SEQ Figure \* ARABIC </w:instrText>
-      </w:r>
-      <w:r>
-        <w:fldChar w:fldCharType="separate"/>
-      </w:r>
-      <w:r>
-        <w:rPr>
-          <w:noProof/>
-        </w:rPr>
-        <w:t>23</w:t>
-      </w:r>
-      <w:r>
-        <w:rPr>
-          <w:noProof/>
-        </w:rPr>
-        <w:fldChar w:fldCharType="end"/>
-      </w:r>
+      <w:fldSimple w:instr=" SEQ Figure \* ARABIC ">
+        <w:r>
+          <w:rPr>
+            <w:noProof/>
+          </w:rPr>
+          <w:t>23</w:t>
+        </w:r>
+      </w:fldSimple>
       <w:r>
         <w:t xml:space="preserve">: A graph </w:t>
       </w:r>
@@ -14862,6 +14669,7 @@
           <w:id w:val="288086335"/>
           <w:citation/>
         </w:sdtPr>
+        <w:sdtEndPr/>
         <w:sdtContent>
           <w:r>
             <w:fldChar w:fldCharType="begin"/>
@@ -15046,27 +14854,14 @@
       <w:r>
         <w:t xml:space="preserve">Figure </w:t>
       </w:r>
-      <w:r>
-        <w:fldChar w:fldCharType="begin"/>
-      </w:r>
-      <w:r>
-        <w:instrText xml:space="preserve"> SEQ Figure \* ARABIC </w:instrText>
-      </w:r>
-      <w:r>
-        <w:fldChar w:fldCharType="separate"/>
-      </w:r>
-      <w:r>
-        <w:rPr>
-          <w:noProof/>
-        </w:rPr>
-        <w:t>24</w:t>
-      </w:r>
-      <w:r>
-        <w:rPr>
-          <w:noProof/>
-        </w:rPr>
-        <w:fldChar w:fldCharType="end"/>
-      </w:r>
+      <w:fldSimple w:instr=" SEQ Figure \* ARABIC ">
+        <w:r>
+          <w:rPr>
+            <w:noProof/>
+          </w:rPr>
+          <w:t>24</w:t>
+        </w:r>
+      </w:fldSimple>
       <w:r>
         <w:t>: A typical graph of the validation and training loss of a neural network as a function of the update iterations</w:t>
       </w:r>
@@ -15184,27 +14979,14 @@
       <w:r>
         <w:t xml:space="preserve">Figure </w:t>
       </w:r>
-      <w:r>
-        <w:fldChar w:fldCharType="begin"/>
-      </w:r>
-      <w:r>
-        <w:instrText xml:space="preserve"> SEQ Figure \* ARABIC </w:instrText>
-      </w:r>
-      <w:r>
-        <w:fldChar w:fldCharType="separate"/>
-      </w:r>
-      <w:r>
-        <w:rPr>
-          <w:noProof/>
-        </w:rPr>
-        <w:t>25</w:t>
-      </w:r>
-      <w:r>
-        <w:rPr>
-          <w:noProof/>
-        </w:rPr>
-        <w:fldChar w:fldCharType="end"/>
-      </w:r>
+      <w:fldSimple w:instr=" SEQ Figure \* ARABIC ">
+        <w:r>
+          <w:rPr>
+            <w:noProof/>
+          </w:rPr>
+          <w:t>25</w:t>
+        </w:r>
+      </w:fldSimple>
       <w:r>
         <w:t xml:space="preserve">: </w:t>
       </w:r>
@@ -15353,27 +15135,14 @@
       <w:r>
         <w:t xml:space="preserve">Figure </w:t>
       </w:r>
-      <w:r>
-        <w:fldChar w:fldCharType="begin"/>
-      </w:r>
-      <w:r>
-        <w:instrText xml:space="preserve"> SEQ Figure \* ARABIC </w:instrText>
-      </w:r>
-      <w:r>
-        <w:fldChar w:fldCharType="separate"/>
-      </w:r>
-      <w:r>
-        <w:rPr>
-          <w:noProof/>
-        </w:rPr>
-        <w:t>26</w:t>
-      </w:r>
-      <w:r>
-        <w:rPr>
-          <w:noProof/>
-        </w:rPr>
-        <w:fldChar w:fldCharType="end"/>
-      </w:r>
+      <w:fldSimple w:instr=" SEQ Figure \* ARABIC ">
+        <w:r>
+          <w:rPr>
+            <w:noProof/>
+          </w:rPr>
+          <w:t>26</w:t>
+        </w:r>
+      </w:fldSimple>
       <w:r>
         <w:t xml:space="preserve">: Illustration of the </w:t>
       </w:r>
@@ -15473,27 +15242,14 @@
       <w:r>
         <w:t xml:space="preserve">Figure </w:t>
       </w:r>
-      <w:r>
-        <w:fldChar w:fldCharType="begin"/>
-      </w:r>
-      <w:r>
-        <w:instrText xml:space="preserve"> SEQ Figure \* ARABIC </w:instrText>
-      </w:r>
-      <w:r>
-        <w:fldChar w:fldCharType="separate"/>
-      </w:r>
-      <w:r>
-        <w:rPr>
-          <w:noProof/>
-        </w:rPr>
-        <w:t>27</w:t>
-      </w:r>
-      <w:r>
-        <w:rPr>
-          <w:noProof/>
-        </w:rPr>
-        <w:fldChar w:fldCharType="end"/>
-      </w:r>
+      <w:fldSimple w:instr=" SEQ Figure \* ARABIC ">
+        <w:r>
+          <w:rPr>
+            <w:noProof/>
+          </w:rPr>
+          <w:t>27</w:t>
+        </w:r>
+      </w:fldSimple>
       <w:r>
         <w:t xml:space="preserve">: Result of the application of the right Sobel </w:t>
       </w:r>
@@ -15966,27 +15722,14 @@
       <w:r>
         <w:t xml:space="preserve">Figure </w:t>
       </w:r>
-      <w:r>
-        <w:fldChar w:fldCharType="begin"/>
-      </w:r>
-      <w:r>
-        <w:instrText xml:space="preserve"> SEQ Figure \* ARABIC </w:instrText>
-      </w:r>
-      <w:r>
-        <w:fldChar w:fldCharType="separate"/>
-      </w:r>
-      <w:r>
-        <w:rPr>
-          <w:noProof/>
-        </w:rPr>
-        <w:t>28</w:t>
-      </w:r>
-      <w:r>
-        <w:rPr>
-          <w:noProof/>
-        </w:rPr>
-        <w:fldChar w:fldCharType="end"/>
-      </w:r>
+      <w:fldSimple w:instr=" SEQ Figure \* ARABIC ">
+        <w:r>
+          <w:rPr>
+            <w:noProof/>
+          </w:rPr>
+          <w:t>28</w:t>
+        </w:r>
+      </w:fldSimple>
       <w:r>
         <w:t>: 4x4 matrix of integers representing the input to a pooling layer</w:t>
       </w:r>
@@ -16101,27 +15844,14 @@
       <w:r>
         <w:t xml:space="preserve">Figure </w:t>
       </w:r>
-      <w:r>
-        <w:fldChar w:fldCharType="begin"/>
-      </w:r>
-      <w:r>
-        <w:instrText xml:space="preserve"> SEQ Figure \* ARABIC </w:instrText>
-      </w:r>
-      <w:r>
-        <w:fldChar w:fldCharType="separate"/>
-      </w:r>
-      <w:r>
-        <w:rPr>
-          <w:noProof/>
-        </w:rPr>
-        <w:t>29</w:t>
-      </w:r>
-      <w:r>
-        <w:rPr>
-          <w:noProof/>
-        </w:rPr>
-        <w:fldChar w:fldCharType="end"/>
-      </w:r>
+      <w:fldSimple w:instr=" SEQ Figure \* ARABIC ">
+        <w:r>
+          <w:rPr>
+            <w:noProof/>
+          </w:rPr>
+          <w:t>29</w:t>
+        </w:r>
+      </w:fldSimple>
       <w:r>
         <w:t>: Result of applying average pooling to the input matrix in Figure 25</w:t>
       </w:r>
@@ -16227,27 +15957,14 @@
       <w:r>
         <w:t xml:space="preserve">Figure </w:t>
       </w:r>
-      <w:r>
-        <w:fldChar w:fldCharType="begin"/>
-      </w:r>
-      <w:r>
-        <w:instrText xml:space="preserve"> SEQ Figure \* ARABIC </w:instrText>
-      </w:r>
-      <w:r>
-        <w:fldChar w:fldCharType="separate"/>
-      </w:r>
-      <w:r>
-        <w:rPr>
-          <w:noProof/>
-        </w:rPr>
-        <w:t>30</w:t>
-      </w:r>
-      <w:r>
-        <w:rPr>
-          <w:noProof/>
-        </w:rPr>
-        <w:fldChar w:fldCharType="end"/>
-      </w:r>
+      <w:fldSimple w:instr=" SEQ Figure \* ARABIC ">
+        <w:r>
+          <w:rPr>
+            <w:noProof/>
+          </w:rPr>
+          <w:t>30</w:t>
+        </w:r>
+      </w:fldSimple>
       <w:r>
         <w:t>: Result of applying max-pooling to the input matrix of Figure 25</w:t>
       </w:r>
@@ -16623,27 +16340,14 @@
       <w:r>
         <w:t xml:space="preserve">Figure </w:t>
       </w:r>
-      <w:r>
-        <w:fldChar w:fldCharType="begin"/>
-      </w:r>
-      <w:r>
-        <w:instrText xml:space="preserve"> SEQ Figure \* ARABIC </w:instrText>
-      </w:r>
-      <w:r>
-        <w:fldChar w:fldCharType="separate"/>
-      </w:r>
-      <w:r>
-        <w:rPr>
-          <w:noProof/>
-        </w:rPr>
-        <w:t>31</w:t>
-      </w:r>
-      <w:r>
-        <w:rPr>
-          <w:noProof/>
-        </w:rPr>
-        <w:fldChar w:fldCharType="end"/>
-      </w:r>
+      <w:fldSimple w:instr=" SEQ Figure \* ARABIC ">
+        <w:r>
+          <w:rPr>
+            <w:noProof/>
+          </w:rPr>
+          <w:t>31</w:t>
+        </w:r>
+      </w:fldSimple>
       <w:r>
         <w:t>: Result of applying global average pooling to the input matrix</w:t>
       </w:r>
@@ -16658,6 +16362,7 @@
           <w:id w:val="164519162"/>
           <w:citation/>
         </w:sdtPr>
+        <w:sdtEndPr/>
         <w:sdtContent>
           <w:r>
             <w:fldChar w:fldCharType="begin"/>
@@ -17807,6 +17512,7 @@
   <w:style w:type="character" w:default="1" w:styleId="DefaultParagraphFont">
     <w:name w:val="Default Paragraph Font"/>
     <w:uiPriority w:val="1"/>
+    <w:semiHidden/>
     <w:unhideWhenUsed/>
   </w:style>
   <w:style w:type="table" w:default="1" w:styleId="TableNormal">
@@ -19698,7 +19404,7 @@
 </file>
 
 <file path=customXml/itemProps1.xml><?xml version="1.0" encoding="utf-8"?>
-<ds:datastoreItem xmlns:ds="http://schemas.openxmlformats.org/officeDocument/2006/customXml" ds:itemID="{C91BB6A5-7ADB-4B17-A9B7-6E9BB11A2905}">
+<ds:datastoreItem xmlns:ds="http://schemas.openxmlformats.org/officeDocument/2006/customXml" ds:itemID="{B1E38E36-013A-485A-BEF4-DD9DAB6C395E}">
   <ds:schemaRefs>
     <ds:schemaRef ds:uri="http://schemas.openxmlformats.org/officeDocument/2006/bibliography"/>
   </ds:schemaRefs>

</xml_diff>

<commit_message>
04-19-2020-Atkins Created data_analysis file for the purpose of analyzing the different datasets used.
</commit_message>
<xml_diff>
--- a/ThesisReport/Atkins CryptoNet Thesis Report.docx
+++ b/ThesisReport/Atkins CryptoNet Thesis Report.docx
@@ -6691,10 +6691,37 @@
         <w:t>characterized</w:t>
       </w:r>
       <w:r>
-        <w:t xml:space="preserve">. </w:t>
-      </w:r>
-      <w:r>
-        <w:t xml:space="preserve">These improvements will be valuable because they will increase the applicability of CryptoNets </w:t>
+        <w:t>.</w:t>
+      </w:r>
+      <w:r>
+        <w:t xml:space="preserve"> Moreover, the practically of CryptoNets will be investigated.</w:t>
+      </w:r>
+      <w:r>
+        <w:t xml:space="preserve"> </w:t>
+      </w:r>
+      <w:r>
+        <w:t>This research is</w:t>
+      </w:r>
+      <w:r>
+        <w:t xml:space="preserve"> valuable because </w:t>
+      </w:r>
+      <w:r>
+        <w:t>it</w:t>
+      </w:r>
+      <w:r>
+        <w:t xml:space="preserve"> increase</w:t>
+      </w:r>
+      <w:r>
+        <w:t>s</w:t>
+      </w:r>
+      <w:r>
+        <w:t xml:space="preserve"> </w:t>
+      </w:r>
+      <w:r>
+        <w:t xml:space="preserve">our understanding </w:t>
+      </w:r>
+      <w:r>
+        <w:t xml:space="preserve">of CryptoNets </w:t>
       </w:r>
       <w:r>
         <w:t xml:space="preserve">by providing insight into their practicality. </w:t>
@@ -7571,14 +7598,27 @@
       <w:r>
         <w:t xml:space="preserve">Figure </w:t>
       </w:r>
-      <w:fldSimple w:instr=" SEQ Figure \* ARABIC ">
-        <w:r>
-          <w:rPr>
-            <w:noProof/>
-          </w:rPr>
-          <w:t>1</w:t>
-        </w:r>
-      </w:fldSimple>
+      <w:r>
+        <w:fldChar w:fldCharType="begin"/>
+      </w:r>
+      <w:r>
+        <w:instrText xml:space="preserve"> SEQ Figure \* ARABIC </w:instrText>
+      </w:r>
+      <w:r>
+        <w:fldChar w:fldCharType="separate"/>
+      </w:r>
+      <w:r>
+        <w:rPr>
+          <w:noProof/>
+        </w:rPr>
+        <w:t>1</w:t>
+      </w:r>
+      <w:r>
+        <w:rPr>
+          <w:noProof/>
+        </w:rPr>
+        <w:fldChar w:fldCharType="end"/>
+      </w:r>
       <w:r>
         <w:t xml:space="preserve">: Structure of a multi-layer neural network </w:t>
       </w:r>
@@ -8158,14 +8198,27 @@
       <w:r>
         <w:t xml:space="preserve">Figure </w:t>
       </w:r>
-      <w:fldSimple w:instr=" SEQ Figure \* ARABIC ">
-        <w:r>
-          <w:rPr>
-            <w:noProof/>
-          </w:rPr>
-          <w:t>2</w:t>
-        </w:r>
-      </w:fldSimple>
+      <w:r>
+        <w:fldChar w:fldCharType="begin"/>
+      </w:r>
+      <w:r>
+        <w:instrText xml:space="preserve"> SEQ Figure \* ARABIC </w:instrText>
+      </w:r>
+      <w:r>
+        <w:fldChar w:fldCharType="separate"/>
+      </w:r>
+      <w:r>
+        <w:rPr>
+          <w:noProof/>
+        </w:rPr>
+        <w:t>2</w:t>
+      </w:r>
+      <w:r>
+        <w:rPr>
+          <w:noProof/>
+        </w:rPr>
+        <w:fldChar w:fldCharType="end"/>
+      </w:r>
       <w:r>
         <w:t>: Illustration of the structure of a CNN</w:t>
       </w:r>
@@ -8443,14 +8496,27 @@
       <w:r>
         <w:t xml:space="preserve">Figure </w:t>
       </w:r>
-      <w:fldSimple w:instr=" SEQ Figure \* ARABIC ">
-        <w:r>
-          <w:rPr>
-            <w:noProof/>
-          </w:rPr>
-          <w:t>3</w:t>
-        </w:r>
-      </w:fldSimple>
+      <w:r>
+        <w:fldChar w:fldCharType="begin"/>
+      </w:r>
+      <w:r>
+        <w:instrText xml:space="preserve"> SEQ Figure \* ARABIC </w:instrText>
+      </w:r>
+      <w:r>
+        <w:fldChar w:fldCharType="separate"/>
+      </w:r>
+      <w:r>
+        <w:rPr>
+          <w:noProof/>
+        </w:rPr>
+        <w:t>3</w:t>
+      </w:r>
+      <w:r>
+        <w:rPr>
+          <w:noProof/>
+        </w:rPr>
+        <w:fldChar w:fldCharType="end"/>
+      </w:r>
       <w:r>
         <w:t xml:space="preserve">: LeNet5 architecture </w:t>
       </w:r>
@@ -8702,14 +8768,27 @@
       <w:r>
         <w:t xml:space="preserve">Figure </w:t>
       </w:r>
-      <w:fldSimple w:instr=" SEQ Figure \* ARABIC ">
-        <w:r>
-          <w:rPr>
-            <w:noProof/>
-          </w:rPr>
-          <w:t>4</w:t>
-        </w:r>
-      </w:fldSimple>
+      <w:r>
+        <w:fldChar w:fldCharType="begin"/>
+      </w:r>
+      <w:r>
+        <w:instrText xml:space="preserve"> SEQ Figure \* ARABIC </w:instrText>
+      </w:r>
+      <w:r>
+        <w:fldChar w:fldCharType="separate"/>
+      </w:r>
+      <w:r>
+        <w:rPr>
+          <w:noProof/>
+        </w:rPr>
+        <w:t>4</w:t>
+      </w:r>
+      <w:r>
+        <w:rPr>
+          <w:noProof/>
+        </w:rPr>
+        <w:fldChar w:fldCharType="end"/>
+      </w:r>
       <w:r>
         <w:t xml:space="preserve">: AlexNet architecture </w:t>
       </w:r>
@@ -8928,14 +9007,27 @@
       <w:r>
         <w:t xml:space="preserve">Figure </w:t>
       </w:r>
-      <w:fldSimple w:instr=" SEQ Figure \* ARABIC ">
-        <w:r>
-          <w:rPr>
-            <w:noProof/>
-          </w:rPr>
-          <w:t>5</w:t>
-        </w:r>
-      </w:fldSimple>
+      <w:r>
+        <w:fldChar w:fldCharType="begin"/>
+      </w:r>
+      <w:r>
+        <w:instrText xml:space="preserve"> SEQ Figure \* ARABIC </w:instrText>
+      </w:r>
+      <w:r>
+        <w:fldChar w:fldCharType="separate"/>
+      </w:r>
+      <w:r>
+        <w:rPr>
+          <w:noProof/>
+        </w:rPr>
+        <w:t>5</w:t>
+      </w:r>
+      <w:r>
+        <w:rPr>
+          <w:noProof/>
+        </w:rPr>
+        <w:fldChar w:fldCharType="end"/>
+      </w:r>
       <w:r>
         <w:t xml:space="preserve">: An illustration of the GoogLeNet inception module </w:t>
       </w:r>
@@ -9585,54 +9677,6 @@
       <w:bookmarkEnd w:id="29"/>
     </w:p>
     <w:p>
-      <w:r>
-        <w:tab/>
-        <w:t>There were two main categories of experimentation. First</w:t>
-      </w:r>
-      <w:r>
-        <w:t>ly</w:t>
-      </w:r>
-      <w:r>
-        <w:t xml:space="preserve">, </w:t>
-      </w:r>
-      <w:r>
-        <w:t xml:space="preserve">several </w:t>
-      </w:r>
-      <w:r>
-        <w:t xml:space="preserve">simple fully-connected layer structures </w:t>
-      </w:r>
-      <w:r>
-        <w:t xml:space="preserve">accompanied by permissible activation layer approximations </w:t>
-      </w:r>
-      <w:r>
-        <w:t>were investigated</w:t>
-      </w:r>
-      <w:r>
-        <w:t xml:space="preserve"> to achieve stable propagation</w:t>
-      </w:r>
-      <w:r>
-        <w:t>. Second</w:t>
-      </w:r>
-      <w:r>
-        <w:t>ly</w:t>
-      </w:r>
-      <w:r>
-        <w:t>, overarching CryptoNet structures applied to both regression and classification datasets</w:t>
-      </w:r>
-      <w:r>
-        <w:t xml:space="preserve"> were </w:t>
-      </w:r>
-      <w:r>
-        <w:t>implemented</w:t>
-      </w:r>
-      <w:r>
-        <w:t xml:space="preserve"> to characterize the performance impact of various structures</w:t>
-      </w:r>
-      <w:r>
-        <w:t xml:space="preserve">. </w:t>
-      </w:r>
-    </w:p>
-    <w:p>
       <w:pPr>
         <w:pStyle w:val="Heading2"/>
       </w:pPr>
@@ -9868,7 +9912,6 @@
       </w:pPr>
       <w:bookmarkStart w:id="33" w:name="_Toc38062070"/>
       <w:r>
-        <w:lastRenderedPageBreak/>
         <w:t xml:space="preserve">3.1.3 </w:t>
       </w:r>
       <w:r>
@@ -9918,6 +9961,7 @@
         <w:t xml:space="preserve"> parameters were modelled after </w:t>
       </w:r>
       <w:r>
+        <w:lastRenderedPageBreak/>
         <w:t xml:space="preserve">Microsoft’s </w:t>
       </w:r>
       <w:r>
@@ -9971,8 +10015,94 @@
       <w:r>
         <w:t xml:space="preserve"> to ensure fair model comparison.</w:t>
       </w:r>
+    </w:p>
+    <w:p>
+      <w:pPr>
+        <w:pStyle w:val="Heading2"/>
+      </w:pPr>
+      <w:r>
+        <w:t>3.2 Datasets</w:t>
+      </w:r>
+    </w:p>
+    <w:p>
+      <w:pPr>
+        <w:pStyle w:val="Heading3"/>
+      </w:pPr>
+      <w:r>
+        <w:t>3.2.1 Boston Housing Regression Dataset</w:t>
+      </w:r>
+    </w:p>
+    <w:p>
       <w:r>
         <w:tab/>
+        <w:t xml:space="preserve">When comparing models, different environments will have a significant impact on timing analysis. By measuring the slowdown when using an encrypted and an unencrypted model, the slowdown becomes relative and can be used as a baseline of sorts. To compute this relative slowdown, a simple and small </w:t>
+      </w:r>
+      <w:r>
+        <w:t xml:space="preserve">Keras </w:t>
+      </w:r>
+      <w:r>
+        <w:t>regression dataset called the Boston Housing regression dataset</w:t>
+      </w:r>
+      <w:r>
+        <w:t xml:space="preserve"> </w:t>
+      </w:r>
+      <w:sdt>
+        <w:sdtPr>
+          <w:id w:val="137167630"/>
+          <w:citation/>
+        </w:sdtPr>
+        <w:sdtContent>
+          <w:r>
+            <w:fldChar w:fldCharType="begin"/>
+          </w:r>
+          <w:r>
+            <w:instrText xml:space="preserve"> CITATION JJA20 \l 4105 </w:instrText>
+          </w:r>
+          <w:r>
+            <w:fldChar w:fldCharType="separate"/>
+          </w:r>
+          <w:r>
+            <w:rPr>
+              <w:noProof/>
+            </w:rPr>
+            <w:t>[29]</w:t>
+          </w:r>
+          <w:r>
+            <w:fldChar w:fldCharType="end"/>
+          </w:r>
+        </w:sdtContent>
+      </w:sdt>
+      <w:r>
+        <w:t xml:space="preserve"> was used. </w:t>
+      </w:r>
+      <w:r>
+        <w:t>This</w:t>
+      </w:r>
+      <w:r>
+        <w:t xml:space="preserve"> smaller dataset was used because the accuracy of the implemented model does not matter. </w:t>
+      </w:r>
+    </w:p>
+    <w:p>
+      <w:r>
+        <w:tab/>
+        <w:t xml:space="preserve">The Boston Housing regression dataset </w:t>
+      </w:r>
+    </w:p>
+    <w:p/>
+    <w:p/>
+    <w:p/>
+    <w:p>
+      <w:pPr>
+        <w:spacing w:line="259" w:lineRule="auto"/>
+      </w:pPr>
+      <w:r>
+        <w:br w:type="page"/>
+      </w:r>
+    </w:p>
+    <w:p>
+      <w:r>
+        <w:lastRenderedPageBreak/>
+        <w:tab/>
       </w:r>
     </w:p>
     <w:p>
@@ -9989,12 +10119,53 @@
       <w:bookmarkEnd w:id="34"/>
     </w:p>
     <w:p>
+      <w:pPr>
+        <w:pStyle w:val="Heading3"/>
+      </w:pPr>
+      <w:r>
+        <w:t>3.2.1 Fully-Connected Layers</w:t>
+      </w:r>
+    </w:p>
+    <w:p>
       <w:r>
         <w:tab/>
-        <w:t xml:space="preserve">Using a simple regression dataset called the Boston Housing dataset, a simple encrypted model was designed to ensure the environment was successfully configured. During this design process, strange results were observed with respect to the training output when using homomorphically permissible activation functions. Namely, </w:t>
-      </w:r>
-      <w:r>
-        <w:t xml:space="preserve">when using a squared activation function </w:t>
+        <w:t xml:space="preserve">Using a simple regression dataset called the Boston Housing dataset, a </w:t>
+      </w:r>
+      <w:r>
+        <w:t>three</w:t>
+      </w:r>
+      <w:r>
+        <w:t>-layer</w:t>
+      </w:r>
+      <w:r>
+        <w:t xml:space="preserve"> encrypted model was </w:t>
+      </w:r>
+      <w:r>
+        <w:t>designed</w:t>
+      </w:r>
+      <w:r>
+        <w:t xml:space="preserve"> to ensure the environment was successfully configured. During this design process, strange results were observed with respect to the training output when using homomorphically permissible activation functions. Namely, </w:t>
+      </w:r>
+      <w:r>
+        <w:t xml:space="preserve">when </w:t>
+      </w:r>
+      <w:r>
+        <w:t xml:space="preserve">evaluating a network with </w:t>
+      </w:r>
+      <w:r>
+        <w:t>three</w:t>
+      </w:r>
+      <w:r>
+        <w:t xml:space="preserve"> fully-connected layer</w:t>
+      </w:r>
+      <w:r>
+        <w:t>s</w:t>
+      </w:r>
+      <w:r>
+        <w:t xml:space="preserve"> utilizing the </w:t>
+      </w:r>
+      <w:r>
+        <w:t xml:space="preserve">squared activation function </w:t>
       </w:r>
       <w:r>
         <w:t xml:space="preserve">the output of the network was infinite, and the loss was undefined as a result. </w:t>
@@ -10006,19 +10177,61 @@
         <w:t xml:space="preserve">Initially, </w:t>
       </w:r>
       <w:r>
-        <w:t xml:space="preserve">it was hypothesized that the reason for the output explosion was due to the width of the fully-connected layer. In other words, </w:t>
+        <w:t xml:space="preserve">it was hypothesized that the reason for the output explosion was due to the </w:t>
+      </w:r>
+      <w:r>
+        <w:t>complexity of the network</w:t>
+      </w:r>
+      <w:r>
+        <w:t xml:space="preserve">. </w:t>
+      </w:r>
+      <w:r>
+        <w:t>To test this theory, simple and complex models were compared. T</w:t>
+      </w:r>
+      <w:r>
+        <w:t>he initial magnitude of the output and the initial training loss was recorded as a function of the width of the fully-connected layer</w:t>
+      </w:r>
+      <w:r>
+        <w:t xml:space="preserve"> in a single-layer network</w:t>
+      </w:r>
+      <w:r>
+        <w:t xml:space="preserve">. </w:t>
+      </w:r>
+      <w:r>
+        <w:t xml:space="preserve">Then, </w:t>
+      </w:r>
+      <w:r>
+        <w:t xml:space="preserve">networks with one, two, and three layers were compared. Ultimately, the most successful modification to the network was the implementation of activation function scaling. </w:t>
+      </w:r>
+      <w:r>
+        <w:t xml:space="preserve">Using activation function scaling, stable fully-connected layers utilizing the </w:t>
+      </w:r>
+      <w:r>
+        <w:t xml:space="preserve">homomorphically permissible </w:t>
+      </w:r>
+      <w:r>
+        <w:t>squared activation function</w:t>
+      </w:r>
+      <w:r>
+        <w:t xml:space="preserve"> </w:t>
+      </w:r>
+      <w:r>
+        <w:t xml:space="preserve">were discovered. </w:t>
       </w:r>
     </w:p>
     <w:p>
       <w:pPr>
         <w:pStyle w:val="Heading3"/>
       </w:pPr>
-      <w:bookmarkStart w:id="35" w:name="_Toc38062072"/>
-      <w:r>
-        <w:t xml:space="preserve">3.2.1 </w:t>
-      </w:r>
-      <w:r>
-        <w:t>Fully-Connected Layers</w:t>
+      <w:bookmarkStart w:id="35" w:name="_Toc38062073"/>
+      <w:r>
+        <w:t>3.</w:t>
+      </w:r>
+      <w:r>
+        <w:t>2.2</w:t>
+      </w:r>
+      <w:r>
+        <w:t xml:space="preserve"> CryptoNet Structures</w:t>
       </w:r>
       <w:bookmarkEnd w:id="35"/>
     </w:p>
@@ -10027,26 +10240,51 @@
         <w:tab/>
       </w:r>
       <w:r>
-        <w:t xml:space="preserve">The effect of varying the width of a fully-connected layer was investigated. </w:t>
-      </w:r>
-    </w:p>
-    <w:p>
-      <w:pPr>
-        <w:pStyle w:val="Heading3"/>
-      </w:pPr>
-      <w:bookmarkStart w:id="36" w:name="_Toc38062073"/>
-      <w:r>
-        <w:t>3.</w:t>
-      </w:r>
-      <w:r>
-        <w:t>2.2</w:t>
-      </w:r>
-      <w:r>
-        <w:t xml:space="preserve"> CryptoNet Structures</w:t>
-      </w:r>
-      <w:bookmarkEnd w:id="36"/>
-    </w:p>
-    <w:p/>
+        <w:t xml:space="preserve">To analyze various encrypted models, a much larger and more complex regression dataset called the Year Prediction dataset was used. </w:t>
+      </w:r>
+      <w:r>
+        <w:t xml:space="preserve">One-layer, two-layer, and three-layer </w:t>
+      </w:r>
+      <w:r>
+        <w:t>encrypted,</w:t>
+      </w:r>
+      <w:r>
+        <w:t xml:space="preserve"> and unencrypted neural networks were designed</w:t>
+      </w:r>
+      <w:r>
+        <w:t xml:space="preserve"> and implemented</w:t>
+      </w:r>
+      <w:r>
+        <w:t xml:space="preserve">. The encrypted and unencrypted time to train, time to infer, testing loss, number of epochs, and time to test were recorded. </w:t>
+      </w:r>
+      <w:r>
+        <w:t xml:space="preserve">This data provides insight into the cost of a layer in the encrypted domain. Furthermore, </w:t>
+      </w:r>
+      <w:r>
+        <w:t>for a deeper understanding of t</w:t>
+      </w:r>
+      <w:r>
+        <w:t>esting and training in the encrypted domain</w:t>
+      </w:r>
+      <w:r>
+        <w:t xml:space="preserve">, the training curves and output model were also </w:t>
+      </w:r>
+      <w:r>
+        <w:t>plotted</w:t>
+      </w:r>
+      <w:r>
+        <w:t>. T</w:t>
+      </w:r>
+      <w:r>
+        <w:t xml:space="preserve">his data helps answer the question of practicality with respect to CryptoNets </w:t>
+      </w:r>
+      <w:r>
+        <w:t xml:space="preserve">when </w:t>
+      </w:r>
+      <w:r>
+        <w:t xml:space="preserve">applied to a regression dataset. </w:t>
+      </w:r>
+    </w:p>
     <w:p>
       <w:pPr>
         <w:spacing w:line="259" w:lineRule="auto"/>
@@ -10057,144 +10295,6 @@
     </w:p>
     <w:p>
       <w:pPr>
-        <w:pStyle w:val="Heading1"/>
-      </w:pPr>
-      <w:bookmarkStart w:id="37" w:name="_Toc38062074"/>
-      <w:r>
-        <w:lastRenderedPageBreak/>
-        <w:t xml:space="preserve">3. </w:t>
-      </w:r>
-      <w:r>
-        <w:t>Objectives</w:t>
-      </w:r>
-      <w:r>
-        <w:t xml:space="preserve"> and Metrics</w:t>
-      </w:r>
-      <w:bookmarkEnd w:id="37"/>
-    </w:p>
-    <w:p>
-      <w:pPr>
-        <w:ind w:firstLine="720"/>
-      </w:pPr>
-      <w:r>
-        <w:t xml:space="preserve">The objective of this thesis is to investigate the impact of various parameter designs in the context of encrypted neural networks. </w:t>
-      </w:r>
-      <w:r>
-        <w:t xml:space="preserve">Activation function design, CNN </w:t>
-      </w:r>
-      <w:r>
-        <w:t>structure</w:t>
-      </w:r>
-      <w:r>
-        <w:t xml:space="preserve"> design, layer depth adjustments, and the implementation of batch normalization is a non-exhaustive summary of potential </w:t>
-      </w:r>
-      <w:r>
-        <w:t xml:space="preserve">performance </w:t>
-      </w:r>
-      <w:r>
-        <w:t>improvement</w:t>
-      </w:r>
-      <w:r>
-        <w:t xml:space="preserve"> opportunities</w:t>
-      </w:r>
-      <w:r>
-        <w:t>.</w:t>
-      </w:r>
-      <w:r>
-        <w:t xml:space="preserve"> Given the computational </w:t>
-      </w:r>
-      <w:r>
-        <w:t>requirements</w:t>
-      </w:r>
-      <w:r>
-        <w:t xml:space="preserve">, the performance of the experimental architectures will be evaluated using </w:t>
-      </w:r>
-      <w:r>
-        <w:t xml:space="preserve">the </w:t>
-      </w:r>
-      <w:r>
-        <w:t>CKKS</w:t>
-      </w:r>
-      <w:r>
-        <w:t xml:space="preserve"> encryption scheme</w:t>
-      </w:r>
-      <w:r>
-        <w:t>.</w:t>
-      </w:r>
-    </w:p>
-    <w:p>
-      <w:pPr>
-        <w:ind w:firstLine="720"/>
-      </w:pPr>
-      <w:r>
-        <w:t>The training accuracy of the unencrypted neural network is relevant because the expected value of the encrypted inferences is bounded by the training accuracy.</w:t>
-      </w:r>
-      <w:r>
-        <w:t xml:space="preserve"> T</w:t>
-      </w:r>
-      <w:r>
-        <w:t>o vet weak models, the training accuracy of the unencrypted version of each neural network model will be considered.</w:t>
-      </w:r>
-      <w:r>
-        <w:t xml:space="preserve"> </w:t>
-      </w:r>
-      <w:r>
-        <w:t xml:space="preserve">Strong models maximize the performance in the encrypted realm. Performance, in the context of encrypted inference, corresponds to low computational time and high accuracy. Encrypted neural network applications prioritize low computational time and high accuracy differently. Therefore, alternative metrics </w:t>
-      </w:r>
-      <w:r>
-        <w:t xml:space="preserve">must </w:t>
-      </w:r>
-      <w:r>
-        <w:t>be employed</w:t>
-      </w:r>
-      <w:r>
-        <w:t xml:space="preserve"> to compare various models</w:t>
-      </w:r>
-      <w:r>
-        <w:t xml:space="preserve">. </w:t>
-      </w:r>
-    </w:p>
-    <w:p>
-      <w:pPr>
-        <w:ind w:firstLine="720"/>
-      </w:pPr>
-      <w:r>
-        <w:t>One such alternative metric is Pareto efficiency.</w:t>
-      </w:r>
-      <w:r>
-        <w:t xml:space="preserve"> </w:t>
-      </w:r>
-      <w:r>
-        <w:t>In the context of CrypoNet performance measurement, the two resources that must be maximized are computational time efficiency and accuracy.</w:t>
-      </w:r>
-      <w:r>
-        <w:t xml:space="preserve"> Given a situation where multiple resources are present, an increase in one resource often results in a decrease in another resource. A Pareto improvement is an increase in one or more resources that does not result in a resultant decrease in any other resources. </w:t>
-      </w:r>
-      <w:r>
-        <w:t xml:space="preserve">An allocation is considered optimal if no other allocations are Pareto improvements on that allocation. The set of all efficient allocations is the Pareto front. The models presented in this thesis will be formulated as a Pareto front. This will ensure that models that excel at efficiency, but not accuracy, are not </w:t>
-      </w:r>
-      <w:r>
-        <w:t>discarded,</w:t>
-      </w:r>
-      <w:r>
-        <w:t xml:space="preserve"> and vice versa.</w:t>
-      </w:r>
-    </w:p>
-    <w:p>
-      <w:pPr>
-        <w:ind w:firstLine="720"/>
-      </w:pPr>
-    </w:p>
-    <w:p>
-      <w:pPr>
-        <w:pStyle w:val="Heading1"/>
-      </w:pPr>
-      <w:r>
-        <w:t xml:space="preserve"> </w:t>
-      </w:r>
-    </w:p>
-    <w:p>
-      <w:pPr>
         <w:spacing w:line="259" w:lineRule="auto"/>
       </w:pPr>
     </w:p>
@@ -10206,7 +10306,7 @@
         <w:br w:type="page"/>
       </w:r>
     </w:p>
-    <w:bookmarkStart w:id="38" w:name="_Toc38062075" w:displacedByCustomXml="next"/>
+    <w:bookmarkStart w:id="36" w:name="_Toc38062075" w:displacedByCustomXml="next"/>
     <w:sdt>
       <w:sdtPr>
         <w:rPr>
@@ -10237,7 +10337,7 @@
           <w:r>
             <w:t>References</w:t>
           </w:r>
-          <w:bookmarkEnd w:id="38"/>
+          <w:bookmarkEnd w:id="36"/>
         </w:p>
         <w:sdt>
           <w:sdtPr>
@@ -12001,7 +12101,7 @@
           <w:pPr>
             <w:pStyle w:val="Heading1"/>
           </w:pPr>
-          <w:bookmarkStart w:id="39" w:name="_Toc38062076"/>
+          <w:bookmarkStart w:id="37" w:name="_Toc38062076"/>
           <w:r>
             <w:lastRenderedPageBreak/>
             <w:t>Appendix A: Public-Key Encryption</w:t>
@@ -12009,7 +12109,7 @@
         </w:p>
       </w:sdtContent>
     </w:sdt>
-    <w:bookmarkEnd w:id="39" w:displacedByCustomXml="prev"/>
+    <w:bookmarkEnd w:id="37" w:displacedByCustomXml="prev"/>
     <w:p>
       <w:r>
         <w:tab/>
@@ -12073,22 +12173,35 @@
         <w:pStyle w:val="Caption"/>
         <w:jc w:val="center"/>
       </w:pPr>
-      <w:bookmarkStart w:id="40" w:name="_Toc31061115"/>
+      <w:bookmarkStart w:id="38" w:name="_Toc31061115"/>
       <w:r>
         <w:t xml:space="preserve">Figure </w:t>
       </w:r>
-      <w:fldSimple w:instr=" SEQ Figure \* ARABIC ">
-        <w:r>
-          <w:rPr>
-            <w:noProof/>
-          </w:rPr>
-          <w:t>9</w:t>
-        </w:r>
-      </w:fldSimple>
+      <w:r>
+        <w:fldChar w:fldCharType="begin"/>
+      </w:r>
+      <w:r>
+        <w:instrText xml:space="preserve"> SEQ Figure \* ARABIC </w:instrText>
+      </w:r>
+      <w:r>
+        <w:fldChar w:fldCharType="separate"/>
+      </w:r>
+      <w:r>
+        <w:rPr>
+          <w:noProof/>
+        </w:rPr>
+        <w:t>9</w:t>
+      </w:r>
+      <w:r>
+        <w:rPr>
+          <w:noProof/>
+        </w:rPr>
+        <w:fldChar w:fldCharType="end"/>
+      </w:r>
       <w:r>
         <w:t>: Alice sends Bob a public key (red), keeping her private key (green) to herself</w:t>
       </w:r>
-      <w:bookmarkEnd w:id="40"/>
+      <w:bookmarkEnd w:id="38"/>
     </w:p>
     <w:p>
       <w:r>
@@ -12146,27 +12259,40 @@
         <w:pStyle w:val="Caption"/>
         <w:jc w:val="center"/>
       </w:pPr>
-      <w:bookmarkStart w:id="41" w:name="_Toc30625378"/>
-      <w:bookmarkStart w:id="42" w:name="_Toc31061116"/>
+      <w:bookmarkStart w:id="39" w:name="_Toc30625378"/>
+      <w:bookmarkStart w:id="40" w:name="_Toc31061116"/>
       <w:r>
         <w:t xml:space="preserve">Figure </w:t>
       </w:r>
-      <w:fldSimple w:instr=" SEQ Figure \* ARABIC ">
-        <w:r>
-          <w:rPr>
-            <w:noProof/>
-          </w:rPr>
-          <w:t>10</w:t>
-        </w:r>
-      </w:fldSimple>
+      <w:r>
+        <w:fldChar w:fldCharType="begin"/>
+      </w:r>
+      <w:r>
+        <w:instrText xml:space="preserve"> SEQ Figure \* ARABIC </w:instrText>
+      </w:r>
+      <w:r>
+        <w:fldChar w:fldCharType="separate"/>
+      </w:r>
+      <w:r>
+        <w:rPr>
+          <w:noProof/>
+        </w:rPr>
+        <w:t>10</w:t>
+      </w:r>
+      <w:r>
+        <w:rPr>
+          <w:noProof/>
+        </w:rPr>
+        <w:fldChar w:fldCharType="end"/>
+      </w:r>
       <w:r>
         <w:t xml:space="preserve">: </w:t>
       </w:r>
-      <w:bookmarkEnd w:id="41"/>
+      <w:bookmarkEnd w:id="39"/>
       <w:r>
         <w:t>Bob uses Alice’s public key to encrypt a message</w:t>
       </w:r>
-      <w:bookmarkEnd w:id="42"/>
+      <w:bookmarkEnd w:id="40"/>
     </w:p>
     <w:p>
       <w:r>
@@ -12224,27 +12350,40 @@
         <w:pStyle w:val="Caption"/>
         <w:jc w:val="center"/>
       </w:pPr>
-      <w:bookmarkStart w:id="43" w:name="_Toc30625379"/>
-      <w:bookmarkStart w:id="44" w:name="_Toc31061117"/>
+      <w:bookmarkStart w:id="41" w:name="_Toc30625379"/>
+      <w:bookmarkStart w:id="42" w:name="_Toc31061117"/>
       <w:r>
         <w:t xml:space="preserve">Figure </w:t>
       </w:r>
-      <w:fldSimple w:instr=" SEQ Figure \* ARABIC ">
-        <w:r>
-          <w:rPr>
-            <w:noProof/>
-          </w:rPr>
-          <w:t>11</w:t>
-        </w:r>
-      </w:fldSimple>
+      <w:r>
+        <w:fldChar w:fldCharType="begin"/>
+      </w:r>
+      <w:r>
+        <w:instrText xml:space="preserve"> SEQ Figure \* ARABIC </w:instrText>
+      </w:r>
+      <w:r>
+        <w:fldChar w:fldCharType="separate"/>
+      </w:r>
+      <w:r>
+        <w:rPr>
+          <w:noProof/>
+        </w:rPr>
+        <w:t>11</w:t>
+      </w:r>
+      <w:r>
+        <w:rPr>
+          <w:noProof/>
+        </w:rPr>
+        <w:fldChar w:fldCharType="end"/>
+      </w:r>
       <w:r>
         <w:t xml:space="preserve">: </w:t>
       </w:r>
-      <w:bookmarkEnd w:id="43"/>
+      <w:bookmarkEnd w:id="41"/>
       <w:r>
         <w:t>Bob sends his encrypted message to Alice</w:t>
       </w:r>
-      <w:bookmarkEnd w:id="44"/>
+      <w:bookmarkEnd w:id="42"/>
     </w:p>
     <w:p>
       <w:r>
@@ -12318,27 +12457,40 @@
         <w:pStyle w:val="Caption"/>
         <w:jc w:val="center"/>
       </w:pPr>
-      <w:bookmarkStart w:id="45" w:name="_Toc30625380"/>
-      <w:bookmarkStart w:id="46" w:name="_Toc31061118"/>
+      <w:bookmarkStart w:id="43" w:name="_Toc30625380"/>
+      <w:bookmarkStart w:id="44" w:name="_Toc31061118"/>
       <w:r>
         <w:t xml:space="preserve">Figure </w:t>
       </w:r>
-      <w:fldSimple w:instr=" SEQ Figure \* ARABIC ">
-        <w:r>
-          <w:rPr>
-            <w:noProof/>
-          </w:rPr>
-          <w:t>12</w:t>
-        </w:r>
-      </w:fldSimple>
+      <w:r>
+        <w:fldChar w:fldCharType="begin"/>
+      </w:r>
+      <w:r>
+        <w:instrText xml:space="preserve"> SEQ Figure \* ARABIC </w:instrText>
+      </w:r>
+      <w:r>
+        <w:fldChar w:fldCharType="separate"/>
+      </w:r>
+      <w:r>
+        <w:rPr>
+          <w:noProof/>
+        </w:rPr>
+        <w:t>12</w:t>
+      </w:r>
+      <w:r>
+        <w:rPr>
+          <w:noProof/>
+        </w:rPr>
+        <w:fldChar w:fldCharType="end"/>
+      </w:r>
       <w:r>
         <w:t xml:space="preserve">: </w:t>
       </w:r>
-      <w:bookmarkEnd w:id="45"/>
+      <w:bookmarkEnd w:id="43"/>
       <w:r>
         <w:t>Alice uses her private key to decrypt Bob’s encrypted message</w:t>
       </w:r>
-      <w:bookmarkEnd w:id="46"/>
+      <w:bookmarkEnd w:id="44"/>
     </w:p>
     <w:p>
       <w:pPr>
@@ -12391,27 +12543,40 @@
         <w:pStyle w:val="Caption"/>
         <w:jc w:val="center"/>
       </w:pPr>
-      <w:bookmarkStart w:id="47" w:name="_Toc30625381"/>
-      <w:bookmarkStart w:id="48" w:name="_Toc31061119"/>
+      <w:bookmarkStart w:id="45" w:name="_Toc30625381"/>
+      <w:bookmarkStart w:id="46" w:name="_Toc31061119"/>
       <w:r>
         <w:t xml:space="preserve">Figure </w:t>
       </w:r>
-      <w:fldSimple w:instr=" SEQ Figure \* ARABIC ">
-        <w:r>
-          <w:rPr>
-            <w:noProof/>
-          </w:rPr>
-          <w:t>13</w:t>
-        </w:r>
-      </w:fldSimple>
+      <w:r>
+        <w:fldChar w:fldCharType="begin"/>
+      </w:r>
+      <w:r>
+        <w:instrText xml:space="preserve"> SEQ Figure \* ARABIC </w:instrText>
+      </w:r>
+      <w:r>
+        <w:fldChar w:fldCharType="separate"/>
+      </w:r>
+      <w:r>
+        <w:rPr>
+          <w:noProof/>
+        </w:rPr>
+        <w:t>13</w:t>
+      </w:r>
+      <w:r>
+        <w:rPr>
+          <w:noProof/>
+        </w:rPr>
+        <w:fldChar w:fldCharType="end"/>
+      </w:r>
       <w:r>
         <w:t xml:space="preserve">: </w:t>
       </w:r>
-      <w:bookmarkEnd w:id="47"/>
+      <w:bookmarkEnd w:id="45"/>
       <w:r>
         <w:t>Alice can now view Bob’s message</w:t>
       </w:r>
-      <w:bookmarkEnd w:id="48"/>
+      <w:bookmarkEnd w:id="46"/>
     </w:p>
     <w:p>
       <w:r>
@@ -12436,12 +12601,12 @@
       <w:pPr>
         <w:pStyle w:val="Heading1"/>
       </w:pPr>
-      <w:bookmarkStart w:id="49" w:name="_Toc38062077"/>
+      <w:bookmarkStart w:id="47" w:name="_Toc38062077"/>
       <w:r>
         <w:lastRenderedPageBreak/>
         <w:t>Appendix B: Forward Propagation</w:t>
       </w:r>
-      <w:bookmarkEnd w:id="49"/>
+      <w:bookmarkEnd w:id="47"/>
     </w:p>
     <w:p>
       <w:r>
@@ -12500,22 +12665,35 @@
         <w:pStyle w:val="Caption"/>
         <w:jc w:val="center"/>
       </w:pPr>
-      <w:bookmarkStart w:id="50" w:name="_Toc31061120"/>
+      <w:bookmarkStart w:id="48" w:name="_Toc31061120"/>
       <w:r>
         <w:t xml:space="preserve">Figure </w:t>
       </w:r>
-      <w:fldSimple w:instr=" SEQ Figure \* ARABIC ">
-        <w:r>
-          <w:rPr>
-            <w:noProof/>
-          </w:rPr>
-          <w:t>14</w:t>
-        </w:r>
-      </w:fldSimple>
+      <w:r>
+        <w:fldChar w:fldCharType="begin"/>
+      </w:r>
+      <w:r>
+        <w:instrText xml:space="preserve"> SEQ Figure \* ARABIC </w:instrText>
+      </w:r>
+      <w:r>
+        <w:fldChar w:fldCharType="separate"/>
+      </w:r>
+      <w:r>
+        <w:rPr>
+          <w:noProof/>
+        </w:rPr>
+        <w:t>14</w:t>
+      </w:r>
+      <w:r>
+        <w:rPr>
+          <w:noProof/>
+        </w:rPr>
+        <w:fldChar w:fldCharType="end"/>
+      </w:r>
       <w:r>
         <w:t>: An example of a fully-connected neural network prior to forward propagation</w:t>
       </w:r>
-      <w:bookmarkEnd w:id="50"/>
+      <w:bookmarkEnd w:id="48"/>
     </w:p>
     <w:p>
       <w:r>
@@ -12703,22 +12881,35 @@
           <w:noProof/>
         </w:rPr>
       </w:pPr>
-      <w:bookmarkStart w:id="51" w:name="_Toc31061121"/>
+      <w:bookmarkStart w:id="49" w:name="_Toc31061121"/>
       <w:r>
         <w:t xml:space="preserve">Figure </w:t>
       </w:r>
-      <w:fldSimple w:instr=" SEQ Figure \* ARABIC ">
-        <w:r>
-          <w:rPr>
-            <w:noProof/>
-          </w:rPr>
-          <w:t>15</w:t>
-        </w:r>
-      </w:fldSimple>
+      <w:r>
+        <w:fldChar w:fldCharType="begin"/>
+      </w:r>
+      <w:r>
+        <w:instrText xml:space="preserve"> SEQ Figure \* ARABIC </w:instrText>
+      </w:r>
+      <w:r>
+        <w:fldChar w:fldCharType="separate"/>
+      </w:r>
+      <w:r>
+        <w:rPr>
+          <w:noProof/>
+        </w:rPr>
+        <w:t>15</w:t>
+      </w:r>
+      <w:r>
+        <w:rPr>
+          <w:noProof/>
+        </w:rPr>
+        <w:fldChar w:fldCharType="end"/>
+      </w:r>
       <w:r>
         <w:t>: Illustration of the forward propagation process prior to the application of the activation function</w:t>
       </w:r>
-      <w:bookmarkEnd w:id="51"/>
+      <w:bookmarkEnd w:id="49"/>
     </w:p>
     <w:p>
       <w:pPr>
@@ -12839,18 +13030,31 @@
         <w:pStyle w:val="Caption"/>
         <w:jc w:val="center"/>
       </w:pPr>
-      <w:bookmarkStart w:id="52" w:name="_Toc31061122"/>
+      <w:bookmarkStart w:id="50" w:name="_Toc31061122"/>
       <w:r>
         <w:t xml:space="preserve">Figure </w:t>
       </w:r>
-      <w:fldSimple w:instr=" SEQ Figure \* ARABIC ">
-        <w:r>
-          <w:rPr>
-            <w:noProof/>
-          </w:rPr>
-          <w:t>16</w:t>
-        </w:r>
-      </w:fldSimple>
+      <w:r>
+        <w:fldChar w:fldCharType="begin"/>
+      </w:r>
+      <w:r>
+        <w:instrText xml:space="preserve"> SEQ Figure \* ARABIC </w:instrText>
+      </w:r>
+      <w:r>
+        <w:fldChar w:fldCharType="separate"/>
+      </w:r>
+      <w:r>
+        <w:rPr>
+          <w:noProof/>
+        </w:rPr>
+        <w:t>16</w:t>
+      </w:r>
+      <w:r>
+        <w:rPr>
+          <w:noProof/>
+        </w:rPr>
+        <w:fldChar w:fldCharType="end"/>
+      </w:r>
       <w:r>
         <w:t xml:space="preserve">: </w:t>
       </w:r>
@@ -12866,7 +13070,7 @@
       <w:r>
         <w:t xml:space="preserve"> after applying the activation function to the nodes in the hidden layer</w:t>
       </w:r>
-      <w:bookmarkEnd w:id="52"/>
+      <w:bookmarkEnd w:id="50"/>
     </w:p>
     <w:p>
       <w:r>
@@ -12960,22 +13164,35 @@
         <w:pStyle w:val="Caption"/>
         <w:jc w:val="center"/>
       </w:pPr>
-      <w:bookmarkStart w:id="53" w:name="_Toc31061123"/>
+      <w:bookmarkStart w:id="51" w:name="_Toc31061123"/>
       <w:r>
         <w:t xml:space="preserve">Figure </w:t>
       </w:r>
-      <w:fldSimple w:instr=" SEQ Figure \* ARABIC ">
-        <w:r>
-          <w:rPr>
-            <w:noProof/>
-          </w:rPr>
-          <w:t>17</w:t>
-        </w:r>
-      </w:fldSimple>
+      <w:r>
+        <w:fldChar w:fldCharType="begin"/>
+      </w:r>
+      <w:r>
+        <w:instrText xml:space="preserve"> SEQ Figure \* ARABIC </w:instrText>
+      </w:r>
+      <w:r>
+        <w:fldChar w:fldCharType="separate"/>
+      </w:r>
+      <w:r>
+        <w:rPr>
+          <w:noProof/>
+        </w:rPr>
+        <w:t>17</w:t>
+      </w:r>
+      <w:r>
+        <w:rPr>
+          <w:noProof/>
+        </w:rPr>
+        <w:fldChar w:fldCharType="end"/>
+      </w:r>
       <w:r>
         <w:t>: An illustration of the output of the neural network after forward propagation has occurred</w:t>
       </w:r>
-      <w:bookmarkEnd w:id="53"/>
+      <w:bookmarkEnd w:id="51"/>
     </w:p>
     <w:p>
       <w:r>
@@ -12997,12 +13214,12 @@
       <w:pPr>
         <w:pStyle w:val="Heading1"/>
       </w:pPr>
-      <w:bookmarkStart w:id="54" w:name="_Toc38062078"/>
+      <w:bookmarkStart w:id="52" w:name="_Toc38062078"/>
       <w:r>
         <w:lastRenderedPageBreak/>
         <w:t>Appendix C: Activation Functions</w:t>
       </w:r>
-      <w:bookmarkEnd w:id="54"/>
+      <w:bookmarkEnd w:id="52"/>
       <w:r>
         <w:t xml:space="preserve"> </w:t>
       </w:r>
@@ -13031,14 +13248,14 @@
       <w:pPr>
         <w:pStyle w:val="Heading2"/>
       </w:pPr>
-      <w:bookmarkStart w:id="55" w:name="_Toc38062079"/>
+      <w:bookmarkStart w:id="53" w:name="_Toc38062079"/>
       <w:r>
         <w:t xml:space="preserve">C.1 </w:t>
       </w:r>
       <w:r>
         <w:t>Sigmoid</w:t>
       </w:r>
-      <w:bookmarkEnd w:id="55"/>
+      <w:bookmarkEnd w:id="53"/>
     </w:p>
     <w:p>
       <w:pPr>
@@ -13184,18 +13401,31 @@
         <w:pStyle w:val="Caption"/>
         <w:jc w:val="center"/>
       </w:pPr>
-      <w:bookmarkStart w:id="56" w:name="_Toc31061124"/>
+      <w:bookmarkStart w:id="54" w:name="_Toc31061124"/>
       <w:r>
         <w:t xml:space="preserve">Figure </w:t>
       </w:r>
-      <w:fldSimple w:instr=" SEQ Figure \* ARABIC ">
-        <w:r>
-          <w:rPr>
-            <w:noProof/>
-          </w:rPr>
-          <w:t>18</w:t>
-        </w:r>
-      </w:fldSimple>
+      <w:r>
+        <w:fldChar w:fldCharType="begin"/>
+      </w:r>
+      <w:r>
+        <w:instrText xml:space="preserve"> SEQ Figure \* ARABIC </w:instrText>
+      </w:r>
+      <w:r>
+        <w:fldChar w:fldCharType="separate"/>
+      </w:r>
+      <w:r>
+        <w:rPr>
+          <w:noProof/>
+        </w:rPr>
+        <w:t>18</w:t>
+      </w:r>
+      <w:r>
+        <w:rPr>
+          <w:noProof/>
+        </w:rPr>
+        <w:fldChar w:fldCharType="end"/>
+      </w:r>
       <w:r>
         <w:t xml:space="preserve">: A graph </w:t>
       </w:r>
@@ -13232,7 +13462,7 @@
       <w:r>
         <w:t>of the Sigmoid activation function</w:t>
       </w:r>
-      <w:bookmarkEnd w:id="56"/>
+      <w:bookmarkEnd w:id="54"/>
     </w:p>
     <w:p>
       <w:pPr>
@@ -13265,14 +13495,14 @@
       <w:pPr>
         <w:pStyle w:val="Heading2"/>
       </w:pPr>
-      <w:bookmarkStart w:id="57" w:name="_Toc38062080"/>
+      <w:bookmarkStart w:id="55" w:name="_Toc38062080"/>
       <w:r>
         <w:t xml:space="preserve">C.2 </w:t>
       </w:r>
       <w:r>
         <w:t>Tanh</w:t>
       </w:r>
-      <w:bookmarkEnd w:id="57"/>
+      <w:bookmarkEnd w:id="55"/>
     </w:p>
     <w:p>
       <w:pPr>
@@ -13542,18 +13772,31 @@
         <w:pStyle w:val="Caption"/>
         <w:jc w:val="center"/>
       </w:pPr>
-      <w:bookmarkStart w:id="58" w:name="_Toc31061125"/>
+      <w:bookmarkStart w:id="56" w:name="_Toc31061125"/>
       <w:r>
         <w:t xml:space="preserve">Figure </w:t>
       </w:r>
-      <w:fldSimple w:instr=" SEQ Figure \* ARABIC ">
-        <w:r>
-          <w:rPr>
-            <w:noProof/>
-          </w:rPr>
-          <w:t>19</w:t>
-        </w:r>
-      </w:fldSimple>
+      <w:r>
+        <w:fldChar w:fldCharType="begin"/>
+      </w:r>
+      <w:r>
+        <w:instrText xml:space="preserve"> SEQ Figure \* ARABIC </w:instrText>
+      </w:r>
+      <w:r>
+        <w:fldChar w:fldCharType="separate"/>
+      </w:r>
+      <w:r>
+        <w:rPr>
+          <w:noProof/>
+        </w:rPr>
+        <w:t>19</w:t>
+      </w:r>
+      <w:r>
+        <w:rPr>
+          <w:noProof/>
+        </w:rPr>
+        <w:fldChar w:fldCharType="end"/>
+      </w:r>
       <w:r>
         <w:t xml:space="preserve">: A graph </w:t>
       </w:r>
@@ -13587,7 +13830,7 @@
       <w:r>
         <w:t xml:space="preserve"> of the tanh activation function</w:t>
       </w:r>
-      <w:bookmarkEnd w:id="58"/>
+      <w:bookmarkEnd w:id="56"/>
     </w:p>
     <w:p>
       <w:r>
@@ -13605,14 +13848,14 @@
       <w:pPr>
         <w:pStyle w:val="Heading2"/>
       </w:pPr>
-      <w:bookmarkStart w:id="59" w:name="_Toc38062081"/>
+      <w:bookmarkStart w:id="57" w:name="_Toc38062081"/>
       <w:r>
         <w:t xml:space="preserve">C.3 </w:t>
       </w:r>
       <w:r>
         <w:t>Arctan</w:t>
       </w:r>
-      <w:bookmarkEnd w:id="59"/>
+      <w:bookmarkEnd w:id="57"/>
     </w:p>
     <w:p>
       <m:oMathPara>
@@ -13716,18 +13959,31 @@
         <w:pStyle w:val="Caption"/>
         <w:jc w:val="center"/>
       </w:pPr>
-      <w:bookmarkStart w:id="60" w:name="_Toc31061126"/>
+      <w:bookmarkStart w:id="58" w:name="_Toc31061126"/>
       <w:r>
         <w:t xml:space="preserve">Figure </w:t>
       </w:r>
-      <w:fldSimple w:instr=" SEQ Figure \* ARABIC ">
-        <w:r>
-          <w:rPr>
-            <w:noProof/>
-          </w:rPr>
-          <w:t>20</w:t>
-        </w:r>
-      </w:fldSimple>
+      <w:r>
+        <w:fldChar w:fldCharType="begin"/>
+      </w:r>
+      <w:r>
+        <w:instrText xml:space="preserve"> SEQ Figure \* ARABIC </w:instrText>
+      </w:r>
+      <w:r>
+        <w:fldChar w:fldCharType="separate"/>
+      </w:r>
+      <w:r>
+        <w:rPr>
+          <w:noProof/>
+        </w:rPr>
+        <w:t>20</w:t>
+      </w:r>
+      <w:r>
+        <w:rPr>
+          <w:noProof/>
+        </w:rPr>
+        <w:fldChar w:fldCharType="end"/>
+      </w:r>
       <w:r>
         <w:t xml:space="preserve">: A graph </w:t>
       </w:r>
@@ -13761,7 +14017,7 @@
       <w:r>
         <w:t xml:space="preserve"> of the arctan activation function</w:t>
       </w:r>
-      <w:bookmarkEnd w:id="60"/>
+      <w:bookmarkEnd w:id="58"/>
     </w:p>
     <w:p>
       <w:r>
@@ -13773,14 +14029,14 @@
       <w:pPr>
         <w:pStyle w:val="Heading2"/>
       </w:pPr>
-      <w:bookmarkStart w:id="61" w:name="_Toc38062082"/>
+      <w:bookmarkStart w:id="59" w:name="_Toc38062082"/>
       <w:r>
         <w:t xml:space="preserve">C.4 </w:t>
       </w:r>
       <w:r>
         <w:t>ReLU</w:t>
       </w:r>
-      <w:bookmarkEnd w:id="61"/>
+      <w:bookmarkEnd w:id="59"/>
     </w:p>
     <w:p>
       <w:r>
@@ -13981,18 +14237,31 @@
         <w:pStyle w:val="Caption"/>
         <w:jc w:val="center"/>
       </w:pPr>
-      <w:bookmarkStart w:id="62" w:name="_Toc31061127"/>
+      <w:bookmarkStart w:id="60" w:name="_Toc31061127"/>
       <w:r>
         <w:t xml:space="preserve">Figure </w:t>
       </w:r>
-      <w:fldSimple w:instr=" SEQ Figure \* ARABIC ">
-        <w:r>
-          <w:rPr>
-            <w:noProof/>
-          </w:rPr>
-          <w:t>21</w:t>
-        </w:r>
-      </w:fldSimple>
+      <w:r>
+        <w:fldChar w:fldCharType="begin"/>
+      </w:r>
+      <w:r>
+        <w:instrText xml:space="preserve"> SEQ Figure \* ARABIC </w:instrText>
+      </w:r>
+      <w:r>
+        <w:fldChar w:fldCharType="separate"/>
+      </w:r>
+      <w:r>
+        <w:rPr>
+          <w:noProof/>
+        </w:rPr>
+        <w:t>21</w:t>
+      </w:r>
+      <w:r>
+        <w:rPr>
+          <w:noProof/>
+        </w:rPr>
+        <w:fldChar w:fldCharType="end"/>
+      </w:r>
       <w:r>
         <w:t xml:space="preserve">: </w:t>
       </w:r>
@@ -14035,7 +14304,7 @@
       <w:r>
         <w:t xml:space="preserve"> of the ReLU activation function</w:t>
       </w:r>
-      <w:bookmarkEnd w:id="62"/>
+      <w:bookmarkEnd w:id="60"/>
     </w:p>
     <w:p>
       <w:r>
@@ -14046,7 +14315,7 @@
       <w:pPr>
         <w:pStyle w:val="Heading2"/>
       </w:pPr>
-      <w:bookmarkStart w:id="63" w:name="_Toc38062083"/>
+      <w:bookmarkStart w:id="61" w:name="_Toc38062083"/>
       <w:r>
         <w:t>C.5</w:t>
       </w:r>
@@ -14056,7 +14325,7 @@
       <w:r>
         <w:t>Leaky ReLU</w:t>
       </w:r>
-      <w:bookmarkEnd w:id="63"/>
+      <w:bookmarkEnd w:id="61"/>
     </w:p>
     <w:p>
       <w:r>
@@ -14173,18 +14442,31 @@
         <w:pStyle w:val="Caption"/>
         <w:jc w:val="center"/>
       </w:pPr>
-      <w:bookmarkStart w:id="64" w:name="_Toc31061128"/>
+      <w:bookmarkStart w:id="62" w:name="_Toc31061128"/>
       <w:r>
         <w:t xml:space="preserve">Figure </w:t>
       </w:r>
-      <w:fldSimple w:instr=" SEQ Figure \* ARABIC ">
-        <w:r>
-          <w:rPr>
-            <w:noProof/>
-          </w:rPr>
-          <w:t>22</w:t>
-        </w:r>
-      </w:fldSimple>
+      <w:r>
+        <w:fldChar w:fldCharType="begin"/>
+      </w:r>
+      <w:r>
+        <w:instrText xml:space="preserve"> SEQ Figure \* ARABIC </w:instrText>
+      </w:r>
+      <w:r>
+        <w:fldChar w:fldCharType="separate"/>
+      </w:r>
+      <w:r>
+        <w:rPr>
+          <w:noProof/>
+        </w:rPr>
+        <w:t>22</w:t>
+      </w:r>
+      <w:r>
+        <w:rPr>
+          <w:noProof/>
+        </w:rPr>
+        <w:fldChar w:fldCharType="end"/>
+      </w:r>
       <w:r>
         <w:t xml:space="preserve">: </w:t>
       </w:r>
@@ -14227,7 +14509,7 @@
       <w:r>
         <w:t>of the Leaky ReLU function</w:t>
       </w:r>
-      <w:bookmarkEnd w:id="64"/>
+      <w:bookmarkEnd w:id="62"/>
     </w:p>
     <w:p>
       <w:r>
@@ -14283,7 +14565,7 @@
       <w:pPr>
         <w:pStyle w:val="Heading1"/>
       </w:pPr>
-      <w:bookmarkStart w:id="65" w:name="_Toc38062084"/>
+      <w:bookmarkStart w:id="63" w:name="_Toc38062084"/>
       <w:r>
         <w:lastRenderedPageBreak/>
         <w:t xml:space="preserve">Appendix </w:t>
@@ -14297,7 +14579,7 @@
       <w:r>
         <w:t xml:space="preserve"> Loss Functions for Binary and Multi-Class Classification</w:t>
       </w:r>
-      <w:bookmarkEnd w:id="65"/>
+      <w:bookmarkEnd w:id="63"/>
     </w:p>
     <w:p>
       <w:pPr>
@@ -14649,18 +14931,31 @@
         <w:pStyle w:val="Caption"/>
         <w:jc w:val="center"/>
       </w:pPr>
-      <w:bookmarkStart w:id="66" w:name="_Toc31061129"/>
+      <w:bookmarkStart w:id="64" w:name="_Toc31061129"/>
       <w:r>
         <w:t xml:space="preserve">Figure </w:t>
       </w:r>
-      <w:fldSimple w:instr=" SEQ Figure \* ARABIC ">
-        <w:r>
-          <w:rPr>
-            <w:noProof/>
-          </w:rPr>
-          <w:t>23</w:t>
-        </w:r>
-      </w:fldSimple>
+      <w:r>
+        <w:fldChar w:fldCharType="begin"/>
+      </w:r>
+      <w:r>
+        <w:instrText xml:space="preserve"> SEQ Figure \* ARABIC </w:instrText>
+      </w:r>
+      <w:r>
+        <w:fldChar w:fldCharType="separate"/>
+      </w:r>
+      <w:r>
+        <w:rPr>
+          <w:noProof/>
+        </w:rPr>
+        <w:t>23</w:t>
+      </w:r>
+      <w:r>
+        <w:rPr>
+          <w:noProof/>
+        </w:rPr>
+        <w:fldChar w:fldCharType="end"/>
+      </w:r>
       <w:r>
         <w:t xml:space="preserve">: A graph </w:t>
       </w:r>
@@ -14694,7 +14989,7 @@
       <w:r>
         <w:t xml:space="preserve"> of the negative natural logarithm, y = -ln(x)</w:t>
       </w:r>
-      <w:bookmarkEnd w:id="66"/>
+      <w:bookmarkEnd w:id="64"/>
     </w:p>
     <w:p>
       <w:r>
@@ -14741,7 +15036,7 @@
       <w:pPr>
         <w:pStyle w:val="Heading1"/>
       </w:pPr>
-      <w:bookmarkStart w:id="67" w:name="_Toc38062085"/>
+      <w:bookmarkStart w:id="65" w:name="_Toc38062085"/>
       <w:r>
         <w:lastRenderedPageBreak/>
         <w:t xml:space="preserve">Appendix </w:t>
@@ -14755,7 +15050,7 @@
       <w:r>
         <w:t xml:space="preserve"> Loss Curves and Neural Network Training</w:t>
       </w:r>
-      <w:bookmarkEnd w:id="67"/>
+      <w:bookmarkEnd w:id="65"/>
     </w:p>
     <w:p>
       <w:pPr>
@@ -14850,22 +15145,35 @@
         <w:pStyle w:val="Caption"/>
         <w:jc w:val="center"/>
       </w:pPr>
-      <w:bookmarkStart w:id="68" w:name="_Toc31061130"/>
+      <w:bookmarkStart w:id="66" w:name="_Toc31061130"/>
       <w:r>
         <w:t xml:space="preserve">Figure </w:t>
       </w:r>
-      <w:fldSimple w:instr=" SEQ Figure \* ARABIC ">
-        <w:r>
-          <w:rPr>
-            <w:noProof/>
-          </w:rPr>
-          <w:t>24</w:t>
-        </w:r>
-      </w:fldSimple>
+      <w:r>
+        <w:fldChar w:fldCharType="begin"/>
+      </w:r>
+      <w:r>
+        <w:instrText xml:space="preserve"> SEQ Figure \* ARABIC </w:instrText>
+      </w:r>
+      <w:r>
+        <w:fldChar w:fldCharType="separate"/>
+      </w:r>
+      <w:r>
+        <w:rPr>
+          <w:noProof/>
+        </w:rPr>
+        <w:t>24</w:t>
+      </w:r>
+      <w:r>
+        <w:rPr>
+          <w:noProof/>
+        </w:rPr>
+        <w:fldChar w:fldCharType="end"/>
+      </w:r>
       <w:r>
         <w:t>: A typical graph of the validation and training loss of a neural network as a function of the update iterations</w:t>
       </w:r>
-      <w:bookmarkEnd w:id="68"/>
+      <w:bookmarkEnd w:id="66"/>
     </w:p>
     <w:p>
       <w:r>
@@ -14889,7 +15197,7 @@
       <w:pPr>
         <w:pStyle w:val="Heading1"/>
       </w:pPr>
-      <w:bookmarkStart w:id="69" w:name="_Toc38062086"/>
+      <w:bookmarkStart w:id="67" w:name="_Toc38062086"/>
       <w:r>
         <w:lastRenderedPageBreak/>
         <w:t xml:space="preserve">Appendix </w:t>
@@ -14912,7 +15220,7 @@
       <w:r>
         <w:t xml:space="preserve"> Convolutions</w:t>
       </w:r>
-      <w:bookmarkEnd w:id="69"/>
+      <w:bookmarkEnd w:id="67"/>
     </w:p>
     <w:p>
       <w:r>
@@ -14975,18 +15283,31 @@
         <w:pStyle w:val="Caption"/>
         <w:jc w:val="center"/>
       </w:pPr>
-      <w:bookmarkStart w:id="70" w:name="_Toc31061131"/>
+      <w:bookmarkStart w:id="68" w:name="_Toc31061131"/>
       <w:r>
         <w:t xml:space="preserve">Figure </w:t>
       </w:r>
-      <w:fldSimple w:instr=" SEQ Figure \* ARABIC ">
-        <w:r>
-          <w:rPr>
-            <w:noProof/>
-          </w:rPr>
-          <w:t>25</w:t>
-        </w:r>
-      </w:fldSimple>
+      <w:r>
+        <w:fldChar w:fldCharType="begin"/>
+      </w:r>
+      <w:r>
+        <w:instrText xml:space="preserve"> SEQ Figure \* ARABIC </w:instrText>
+      </w:r>
+      <w:r>
+        <w:fldChar w:fldCharType="separate"/>
+      </w:r>
+      <w:r>
+        <w:rPr>
+          <w:noProof/>
+        </w:rPr>
+        <w:t>25</w:t>
+      </w:r>
+      <w:r>
+        <w:rPr>
+          <w:noProof/>
+        </w:rPr>
+        <w:fldChar w:fldCharType="end"/>
+      </w:r>
       <w:r>
         <w:t xml:space="preserve">: </w:t>
       </w:r>
@@ -14999,7 +15320,7 @@
       <w:r>
         <w:t>e of Jenga blocks</w:t>
       </w:r>
-      <w:bookmarkEnd w:id="70"/>
+      <w:bookmarkEnd w:id="68"/>
     </w:p>
     <w:p>
       <w:r>
@@ -15131,18 +15452,31 @@
         <w:pStyle w:val="Caption"/>
         <w:jc w:val="center"/>
       </w:pPr>
-      <w:bookmarkStart w:id="71" w:name="_Toc31061132"/>
+      <w:bookmarkStart w:id="69" w:name="_Toc31061132"/>
       <w:r>
         <w:t xml:space="preserve">Figure </w:t>
       </w:r>
-      <w:fldSimple w:instr=" SEQ Figure \* ARABIC ">
-        <w:r>
-          <w:rPr>
-            <w:noProof/>
-          </w:rPr>
-          <w:t>26</w:t>
-        </w:r>
-      </w:fldSimple>
+      <w:r>
+        <w:fldChar w:fldCharType="begin"/>
+      </w:r>
+      <w:r>
+        <w:instrText xml:space="preserve"> SEQ Figure \* ARABIC </w:instrText>
+      </w:r>
+      <w:r>
+        <w:fldChar w:fldCharType="separate"/>
+      </w:r>
+      <w:r>
+        <w:rPr>
+          <w:noProof/>
+        </w:rPr>
+        <w:t>26</w:t>
+      </w:r>
+      <w:r>
+        <w:rPr>
+          <w:noProof/>
+        </w:rPr>
+        <w:fldChar w:fldCharType="end"/>
+      </w:r>
       <w:r>
         <w:t xml:space="preserve">: Illustration of the </w:t>
       </w:r>
@@ -15152,7 +15486,7 @@
       <w:r>
         <w:t>right Sobel filter</w:t>
       </w:r>
-      <w:bookmarkEnd w:id="71"/>
+      <w:bookmarkEnd w:id="69"/>
     </w:p>
     <w:p>
       <w:r>
@@ -15238,25 +15572,38 @@
         <w:pStyle w:val="Caption"/>
         <w:jc w:val="center"/>
       </w:pPr>
-      <w:bookmarkStart w:id="72" w:name="_Toc31061133"/>
+      <w:bookmarkStart w:id="70" w:name="_Toc31061133"/>
       <w:r>
         <w:t xml:space="preserve">Figure </w:t>
       </w:r>
-      <w:fldSimple w:instr=" SEQ Figure \* ARABIC ">
-        <w:r>
-          <w:rPr>
-            <w:noProof/>
-          </w:rPr>
-          <w:t>27</w:t>
-        </w:r>
-      </w:fldSimple>
+      <w:r>
+        <w:fldChar w:fldCharType="begin"/>
+      </w:r>
+      <w:r>
+        <w:instrText xml:space="preserve"> SEQ Figure \* ARABIC </w:instrText>
+      </w:r>
+      <w:r>
+        <w:fldChar w:fldCharType="separate"/>
+      </w:r>
+      <w:r>
+        <w:rPr>
+          <w:noProof/>
+        </w:rPr>
+        <w:t>27</w:t>
+      </w:r>
+      <w:r>
+        <w:rPr>
+          <w:noProof/>
+        </w:rPr>
+        <w:fldChar w:fldCharType="end"/>
+      </w:r>
       <w:r>
         <w:t xml:space="preserve">: Result of the application of the right Sobel </w:t>
       </w:r>
       <w:r>
         <w:t>filter</w:t>
       </w:r>
-      <w:bookmarkEnd w:id="72"/>
+      <w:bookmarkEnd w:id="70"/>
     </w:p>
     <w:p>
       <w:r>
@@ -15409,7 +15756,7 @@
       <w:pPr>
         <w:pStyle w:val="Heading1"/>
       </w:pPr>
-      <w:bookmarkStart w:id="73" w:name="_Toc38062087"/>
+      <w:bookmarkStart w:id="71" w:name="_Toc38062087"/>
       <w:r>
         <w:lastRenderedPageBreak/>
         <w:t xml:space="preserve">Appendix G: </w:t>
@@ -15420,7 +15767,7 @@
       <w:r>
         <w:t xml:space="preserve"> Pooling Layers</w:t>
       </w:r>
-      <w:bookmarkEnd w:id="73"/>
+      <w:bookmarkEnd w:id="71"/>
     </w:p>
     <w:p>
       <w:r>
@@ -15718,22 +16065,35 @@
         <w:pStyle w:val="Caption"/>
         <w:jc w:val="center"/>
       </w:pPr>
-      <w:bookmarkStart w:id="74" w:name="_Toc31061134"/>
+      <w:bookmarkStart w:id="72" w:name="_Toc31061134"/>
       <w:r>
         <w:t xml:space="preserve">Figure </w:t>
       </w:r>
-      <w:fldSimple w:instr=" SEQ Figure \* ARABIC ">
-        <w:r>
-          <w:rPr>
-            <w:noProof/>
-          </w:rPr>
-          <w:t>28</w:t>
-        </w:r>
-      </w:fldSimple>
+      <w:r>
+        <w:fldChar w:fldCharType="begin"/>
+      </w:r>
+      <w:r>
+        <w:instrText xml:space="preserve"> SEQ Figure \* ARABIC </w:instrText>
+      </w:r>
+      <w:r>
+        <w:fldChar w:fldCharType="separate"/>
+      </w:r>
+      <w:r>
+        <w:rPr>
+          <w:noProof/>
+        </w:rPr>
+        <w:t>28</w:t>
+      </w:r>
+      <w:r>
+        <w:rPr>
+          <w:noProof/>
+        </w:rPr>
+        <w:fldChar w:fldCharType="end"/>
+      </w:r>
       <w:r>
         <w:t>: 4x4 matrix of integers representing the input to a pooling layer</w:t>
       </w:r>
-      <w:bookmarkEnd w:id="74"/>
+      <w:bookmarkEnd w:id="72"/>
     </w:p>
     <w:p>
       <w:r>
@@ -15840,22 +16200,35 @@
         <w:pStyle w:val="Caption"/>
         <w:jc w:val="center"/>
       </w:pPr>
-      <w:bookmarkStart w:id="75" w:name="_Toc31061135"/>
+      <w:bookmarkStart w:id="73" w:name="_Toc31061135"/>
       <w:r>
         <w:t xml:space="preserve">Figure </w:t>
       </w:r>
-      <w:fldSimple w:instr=" SEQ Figure \* ARABIC ">
-        <w:r>
-          <w:rPr>
-            <w:noProof/>
-          </w:rPr>
-          <w:t>29</w:t>
-        </w:r>
-      </w:fldSimple>
+      <w:r>
+        <w:fldChar w:fldCharType="begin"/>
+      </w:r>
+      <w:r>
+        <w:instrText xml:space="preserve"> SEQ Figure \* ARABIC </w:instrText>
+      </w:r>
+      <w:r>
+        <w:fldChar w:fldCharType="separate"/>
+      </w:r>
+      <w:r>
+        <w:rPr>
+          <w:noProof/>
+        </w:rPr>
+        <w:t>29</w:t>
+      </w:r>
+      <w:r>
+        <w:rPr>
+          <w:noProof/>
+        </w:rPr>
+        <w:fldChar w:fldCharType="end"/>
+      </w:r>
       <w:r>
         <w:t>: Result of applying average pooling to the input matrix in Figure 25</w:t>
       </w:r>
-      <w:bookmarkEnd w:id="75"/>
+      <w:bookmarkEnd w:id="73"/>
     </w:p>
     <w:p>
       <w:r>
@@ -15953,22 +16326,35 @@
         <w:pStyle w:val="Caption"/>
         <w:jc w:val="center"/>
       </w:pPr>
-      <w:bookmarkStart w:id="76" w:name="_Toc31061136"/>
+      <w:bookmarkStart w:id="74" w:name="_Toc31061136"/>
       <w:r>
         <w:t xml:space="preserve">Figure </w:t>
       </w:r>
-      <w:fldSimple w:instr=" SEQ Figure \* ARABIC ">
-        <w:r>
-          <w:rPr>
-            <w:noProof/>
-          </w:rPr>
-          <w:t>30</w:t>
-        </w:r>
-      </w:fldSimple>
+      <w:r>
+        <w:fldChar w:fldCharType="begin"/>
+      </w:r>
+      <w:r>
+        <w:instrText xml:space="preserve"> SEQ Figure \* ARABIC </w:instrText>
+      </w:r>
+      <w:r>
+        <w:fldChar w:fldCharType="separate"/>
+      </w:r>
+      <w:r>
+        <w:rPr>
+          <w:noProof/>
+        </w:rPr>
+        <w:t>30</w:t>
+      </w:r>
+      <w:r>
+        <w:rPr>
+          <w:noProof/>
+        </w:rPr>
+        <w:fldChar w:fldCharType="end"/>
+      </w:r>
       <w:r>
         <w:t>: Result of applying max-pooling to the input matrix of Figure 25</w:t>
       </w:r>
-      <w:bookmarkEnd w:id="76"/>
+      <w:bookmarkEnd w:id="74"/>
     </w:p>
     <w:p>
       <w:r>
@@ -16336,22 +16722,35 @@
         <w:pStyle w:val="Caption"/>
         <w:jc w:val="center"/>
       </w:pPr>
-      <w:bookmarkStart w:id="77" w:name="_Toc31061137"/>
+      <w:bookmarkStart w:id="75" w:name="_Toc31061137"/>
       <w:r>
         <w:t xml:space="preserve">Figure </w:t>
       </w:r>
-      <w:fldSimple w:instr=" SEQ Figure \* ARABIC ">
-        <w:r>
-          <w:rPr>
-            <w:noProof/>
-          </w:rPr>
-          <w:t>31</w:t>
-        </w:r>
-      </w:fldSimple>
+      <w:r>
+        <w:fldChar w:fldCharType="begin"/>
+      </w:r>
+      <w:r>
+        <w:instrText xml:space="preserve"> SEQ Figure \* ARABIC </w:instrText>
+      </w:r>
+      <w:r>
+        <w:fldChar w:fldCharType="separate"/>
+      </w:r>
+      <w:r>
+        <w:rPr>
+          <w:noProof/>
+        </w:rPr>
+        <w:t>31</w:t>
+      </w:r>
+      <w:r>
+        <w:rPr>
+          <w:noProof/>
+        </w:rPr>
+        <w:fldChar w:fldCharType="end"/>
+      </w:r>
       <w:r>
         <w:t>: Result of applying global average pooling to the input matrix</w:t>
       </w:r>
-      <w:bookmarkEnd w:id="77"/>
+      <w:bookmarkEnd w:id="75"/>
     </w:p>
     <w:p>
       <w:r>
@@ -16401,12 +16800,12 @@
       <w:pPr>
         <w:pStyle w:val="Heading1"/>
       </w:pPr>
-      <w:bookmarkStart w:id="78" w:name="_Toc38062088"/>
+      <w:bookmarkStart w:id="76" w:name="_Toc38062088"/>
       <w:r>
         <w:lastRenderedPageBreak/>
         <w:t>Appendix H: Homomorphically Permissible Network Components</w:t>
       </w:r>
-      <w:bookmarkEnd w:id="78"/>
+      <w:bookmarkEnd w:id="76"/>
     </w:p>
     <w:sectPr>
       <w:headerReference w:type="default" r:id="rId34"/>
@@ -19120,7 +19519,7 @@
     </b:Author>
     <b:BookTitle>Deep Learning (Adaptive Computation and Machine Learning series)</b:BookTitle>
     <b:Pages>226</b:Pages>
-    <b:RefOrder>30</b:RefOrder>
+    <b:RefOrder>31</b:RefOrder>
   </b:Source>
   <b:Source>
     <b:Tag>Des20</b:Tag>
@@ -19133,7 +19532,7 @@
     <b:MonthAccessed>01</b:MonthAccessed>
     <b:DayAccessed>27</b:DayAccessed>
     <b:URL>https://www.desmos.com/calculator</b:URL>
-    <b:RefOrder>29</b:RefOrder>
+    <b:RefOrder>30</b:RefOrder>
   </b:Source>
   <b:Source>
     <b:Tag>Rav18</b:Tag>
@@ -19215,7 +19614,7 @@
     <b:Year>2018 </b:Year>
     <b:JournalName>CoRR</b:JournalName>
     <b:Volume>abs/1812.10659</b:Volume>
-    <b:RefOrder>31</b:RefOrder>
+    <b:RefOrder>32</b:RefOrder>
   </b:Source>
   <b:Source>
     <b:Tag>Fas</b:Tag>
@@ -19255,7 +19654,7 @@
     </b:Author>
     <b:Year>2018</b:Year>
     <b:Volume>abs/1811.09953</b:Volume>
-    <b:RefOrder>32</b:RefOrder>
+    <b:RefOrder>33</b:RefOrder>
   </b:Source>
   <b:Source>
     <b:Tag>Yan99</b:Tag>
@@ -19285,7 +19684,7 @@
     <b:MonthAccessed>January</b:MonthAccessed>
     <b:DayAccessed>27</b:DayAccessed>
     <b:URL>http://yann.lecun.com/exdb/mnist/</b:URL>
-    <b:RefOrder>33</b:RefOrder>
+    <b:RefOrder>34</b:RefOrder>
   </b:Source>
   <b:Source>
     <b:Tag>XuY18</b:Tag>
@@ -19400,11 +19799,34 @@
     <b:URL>https://github.com/atkinssamuel/UndergraduateCryptoNetThesisResearch</b:URL>
     <b:RefOrder>27</b:RefOrder>
   </b:Source>
+  <b:Source>
+    <b:Tag>JJA20</b:Tag>
+    <b:SourceType>InternetSite</b:SourceType>
+    <b:Guid>{25CB05B2-4E60-45E7-AAA1-6A9F7F0DB209}</b:Guid>
+    <b:Title>Keras Datasets</b:Title>
+    <b:Author>
+      <b:Author>
+        <b:NameList>
+          <b:Person>
+            <b:Last>JJ Allaire</b:Last>
+            <b:First>François</b:First>
+            <b:Middle>Chollet</b:Middle>
+          </b:Person>
+        </b:NameList>
+      </b:Author>
+    </b:Author>
+    <b:ProductionCompany>Keras</b:ProductionCompany>
+    <b:YearAccessed>2020</b:YearAccessed>
+    <b:MonthAccessed>4</b:MonthAccessed>
+    <b:DayAccessed>13</b:DayAccessed>
+    <b:URL>https://keras.io/datasets/</b:URL>
+    <b:RefOrder>29</b:RefOrder>
+  </b:Source>
 </b:Sources>
 </file>
 
 <file path=customXml/itemProps1.xml><?xml version="1.0" encoding="utf-8"?>
-<ds:datastoreItem xmlns:ds="http://schemas.openxmlformats.org/officeDocument/2006/customXml" ds:itemID="{B1E38E36-013A-485A-BEF4-DD9DAB6C395E}">
+<ds:datastoreItem xmlns:ds="http://schemas.openxmlformats.org/officeDocument/2006/customXml" ds:itemID="{A1B642A6-BA31-4D17-8A71-ECCAA9CFAAA6}">
   <ds:schemaRefs>
     <ds:schemaRef ds:uri="http://schemas.openxmlformats.org/officeDocument/2006/bibliography"/>
   </ds:schemaRefs>

</xml_diff>